<commit_message>
Refactoring title of doc
</commit_message>
<xml_diff>
--- a/Bike X Optimum.docx
+++ b/Bike X Optimum.docx
@@ -47,7 +47,29 @@
           <w:szCs w:val="36"/>
           <w:lang w:val="en-US"/>
         </w:rPr>
-        <w:t>Vue.js, Spring Boot, MySQL</w:t>
+        <w:t>MySQL</w:t>
+      </w:r>
+      <w:r>
+        <w:rPr>
+          <w:rFonts w:ascii="Arial" w:hAnsi="Arial" w:cs="Arial"/>
+          <w:b/>
+          <w:bCs/>
+          <w:sz w:val="36"/>
+          <w:szCs w:val="36"/>
+          <w:lang w:val="en-US"/>
+        </w:rPr>
+        <w:t xml:space="preserve">, Spring Boot, </w:t>
+      </w:r>
+      <w:r>
+        <w:rPr>
+          <w:rFonts w:ascii="Arial" w:hAnsi="Arial" w:cs="Arial"/>
+          <w:b/>
+          <w:bCs/>
+          <w:sz w:val="36"/>
+          <w:szCs w:val="36"/>
+          <w:lang w:val="en-US"/>
+        </w:rPr>
+        <w:t>Vue.js</w:t>
       </w:r>
     </w:p>
     <w:p>

</xml_diff>

<commit_message>
Styling changes and .gitignore inclusion
</commit_message>
<xml_diff>
--- a/Bike X Optimum.docx
+++ b/Bike X Optimum.docx
@@ -1,10 +1,9 @@
 
 <file path=word/document.xml><?xml version="1.0" encoding="utf-8"?>
-<w:document xmlns:o="urn:schemas-microsoft-com:office:office" xmlns:r="http://schemas.openxmlformats.org/officeDocument/2006/relationships" xmlns:v="urn:schemas-microsoft-com:vml" xmlns:w="http://schemas.openxmlformats.org/wordprocessingml/2006/main" xmlns:w10="urn:schemas-microsoft-com:office:word" xmlns:wp="http://schemas.openxmlformats.org/drawingml/2006/wordprocessingDrawing" xmlns:wps="http://schemas.microsoft.com/office/word/2010/wordprocessingShape" xmlns:wpg="http://schemas.microsoft.com/office/word/2010/wordprocessingGroup" xmlns:mc="http://schemas.openxmlformats.org/markup-compatibility/2006" xmlns:wp14="http://schemas.microsoft.com/office/word/2010/wordprocessingDrawing" xmlns:w14="http://schemas.microsoft.com/office/word/2010/wordml" xmlns:w15="http://schemas.microsoft.com/office/word/2012/wordml" mc:Ignorable="w14 wp14 w15">
+<w:document xmlns:wpc="http://schemas.microsoft.com/office/word/2010/wordprocessingCanvas" xmlns:cx="http://schemas.microsoft.com/office/drawing/2014/chartex" xmlns:cx1="http://schemas.microsoft.com/office/drawing/2015/9/8/chartex" xmlns:cx2="http://schemas.microsoft.com/office/drawing/2015/10/21/chartex" xmlns:cx3="http://schemas.microsoft.com/office/drawing/2016/5/9/chartex" xmlns:cx4="http://schemas.microsoft.com/office/drawing/2016/5/10/chartex" xmlns:cx5="http://schemas.microsoft.com/office/drawing/2016/5/11/chartex" xmlns:cx6="http://schemas.microsoft.com/office/drawing/2016/5/12/chartex" xmlns:cx7="http://schemas.microsoft.com/office/drawing/2016/5/13/chartex" xmlns:cx8="http://schemas.microsoft.com/office/drawing/2016/5/14/chartex" xmlns:mc="http://schemas.openxmlformats.org/markup-compatibility/2006" xmlns:aink="http://schemas.microsoft.com/office/drawing/2016/ink" xmlns:am3d="http://schemas.microsoft.com/office/drawing/2017/model3d" xmlns:o="urn:schemas-microsoft-com:office:office" xmlns:oel="http://schemas.microsoft.com/office/2019/extlst" xmlns:r="http://schemas.openxmlformats.org/officeDocument/2006/relationships" xmlns:m="http://schemas.openxmlformats.org/officeDocument/2006/math" xmlns:v="urn:schemas-microsoft-com:vml" xmlns:wp14="http://schemas.microsoft.com/office/word/2010/wordprocessingDrawing" xmlns:wp="http://schemas.openxmlformats.org/drawingml/2006/wordprocessingDrawing" xmlns:w10="urn:schemas-microsoft-com:office:word" xmlns:w="http://schemas.openxmlformats.org/wordprocessingml/2006/main" xmlns:w14="http://schemas.microsoft.com/office/word/2010/wordml" xmlns:w15="http://schemas.microsoft.com/office/word/2012/wordml" xmlns:w16cex="http://schemas.microsoft.com/office/word/2018/wordml/cex" xmlns:w16cid="http://schemas.microsoft.com/office/word/2016/wordml/cid" xmlns:w16="http://schemas.microsoft.com/office/word/2018/wordml" xmlns:w16sdtdh="http://schemas.microsoft.com/office/word/2020/wordml/sdtdatahash" xmlns:w16se="http://schemas.microsoft.com/office/word/2015/wordml/symex" xmlns:wpg="http://schemas.microsoft.com/office/word/2010/wordprocessingGroup" xmlns:wpi="http://schemas.microsoft.com/office/word/2010/wordprocessingInk" xmlns:wne="http://schemas.microsoft.com/office/word/2006/wordml" xmlns:wps="http://schemas.microsoft.com/office/word/2010/wordprocessingShape" mc:Ignorable="w14 w15 w16se w16cid w16 w16cex w16sdtdh wp14">
   <w:body>
     <w:p>
       <w:pPr>
-        <w:pStyle w:val="Normal"/>
         <w:jc w:val="center"/>
         <w:rPr>
           <w:rFonts w:ascii="Arial" w:hAnsi="Arial" w:cs="Arial"/>
@@ -17,7 +16,7 @@
       </w:pPr>
       <w:r>
         <w:rPr>
-          <w:rFonts w:cs="Arial" w:ascii="Arial" w:hAnsi="Arial"/>
+          <w:rFonts w:ascii="Arial" w:hAnsi="Arial" w:cs="Arial"/>
           <w:b/>
           <w:bCs/>
           <w:sz w:val="36"/>
@@ -29,7 +28,6 @@
     </w:p>
     <w:p>
       <w:pPr>
-        <w:pStyle w:val="Normal"/>
         <w:jc w:val="center"/>
         <w:rPr>
           <w:rFonts w:ascii="Arial" w:hAnsi="Arial" w:cs="Arial"/>
@@ -42,7 +40,7 @@
       </w:pPr>
       <w:r>
         <w:rPr>
-          <w:rFonts w:cs="Arial" w:ascii="Arial" w:hAnsi="Arial"/>
+          <w:rFonts w:ascii="Arial" w:hAnsi="Arial" w:cs="Arial"/>
           <w:b/>
           <w:bCs/>
           <w:sz w:val="36"/>
@@ -54,7 +52,6 @@
     </w:p>
     <w:p>
       <w:pPr>
-        <w:pStyle w:val="Normal"/>
         <w:jc w:val="center"/>
         <w:rPr>
           <w:rFonts w:ascii="Arial" w:hAnsi="Arial" w:cs="Arial"/>
@@ -66,12 +63,14 @@
         </w:rPr>
       </w:pPr>
       <w:r>
-        <w:rPr/>
+        <w:rPr>
+          <w:noProof/>
+        </w:rPr>
         <w:drawing>
-          <wp:inline distT="0" distB="0" distL="0" distR="0">
+          <wp:inline distT="0" distB="0" distL="0" distR="0" wp14:anchorId="1F495202" wp14:editId="5ADBCD46">
             <wp:extent cx="4038600" cy="1412875"/>
             <wp:effectExtent l="0" t="0" r="0" b="0"/>
-            <wp:docPr id="1" name="Picture 1" descr=""/>
+            <wp:docPr id="1" name="Picture 1"/>
             <wp:cNvGraphicFramePr>
               <a:graphicFrameLocks xmlns:a="http://schemas.openxmlformats.org/drawingml/2006/main" noChangeAspect="1"/>
             </wp:cNvGraphicFramePr>
@@ -79,13 +78,13 @@
               <a:graphicData uri="http://schemas.openxmlformats.org/drawingml/2006/picture">
                 <pic:pic xmlns:pic="http://schemas.openxmlformats.org/drawingml/2006/picture">
                   <pic:nvPicPr>
-                    <pic:cNvPr id="1" name="Picture 1" descr=""/>
+                    <pic:cNvPr id="1" name="Picture 1"/>
                     <pic:cNvPicPr>
                       <a:picLocks noChangeAspect="1" noChangeArrowheads="1"/>
                     </pic:cNvPicPr>
                   </pic:nvPicPr>
                   <pic:blipFill>
-                    <a:blip r:embed="rId2"/>
+                    <a:blip r:embed="rId5"/>
                     <a:stretch>
                       <a:fillRect/>
                     </a:stretch>
@@ -108,31 +107,7 @@
     </w:p>
     <w:p>
       <w:pPr>
-        <w:pStyle w:val="Normal"/>
         <w:jc w:val="center"/>
-        <w:rPr>
-          <w:rFonts w:ascii="Arial" w:hAnsi="Arial" w:cs="Arial"/>
-          <w:b/>
-          <w:bCs/>
-          <w:sz w:val="36"/>
-          <w:szCs w:val="36"/>
-          <w:lang w:val="en-US"/>
-        </w:rPr>
-      </w:pPr>
-      <w:r>
-        <w:rPr>
-          <w:rFonts w:cs="Arial" w:ascii="Arial" w:hAnsi="Arial"/>
-          <w:b/>
-          <w:bCs/>
-          <w:sz w:val="36"/>
-          <w:szCs w:val="36"/>
-          <w:lang w:val="en-US"/>
-        </w:rPr>
-      </w:r>
-    </w:p>
-    <w:p>
-      <w:pPr>
-        <w:pStyle w:val="Normal"/>
         <w:rPr>
           <w:rFonts w:ascii="Arial" w:hAnsi="Arial" w:cs="Arial"/>
           <w:b/>
@@ -144,28 +119,27 @@
       </w:pPr>
       <w:r>
         <w:rPr>
-          <w:rFonts w:cs="Arial" w:ascii="Arial" w:hAnsi="Arial"/>
+          <w:rFonts w:ascii="Arial" w:hAnsi="Arial" w:cs="Arial"/>
           <w:b/>
           <w:bCs/>
           <w:sz w:val="32"/>
           <w:szCs w:val="32"/>
           <w:lang w:val="en-US"/>
         </w:rPr>
-        <w:t>Introduction:</w:t>
-      </w:r>
-    </w:p>
-    <w:p>
-      <w:pPr>
-        <w:pStyle w:val="Normal"/>
-        <w:rPr>
-          <w:rFonts w:ascii="Arial" w:hAnsi="Arial" w:cs="Arial"/>
-          <w:sz w:val="24"/>
-          <w:szCs w:val="24"/>
-        </w:rPr>
-      </w:pPr>
-      <w:r>
-        <w:rPr>
-          <w:rFonts w:cs="Arial" w:ascii="Arial" w:hAnsi="Arial"/>
+        <w:t>Introduction</w:t>
+      </w:r>
+    </w:p>
+    <w:p>
+      <w:pPr>
+        <w:rPr>
+          <w:rFonts w:ascii="Arial" w:hAnsi="Arial" w:cs="Arial"/>
+          <w:sz w:val="24"/>
+          <w:szCs w:val="24"/>
+        </w:rPr>
+      </w:pPr>
+      <w:r>
+        <w:rPr>
+          <w:rFonts w:ascii="Arial" w:hAnsi="Arial" w:cs="Arial"/>
           <w:sz w:val="24"/>
           <w:szCs w:val="24"/>
         </w:rPr>
@@ -174,39 +148,30 @@
     </w:p>
     <w:p>
       <w:pPr>
-        <w:pStyle w:val="Normal"/>
-        <w:rPr>
-          <w:rFonts w:ascii="Arial" w:hAnsi="Arial" w:cs="Arial"/>
-          <w:sz w:val="24"/>
-          <w:szCs w:val="24"/>
-        </w:rPr>
-      </w:pPr>
-      <w:r>
-        <w:rPr>
-          <w:rFonts w:cs="Arial" w:ascii="Arial" w:hAnsi="Arial"/>
-          <w:sz w:val="24"/>
-          <w:szCs w:val="24"/>
-        </w:rPr>
-      </w:r>
-    </w:p>
-    <w:p>
-      <w:pPr>
-        <w:pStyle w:val="Normal"/>
+        <w:rPr>
+          <w:rFonts w:ascii="Arial" w:hAnsi="Arial" w:cs="Arial"/>
+          <w:sz w:val="24"/>
+          <w:szCs w:val="24"/>
+        </w:rPr>
+      </w:pPr>
+    </w:p>
+    <w:p>
+      <w:pPr>
         <w:rPr>
           <w:rFonts w:ascii="Arial" w:hAnsi="Arial" w:cs="Arial"/>
           <w:b/>
           <w:bCs/>
-          <w:sz w:val="32"/>
-          <w:szCs w:val="32"/>
-        </w:rPr>
-      </w:pPr>
-      <w:r>
-        <w:rPr>
-          <w:rFonts w:cs="Arial" w:ascii="Arial" w:hAnsi="Arial"/>
+          <w:sz w:val="28"/>
+          <w:szCs w:val="28"/>
+        </w:rPr>
+      </w:pPr>
+      <w:r>
+        <w:rPr>
+          <w:rFonts w:ascii="Arial" w:hAnsi="Arial" w:cs="Arial"/>
           <w:b/>
           <w:bCs/>
-          <w:sz w:val="32"/>
-          <w:szCs w:val="32"/>
+          <w:sz w:val="28"/>
+          <w:szCs w:val="28"/>
         </w:rPr>
         <w:t>Team members:</w:t>
       </w:r>
@@ -227,16 +192,27 @@
       </w:pPr>
       <w:r>
         <w:rPr>
-          <w:rFonts w:cs="Arial" w:ascii="Arial" w:hAnsi="Arial"/>
+          <w:rFonts w:ascii="Arial" w:hAnsi="Arial" w:cs="Arial"/>
           <w:sz w:val="24"/>
           <w:szCs w:val="24"/>
           <w:lang w:val="en-US"/>
         </w:rPr>
-        <w:t>Filip Stanojkovi</w:t>
-      </w:r>
-      <w:r>
-        <w:rPr>
-          <w:rFonts w:cs="Arial" w:ascii="Arial" w:hAnsi="Arial"/>
+        <w:t xml:space="preserve">Filip </w:t>
+      </w:r>
+      <w:proofErr w:type="spellStart"/>
+      <w:r>
+        <w:rPr>
+          <w:rFonts w:ascii="Arial" w:hAnsi="Arial" w:cs="Arial"/>
+          <w:sz w:val="24"/>
+          <w:szCs w:val="24"/>
+          <w:lang w:val="en-US"/>
+        </w:rPr>
+        <w:t>Stanojkovi</w:t>
+      </w:r>
+      <w:proofErr w:type="spellEnd"/>
+      <w:r>
+        <w:rPr>
+          <w:rFonts w:ascii="Arial" w:hAnsi="Arial" w:cs="Arial"/>
           <w:sz w:val="24"/>
           <w:szCs w:val="24"/>
           <w:lang w:val="sr-Latn-RS"/>
@@ -245,25 +221,45 @@
       </w:r>
       <w:r>
         <w:rPr>
-          <w:rFonts w:cs="Arial" w:ascii="Arial" w:hAnsi="Arial"/>
+          <w:rFonts w:ascii="Arial" w:hAnsi="Arial" w:cs="Arial"/>
           <w:sz w:val="24"/>
           <w:szCs w:val="24"/>
           <w:lang w:val="en-US"/>
         </w:rPr>
-        <w:t>– Singidunum University Faculty of Informatics and Computing (</w:t>
-      </w:r>
-      <w:r>
-        <w:rPr>
-          <w:rFonts w:cs="Arial" w:ascii="Arial" w:hAnsi="Arial"/>
-          <w:sz w:val="24"/>
-          <w:szCs w:val="24"/>
-          <w:lang w:val="sr-RS"/>
+        <w:t xml:space="preserve">– </w:t>
+      </w:r>
+      <w:proofErr w:type="spellStart"/>
+      <w:r>
+        <w:rPr>
+          <w:rFonts w:ascii="Arial" w:hAnsi="Arial" w:cs="Arial"/>
+          <w:sz w:val="24"/>
+          <w:szCs w:val="24"/>
+          <w:lang w:val="en-US"/>
+        </w:rPr>
+        <w:t>Singidunum</w:t>
+      </w:r>
+      <w:proofErr w:type="spellEnd"/>
+      <w:r>
+        <w:rPr>
+          <w:rFonts w:ascii="Arial" w:hAnsi="Arial" w:cs="Arial"/>
+          <w:sz w:val="24"/>
+          <w:szCs w:val="24"/>
+          <w:lang w:val="en-US"/>
+        </w:rPr>
+        <w:t xml:space="preserve"> University Faculty of Informatics and Computing (</w:t>
+      </w:r>
+      <w:r>
+        <w:rPr>
+          <w:rFonts w:ascii="Arial" w:hAnsi="Arial" w:cs="Arial"/>
+          <w:sz w:val="24"/>
+          <w:szCs w:val="24"/>
+          <w:lang/>
         </w:rPr>
         <w:t>Факултет информатике и рачунарства Универизета Сингидунум</w:t>
       </w:r>
       <w:r>
         <w:rPr>
-          <w:rFonts w:cs="Arial" w:ascii="Arial" w:hAnsi="Arial"/>
+          <w:rFonts w:ascii="Arial" w:hAnsi="Arial" w:cs="Arial"/>
           <w:sz w:val="24"/>
           <w:szCs w:val="24"/>
           <w:lang w:val="en-US"/>
@@ -287,7 +283,7 @@
       </w:pPr>
       <w:r>
         <w:rPr>
-          <w:rFonts w:cs="Arial" w:ascii="Arial" w:hAnsi="Arial"/>
+          <w:rFonts w:ascii="Arial" w:hAnsi="Arial" w:cs="Arial"/>
           <w:sz w:val="24"/>
           <w:szCs w:val="24"/>
           <w:lang w:val="sr-Latn-RS"/>
@@ -311,7 +307,7 @@
       </w:pPr>
       <w:r>
         <w:rPr>
-          <w:rFonts w:cs="Arial" w:ascii="Arial" w:hAnsi="Arial"/>
+          <w:rFonts w:ascii="Arial" w:hAnsi="Arial" w:cs="Arial"/>
           <w:sz w:val="24"/>
           <w:szCs w:val="24"/>
           <w:lang w:val="sr-Latn-RS"/>
@@ -322,7 +318,17 @@
     <w:p>
       <w:pPr>
         <w:pStyle w:val="ListParagraph"/>
-        <w:jc w:val="left"/>
+        <w:rPr>
+          <w:rFonts w:ascii="Arial" w:hAnsi="Arial" w:cs="Arial"/>
+          <w:sz w:val="24"/>
+          <w:szCs w:val="24"/>
+          <w:lang w:val="en-US"/>
+        </w:rPr>
+      </w:pPr>
+    </w:p>
+    <w:p>
+      <w:pPr>
+        <w:jc w:val="center"/>
         <w:rPr>
           <w:rFonts w:ascii="Arial" w:hAnsi="Arial" w:cs="Arial"/>
           <w:sz w:val="24"/>
@@ -331,10 +337,12 @@
         </w:rPr>
       </w:pPr>
       <w:r>
-        <w:rPr/>
+        <w:rPr>
+          <w:noProof/>
+        </w:rPr>
         <w:drawing>
-          <wp:inline distT="0" distB="0" distL="0" distR="0">
-            <wp:extent cx="1469390" cy="1469390"/>
+          <wp:inline distT="0" distB="0" distL="0" distR="0" wp14:anchorId="3D5ED943" wp14:editId="67A420F4">
+            <wp:extent cx="1863090" cy="1863090"/>
             <wp:effectExtent l="0" t="0" r="0" b="0"/>
             <wp:docPr id="2" name="Picture 3" descr="A red and white logo&#10;&#10;Description automatically generated"/>
             <wp:cNvGraphicFramePr>
@@ -350,7 +358,7 @@
                     </pic:cNvPicPr>
                   </pic:nvPicPr>
                   <pic:blipFill>
-                    <a:blip r:embed="rId3"/>
+                    <a:blip r:embed="rId6"/>
                     <a:stretch>
                       <a:fillRect/>
                     </a:stretch>
@@ -358,7 +366,7 @@
                   <pic:spPr bwMode="auto">
                     <a:xfrm>
                       <a:off x="0" y="0"/>
-                      <a:ext cx="1469390" cy="1469390"/>
+                      <a:ext cx="1863090" cy="1863090"/>
                     </a:xfrm>
                     <a:prstGeom prst="rect">
                       <a:avLst/>
@@ -371,12 +379,14 @@
         </w:drawing>
       </w:r>
       <w:r>
-        <w:rPr/>
+        <w:rPr>
+          <w:noProof/>
+        </w:rPr>
         <w:drawing>
-          <wp:inline distT="0" distB="0" distL="0" distR="0">
-            <wp:extent cx="1469390" cy="1469390"/>
+          <wp:inline distT="0" distB="0" distL="0" distR="0" wp14:anchorId="7285A6ED" wp14:editId="4A681046">
+            <wp:extent cx="1866900" cy="1866900"/>
             <wp:effectExtent l="0" t="0" r="0" b="0"/>
-            <wp:docPr id="3" name="Picture 2" descr=""/>
+            <wp:docPr id="3" name="Picture 2"/>
             <wp:cNvGraphicFramePr>
               <a:graphicFrameLocks xmlns:a="http://schemas.openxmlformats.org/drawingml/2006/main" noChangeAspect="1"/>
             </wp:cNvGraphicFramePr>
@@ -384,13 +394,13 @@
               <a:graphicData uri="http://schemas.openxmlformats.org/drawingml/2006/picture">
                 <pic:pic xmlns:pic="http://schemas.openxmlformats.org/drawingml/2006/picture">
                   <pic:nvPicPr>
-                    <pic:cNvPr id="3" name="Picture 2" descr=""/>
+                    <pic:cNvPr id="3" name="Picture 2"/>
                     <pic:cNvPicPr>
                       <a:picLocks noChangeAspect="1" noChangeArrowheads="1"/>
                     </pic:cNvPicPr>
                   </pic:nvPicPr>
                   <pic:blipFill>
-                    <a:blip r:embed="rId4"/>
+                    <a:blip r:embed="rId7"/>
                     <a:stretch>
                       <a:fillRect/>
                     </a:stretch>
@@ -398,7 +408,7 @@
                   <pic:spPr bwMode="auto">
                     <a:xfrm>
                       <a:off x="0" y="0"/>
-                      <a:ext cx="1469390" cy="1469390"/>
+                      <a:ext cx="1866900" cy="1866900"/>
                     </a:xfrm>
                     <a:prstGeom prst="rect">
                       <a:avLst/>
@@ -411,12 +421,14 @@
         </w:drawing>
       </w:r>
       <w:r>
-        <w:rPr/>
+        <w:rPr>
+          <w:noProof/>
+        </w:rPr>
         <w:drawing>
-          <wp:inline distT="0" distB="0" distL="0" distR="0">
-            <wp:extent cx="1469390" cy="1469390"/>
+          <wp:inline distT="0" distB="0" distL="0" distR="0" wp14:anchorId="1F0FEE42" wp14:editId="5973B540">
+            <wp:extent cx="1866900" cy="1866900"/>
             <wp:effectExtent l="0" t="0" r="0" b="0"/>
-            <wp:docPr id="4" name="Picture 4" descr=""/>
+            <wp:docPr id="4" name="Picture 4"/>
             <wp:cNvGraphicFramePr>
               <a:graphicFrameLocks xmlns:a="http://schemas.openxmlformats.org/drawingml/2006/main" noChangeAspect="1"/>
             </wp:cNvGraphicFramePr>
@@ -424,13 +436,13 @@
               <a:graphicData uri="http://schemas.openxmlformats.org/drawingml/2006/picture">
                 <pic:pic xmlns:pic="http://schemas.openxmlformats.org/drawingml/2006/picture">
                   <pic:nvPicPr>
-                    <pic:cNvPr id="4" name="Picture 4" descr=""/>
+                    <pic:cNvPr id="4" name="Picture 4"/>
                     <pic:cNvPicPr>
                       <a:picLocks noChangeAspect="1" noChangeArrowheads="1"/>
                     </pic:cNvPicPr>
                   </pic:nvPicPr>
                   <pic:blipFill>
-                    <a:blip r:embed="rId5"/>
+                    <a:blip r:embed="rId8"/>
                     <a:stretch>
                       <a:fillRect/>
                     </a:stretch>
@@ -438,7 +450,7 @@
                   <pic:spPr bwMode="auto">
                     <a:xfrm>
                       <a:off x="0" y="0"/>
-                      <a:ext cx="1469390" cy="1469390"/>
+                      <a:ext cx="1866900" cy="1866900"/>
                     </a:xfrm>
                     <a:prstGeom prst="rect">
                       <a:avLst/>
@@ -453,119 +465,116 @@
     </w:p>
     <w:p>
       <w:pPr>
-        <w:pStyle w:val="Normal"/>
-        <w:rPr>
-          <w:rFonts w:ascii="Arial" w:hAnsi="Arial" w:cs="Arial"/>
-          <w:sz w:val="32"/>
-          <w:szCs w:val="32"/>
-          <w:lang w:val="en-US"/>
-        </w:rPr>
-      </w:pPr>
-      <w:r>
-        <w:rPr>
-          <w:rFonts w:cs="Arial" w:ascii="Arial" w:hAnsi="Arial"/>
+        <w:jc w:val="right"/>
+        <w:rPr>
+          <w:rFonts w:ascii="Arial" w:hAnsi="Arial" w:cs="Arial"/>
           <w:sz w:val="36"/>
           <w:szCs w:val="36"/>
           <w:lang w:val="en-US"/>
         </w:rPr>
-        <w:t>08/03/2024</w:t>
-      </w:r>
-    </w:p>
-    <w:p>
-      <w:pPr>
-        <w:pStyle w:val="Normal"/>
-        <w:rPr>
-          <w:rFonts w:ascii="Arial" w:hAnsi="Arial" w:cs="Arial"/>
-          <w:sz w:val="32"/>
-          <w:szCs w:val="32"/>
+      </w:pPr>
+    </w:p>
+    <w:p>
+      <w:pPr>
+        <w:jc w:val="right"/>
+        <w:rPr>
+          <w:rFonts w:ascii="Arial" w:hAnsi="Arial" w:cs="Arial"/>
+          <w:sz w:val="36"/>
+          <w:szCs w:val="36"/>
           <w:lang w:val="en-US"/>
         </w:rPr>
       </w:pPr>
-      <w:r>
-        <w:rPr>
-          <w:rFonts w:cs="Arial" w:ascii="Arial" w:hAnsi="Arial"/>
-          <w:sz w:val="32"/>
-          <w:szCs w:val="32"/>
+    </w:p>
+    <w:p>
+      <w:pPr>
+        <w:jc w:val="right"/>
+        <w:rPr>
+          <w:rFonts w:ascii="Arial" w:hAnsi="Arial" w:cs="Arial"/>
+          <w:sz w:val="20"/>
+          <w:szCs w:val="20"/>
           <w:lang w:val="en-US"/>
         </w:rPr>
-      </w:r>
-    </w:p>
-    <w:p>
-      <w:pPr>
-        <w:pStyle w:val="Normal"/>
-        <w:spacing w:lineRule="auto" w:line="240" w:beforeAutospacing="1" w:afterAutospacing="1"/>
-        <w:rPr>
-          <w:rFonts w:ascii="Arial" w:hAnsi="Arial" w:cs="Arial"/>
-          <w:sz w:val="32"/>
-          <w:szCs w:val="32"/>
+      </w:pPr>
+      <w:r>
+        <w:rPr>
+          <w:rFonts w:ascii="Arial" w:hAnsi="Arial" w:cs="Arial"/>
+          <w:sz w:val="20"/>
+          <w:szCs w:val="20"/>
           <w:lang w:val="en-US"/>
         </w:rPr>
-      </w:pPr>
-      <w:r>
-        <w:rPr>
-          <w:rFonts w:cs="Arial" w:ascii="Arial" w:hAnsi="Arial"/>
-          <w:sz w:val="32"/>
-          <w:szCs w:val="32"/>
+        <w:t>0</w:t>
+      </w:r>
+      <w:r>
+        <w:rPr>
+          <w:rFonts w:ascii="Arial" w:hAnsi="Arial" w:cs="Arial"/>
+          <w:sz w:val="20"/>
+          <w:szCs w:val="20"/>
           <w:lang w:val="en-US"/>
         </w:rPr>
-      </w:r>
-    </w:p>
-    <w:p>
-      <w:pPr>
-        <w:pStyle w:val="Normal"/>
-        <w:spacing w:lineRule="auto" w:line="240" w:beforeAutospacing="1" w:afterAutospacing="1"/>
-        <w:rPr>
-          <w:rFonts w:ascii="Arial" w:hAnsi="Arial" w:eastAsia="Times New Roman" w:cs="Arial"/>
+        <w:t>9</w:t>
+      </w:r>
+      <w:r>
+        <w:rPr>
+          <w:rFonts w:ascii="Arial" w:hAnsi="Arial" w:cs="Arial"/>
+          <w:sz w:val="20"/>
+          <w:szCs w:val="20"/>
+          <w:lang w:val="en-US"/>
+        </w:rPr>
+        <w:t>/03/2024</w:t>
+      </w:r>
+    </w:p>
+    <w:p>
+      <w:pPr>
+        <w:rPr>
+          <w:rFonts w:ascii="Arial" w:hAnsi="Arial" w:cs="Arial"/>
+          <w:sz w:val="20"/>
+          <w:szCs w:val="20"/>
+          <w:lang w:val="en-US"/>
+        </w:rPr>
+      </w:pPr>
+      <w:r>
+        <w:rPr>
+          <w:rFonts w:ascii="Arial" w:eastAsia="Times New Roman" w:hAnsi="Arial" w:cs="Arial"/>
+          <w:kern w:val="0"/>
+          <w:sz w:val="24"/>
+          <w:szCs w:val="24"/>
+          <w:lang w:val="sr-Latn-RS" w:eastAsia="en-150"/>
+          <w14:ligatures w14:val="none"/>
+        </w:rPr>
+        <w:lastRenderedPageBreak/>
+        <w:t>Šta treba dodati</w:t>
+      </w:r>
+      <w:r>
+        <w:rPr>
+          <w:rFonts w:ascii="Arial" w:eastAsia="Times New Roman" w:hAnsi="Arial" w:cs="Arial"/>
           <w:kern w:val="0"/>
           <w:sz w:val="24"/>
           <w:szCs w:val="24"/>
           <w:lang w:val="en-US" w:eastAsia="en-150"/>
           <w14:ligatures w14:val="none"/>
         </w:rPr>
-      </w:pPr>
-      <w:r>
-        <w:rPr>
-          <w:rFonts w:eastAsia="Times New Roman" w:cs="Arial" w:ascii="Arial" w:hAnsi="Arial"/>
-          <w:kern w:val="0"/>
-          <w:sz w:val="24"/>
-          <w:szCs w:val="24"/>
-          <w:lang w:val="sr-Latn-RS" w:eastAsia="en-150"/>
-          <w14:ligatures w14:val="none"/>
-        </w:rPr>
-        <w:t>Šta treba dodati</w:t>
-      </w:r>
-      <w:r>
-        <w:rPr>
-          <w:rFonts w:eastAsia="Times New Roman" w:cs="Arial" w:ascii="Arial" w:hAnsi="Arial"/>
-          <w:kern w:val="0"/>
-          <w:sz w:val="24"/>
-          <w:szCs w:val="24"/>
-          <w:lang w:val="en-US" w:eastAsia="en-150"/>
-          <w14:ligatures w14:val="none"/>
-        </w:rPr>
         <w:t>:</w:t>
       </w:r>
     </w:p>
     <w:p>
       <w:pPr>
-        <w:pStyle w:val="Normal"/>
         <w:numPr>
           <w:ilvl w:val="0"/>
           <w:numId w:val="2"/>
         </w:numPr>
-        <w:spacing w:lineRule="auto" w:line="240" w:beforeAutospacing="1" w:after="0"/>
-        <w:rPr>
-          <w:rFonts w:ascii="Arial" w:hAnsi="Arial" w:eastAsia="Times New Roman" w:cs="Arial"/>
-          <w:kern w:val="0"/>
-          <w:sz w:val="24"/>
-          <w:szCs w:val="24"/>
-          <w:lang w:eastAsia="en-150"/>
-          <w14:ligatures w14:val="none"/>
-        </w:rPr>
-      </w:pPr>
-      <w:r>
-        <w:rPr>
-          <w:rFonts w:eastAsia="Times New Roman" w:cs="Arial" w:ascii="Arial" w:hAnsi="Arial"/>
+        <w:spacing w:beforeAutospacing="1" w:after="0" w:line="240" w:lineRule="auto"/>
+        <w:rPr>
+          <w:rFonts w:ascii="Arial" w:eastAsia="Times New Roman" w:hAnsi="Arial" w:cs="Arial"/>
+          <w:kern w:val="0"/>
+          <w:sz w:val="24"/>
+          <w:szCs w:val="24"/>
+          <w:lang w:eastAsia="en-150"/>
+          <w14:ligatures w14:val="none"/>
+        </w:rPr>
+      </w:pPr>
+      <w:r>
+        <w:rPr>
+          <w:rFonts w:ascii="Arial" w:eastAsia="Times New Roman" w:hAnsi="Arial" w:cs="Arial"/>
           <w:b/>
           <w:bCs/>
           <w:kern w:val="0"/>
@@ -578,7 +587,7 @@
       </w:r>
       <w:r>
         <w:rPr>
-          <w:rFonts w:eastAsia="Times New Roman" w:cs="Arial" w:ascii="Arial" w:hAnsi="Arial"/>
+          <w:rFonts w:ascii="Arial" w:eastAsia="Times New Roman" w:hAnsi="Arial" w:cs="Arial"/>
           <w:kern w:val="0"/>
           <w:sz w:val="24"/>
           <w:szCs w:val="24"/>
@@ -590,24 +599,23 @@
     </w:p>
     <w:p>
       <w:pPr>
-        <w:pStyle w:val="Normal"/>
         <w:numPr>
           <w:ilvl w:val="0"/>
           <w:numId w:val="2"/>
         </w:numPr>
-        <w:spacing w:lineRule="auto" w:line="240" w:before="0" w:after="0"/>
-        <w:rPr>
-          <w:rFonts w:ascii="Arial" w:hAnsi="Arial" w:eastAsia="Times New Roman" w:cs="Arial"/>
-          <w:kern w:val="0"/>
-          <w:sz w:val="24"/>
-          <w:szCs w:val="24"/>
-          <w:lang w:eastAsia="en-150"/>
-          <w14:ligatures w14:val="none"/>
-        </w:rPr>
-      </w:pPr>
-      <w:r>
-        <w:rPr>
-          <w:rFonts w:eastAsia="Times New Roman" w:cs="Arial" w:ascii="Arial" w:hAnsi="Arial"/>
+        <w:spacing w:after="0" w:line="240" w:lineRule="auto"/>
+        <w:rPr>
+          <w:rFonts w:ascii="Arial" w:eastAsia="Times New Roman" w:hAnsi="Arial" w:cs="Arial"/>
+          <w:kern w:val="0"/>
+          <w:sz w:val="24"/>
+          <w:szCs w:val="24"/>
+          <w:lang w:eastAsia="en-150"/>
+          <w14:ligatures w14:val="none"/>
+        </w:rPr>
+      </w:pPr>
+      <w:r>
+        <w:rPr>
+          <w:rFonts w:ascii="Arial" w:eastAsia="Times New Roman" w:hAnsi="Arial" w:cs="Arial"/>
           <w:b/>
           <w:bCs/>
           <w:kern w:val="0"/>
@@ -620,7 +628,7 @@
       </w:r>
       <w:r>
         <w:rPr>
-          <w:rFonts w:eastAsia="Times New Roman" w:cs="Arial" w:ascii="Arial" w:hAnsi="Arial"/>
+          <w:rFonts w:ascii="Arial" w:eastAsia="Times New Roman" w:hAnsi="Arial" w:cs="Arial"/>
           <w:kern w:val="0"/>
           <w:sz w:val="24"/>
           <w:szCs w:val="24"/>
@@ -632,24 +640,23 @@
     </w:p>
     <w:p>
       <w:pPr>
-        <w:pStyle w:val="Normal"/>
         <w:numPr>
           <w:ilvl w:val="0"/>
           <w:numId w:val="2"/>
         </w:numPr>
-        <w:spacing w:lineRule="auto" w:line="240" w:before="0" w:after="0"/>
-        <w:rPr>
-          <w:rFonts w:ascii="Arial" w:hAnsi="Arial" w:eastAsia="Times New Roman" w:cs="Arial"/>
-          <w:kern w:val="0"/>
-          <w:sz w:val="24"/>
-          <w:szCs w:val="24"/>
-          <w:lang w:eastAsia="en-150"/>
-          <w14:ligatures w14:val="none"/>
-        </w:rPr>
-      </w:pPr>
-      <w:r>
-        <w:rPr>
-          <w:rFonts w:eastAsia="Times New Roman" w:cs="Arial" w:ascii="Arial" w:hAnsi="Arial"/>
+        <w:spacing w:after="0" w:line="240" w:lineRule="auto"/>
+        <w:rPr>
+          <w:rFonts w:ascii="Arial" w:eastAsia="Times New Roman" w:hAnsi="Arial" w:cs="Arial"/>
+          <w:kern w:val="0"/>
+          <w:sz w:val="24"/>
+          <w:szCs w:val="24"/>
+          <w:lang w:eastAsia="en-150"/>
+          <w14:ligatures w14:val="none"/>
+        </w:rPr>
+      </w:pPr>
+      <w:r>
+        <w:rPr>
+          <w:rFonts w:ascii="Arial" w:eastAsia="Times New Roman" w:hAnsi="Arial" w:cs="Arial"/>
           <w:b/>
           <w:bCs/>
           <w:kern w:val="0"/>
@@ -662,7 +669,7 @@
       </w:r>
       <w:r>
         <w:rPr>
-          <w:rFonts w:eastAsia="Times New Roman" w:cs="Arial" w:ascii="Arial" w:hAnsi="Arial"/>
+          <w:rFonts w:ascii="Arial" w:eastAsia="Times New Roman" w:hAnsi="Arial" w:cs="Arial"/>
           <w:kern w:val="0"/>
           <w:sz w:val="24"/>
           <w:szCs w:val="24"/>
@@ -674,24 +681,23 @@
     </w:p>
     <w:p>
       <w:pPr>
-        <w:pStyle w:val="Normal"/>
         <w:numPr>
           <w:ilvl w:val="0"/>
           <w:numId w:val="2"/>
         </w:numPr>
-        <w:spacing w:lineRule="auto" w:line="240" w:before="0" w:after="0"/>
-        <w:rPr>
-          <w:rFonts w:ascii="Arial" w:hAnsi="Arial" w:eastAsia="Times New Roman" w:cs="Arial"/>
-          <w:kern w:val="0"/>
-          <w:sz w:val="24"/>
-          <w:szCs w:val="24"/>
-          <w:lang w:eastAsia="en-150"/>
-          <w14:ligatures w14:val="none"/>
-        </w:rPr>
-      </w:pPr>
-      <w:r>
-        <w:rPr>
-          <w:rFonts w:eastAsia="Times New Roman" w:cs="Arial" w:ascii="Arial" w:hAnsi="Arial"/>
+        <w:spacing w:after="0" w:line="240" w:lineRule="auto"/>
+        <w:rPr>
+          <w:rFonts w:ascii="Arial" w:eastAsia="Times New Roman" w:hAnsi="Arial" w:cs="Arial"/>
+          <w:kern w:val="0"/>
+          <w:sz w:val="24"/>
+          <w:szCs w:val="24"/>
+          <w:lang w:eastAsia="en-150"/>
+          <w14:ligatures w14:val="none"/>
+        </w:rPr>
+      </w:pPr>
+      <w:r>
+        <w:rPr>
+          <w:rFonts w:ascii="Arial" w:eastAsia="Times New Roman" w:hAnsi="Arial" w:cs="Arial"/>
           <w:b/>
           <w:bCs/>
           <w:kern w:val="0"/>
@@ -704,7 +710,7 @@
       </w:r>
       <w:r>
         <w:rPr>
-          <w:rFonts w:eastAsia="Times New Roman" w:cs="Arial" w:ascii="Arial" w:hAnsi="Arial"/>
+          <w:rFonts w:ascii="Arial" w:eastAsia="Times New Roman" w:hAnsi="Arial" w:cs="Arial"/>
           <w:kern w:val="0"/>
           <w:sz w:val="24"/>
           <w:szCs w:val="24"/>
@@ -716,24 +722,23 @@
     </w:p>
     <w:p>
       <w:pPr>
-        <w:pStyle w:val="Normal"/>
         <w:numPr>
           <w:ilvl w:val="0"/>
           <w:numId w:val="2"/>
         </w:numPr>
-        <w:spacing w:lineRule="auto" w:line="240" w:before="0" w:afterAutospacing="1"/>
-        <w:rPr>
-          <w:rFonts w:ascii="Arial" w:hAnsi="Arial" w:eastAsia="Times New Roman" w:cs="Arial"/>
-          <w:kern w:val="0"/>
-          <w:sz w:val="24"/>
-          <w:szCs w:val="24"/>
-          <w:lang w:eastAsia="en-150"/>
-          <w14:ligatures w14:val="none"/>
-        </w:rPr>
-      </w:pPr>
-      <w:r>
-        <w:rPr>
-          <w:rFonts w:eastAsia="Times New Roman" w:cs="Arial" w:ascii="Arial" w:hAnsi="Arial"/>
+        <w:spacing w:afterAutospacing="1" w:line="240" w:lineRule="auto"/>
+        <w:rPr>
+          <w:rFonts w:ascii="Arial" w:eastAsia="Times New Roman" w:hAnsi="Arial" w:cs="Arial"/>
+          <w:kern w:val="0"/>
+          <w:sz w:val="24"/>
+          <w:szCs w:val="24"/>
+          <w:lang w:eastAsia="en-150"/>
+          <w14:ligatures w14:val="none"/>
+        </w:rPr>
+      </w:pPr>
+      <w:r>
+        <w:rPr>
+          <w:rFonts w:ascii="Arial" w:eastAsia="Times New Roman" w:hAnsi="Arial" w:cs="Arial"/>
           <w:b/>
           <w:bCs/>
           <w:kern w:val="0"/>
@@ -746,7 +751,7 @@
       </w:r>
       <w:r>
         <w:rPr>
-          <w:rFonts w:eastAsia="Times New Roman" w:cs="Arial" w:ascii="Arial" w:hAnsi="Arial"/>
+          <w:rFonts w:ascii="Arial" w:eastAsia="Times New Roman" w:hAnsi="Arial" w:cs="Arial"/>
           <w:kern w:val="0"/>
           <w:sz w:val="24"/>
           <w:szCs w:val="24"/>
@@ -758,10 +763,9 @@
     </w:p>
     <w:p>
       <w:pPr>
-        <w:pStyle w:val="Normal"/>
-        <w:spacing w:lineRule="auto" w:line="240" w:beforeAutospacing="1" w:afterAutospacing="1"/>
-        <w:rPr>
-          <w:rFonts w:ascii="Arial" w:hAnsi="Arial" w:eastAsia="Times New Roman" w:cs="Arial"/>
+        <w:spacing w:beforeAutospacing="1" w:afterAutospacing="1" w:line="240" w:lineRule="auto"/>
+        <w:rPr>
+          <w:rFonts w:ascii="Arial" w:eastAsia="Times New Roman" w:hAnsi="Arial" w:cs="Arial"/>
           <w:kern w:val="0"/>
           <w:sz w:val="24"/>
           <w:szCs w:val="24"/>
@@ -771,7 +775,7 @@
       </w:pPr>
       <w:r>
         <w:rPr>
-          <w:rFonts w:eastAsia="Times New Roman" w:cs="Arial" w:ascii="Arial" w:hAnsi="Arial"/>
+          <w:rFonts w:ascii="Arial" w:eastAsia="Times New Roman" w:hAnsi="Arial" w:cs="Arial"/>
           <w:kern w:val="0"/>
           <w:sz w:val="24"/>
           <w:szCs w:val="24"/>
@@ -781,22 +785,570 @@
         <w:t>Negde staviti reference na GitHub repository.</w:t>
       </w:r>
     </w:p>
+    <w:p>
+      <w:pPr>
+        <w:spacing w:beforeAutospacing="1" w:afterAutospacing="1" w:line="240" w:lineRule="auto"/>
+        <w:rPr>
+          <w:rFonts w:ascii="Arial" w:eastAsia="Times New Roman" w:hAnsi="Arial" w:cs="Arial"/>
+          <w:kern w:val="0"/>
+          <w:sz w:val="24"/>
+          <w:szCs w:val="24"/>
+          <w:lang w:val="en-US" w:eastAsia="en-150"/>
+          <w14:ligatures w14:val="none"/>
+        </w:rPr>
+      </w:pPr>
+      <w:r>
+        <w:rPr>
+          <w:rFonts w:ascii="Arial" w:eastAsia="Times New Roman" w:hAnsi="Arial" w:cs="Arial"/>
+          <w:kern w:val="0"/>
+          <w:sz w:val="24"/>
+          <w:szCs w:val="24"/>
+          <w:lang w:val="sr-Latn-RS" w:eastAsia="en-150"/>
+          <w14:ligatures w14:val="none"/>
+        </w:rPr>
+        <w:t xml:space="preserve">Napraviti </w:t>
+      </w:r>
+      <w:r>
+        <w:rPr>
+          <w:rFonts w:ascii="Arial" w:eastAsia="Times New Roman" w:hAnsi="Arial" w:cs="Arial"/>
+          <w:kern w:val="0"/>
+          <w:sz w:val="24"/>
+          <w:szCs w:val="24"/>
+          <w:lang w:val="en-US" w:eastAsia="en-150"/>
+          <w14:ligatures w14:val="none"/>
+        </w:rPr>
+        <w:t>“Content” prvu stranu sa referencama na ostatak dokumenta.</w:t>
+      </w:r>
+    </w:p>
+    <w:p>
+      <w:pPr>
+        <w:pStyle w:val="NormalWeb"/>
+        <w:rPr>
+          <w:rFonts w:ascii="Arial" w:hAnsi="Arial" w:cs="Arial"/>
+          <w:b/>
+          <w:bCs/>
+          <w14:ligatures w14:val="none"/>
+        </w:rPr>
+      </w:pPr>
+      <w:r>
+        <w:rPr>
+          <w:rFonts w:ascii="Arial" w:hAnsi="Arial" w:cs="Arial"/>
+          <w:lang w:val="en-US"/>
+          <w14:ligatures w14:val="none"/>
+        </w:rPr>
+        <w:t>Font</w:t>
+      </w:r>
+      <w:r>
+        <w:rPr>
+          <w:rFonts w:ascii="Arial" w:hAnsi="Arial" w:cs="Arial"/>
+          <w:lang w:val="en-US"/>
+          <w14:ligatures w14:val="none"/>
+        </w:rPr>
+        <w:t>:</w:t>
+      </w:r>
+      <w:r>
+        <w:rPr>
+          <w:rFonts w:ascii="Arial" w:hAnsi="Arial" w:cs="Arial"/>
+          <w:lang w:val="en-US"/>
+          <w14:ligatures w14:val="none"/>
+        </w:rPr>
+        <w:t xml:space="preserve"> </w:t>
+      </w:r>
+      <w:r>
+        <w:rPr>
+          <w:rFonts w:ascii="Arial" w:hAnsi="Arial" w:cs="Arial"/>
+          <w:b/>
+          <w:bCs/>
+          <w:lang w:val="en-US"/>
+          <w14:ligatures w14:val="none"/>
+        </w:rPr>
+        <w:t>Arial</w:t>
+      </w:r>
+      <w:r>
+        <w:rPr>
+          <w:rFonts w:ascii="Arial" w:hAnsi="Arial" w:cs="Arial"/>
+          <w:lang w:val="en-US"/>
+          <w14:ligatures w14:val="none"/>
+        </w:rPr>
+        <w:br/>
+        <w:t xml:space="preserve">Font </w:t>
+      </w:r>
+      <w:r>
+        <w:rPr>
+          <w:rFonts w:ascii="Arial" w:hAnsi="Arial" w:cs="Arial"/>
+          <w:lang w:val="en-US"/>
+          <w14:ligatures w14:val="none"/>
+        </w:rPr>
+        <w:t>styling</w:t>
+      </w:r>
+      <w:r>
+        <w:rPr>
+          <w:rFonts w:ascii="Arial" w:hAnsi="Arial" w:cs="Arial"/>
+          <w:lang w:val="en-US"/>
+          <w14:ligatures w14:val="none"/>
+        </w:rPr>
+        <w:t>:</w:t>
+      </w:r>
+    </w:p>
+    <w:p>
+      <w:pPr>
+        <w:pStyle w:val="NormalWeb"/>
+        <w:numPr>
+          <w:ilvl w:val="0"/>
+          <w:numId w:val="5"/>
+        </w:numPr>
+        <w:rPr>
+          <w:rFonts w:ascii="Arial" w:hAnsi="Arial" w:cs="Arial"/>
+          <w:b/>
+          <w:bCs/>
+          <w14:ligatures w14:val="none"/>
+        </w:rPr>
+      </w:pPr>
+      <w:r>
+        <w:rPr>
+          <w:rFonts w:ascii="Arial" w:hAnsi="Arial" w:cs="Arial"/>
+          <w:b/>
+          <w:bCs/>
+          <w14:ligatures w14:val="none"/>
+        </w:rPr>
+        <w:t>Document Title (Main Heading):</w:t>
+      </w:r>
+    </w:p>
+    <w:p>
+      <w:pPr>
+        <w:pStyle w:val="NormalWeb"/>
+        <w:numPr>
+          <w:ilvl w:val="1"/>
+          <w:numId w:val="5"/>
+        </w:numPr>
+        <w:rPr>
+          <w:rFonts w:ascii="Arial" w:hAnsi="Arial" w:cs="Arial"/>
+          <w:b/>
+          <w:bCs/>
+          <w14:ligatures w14:val="none"/>
+        </w:rPr>
+      </w:pPr>
+      <w:r>
+        <w:rPr>
+          <w:rFonts w:ascii="Arial" w:hAnsi="Arial" w:cs="Arial"/>
+          <w14:ligatures w14:val="none"/>
+        </w:rPr>
+        <w:t>Font Size: 18pt</w:t>
+      </w:r>
+    </w:p>
+    <w:p>
+      <w:pPr>
+        <w:numPr>
+          <w:ilvl w:val="1"/>
+          <w:numId w:val="5"/>
+        </w:numPr>
+        <w:suppressAutoHyphens w:val="0"/>
+        <w:spacing w:before="100" w:beforeAutospacing="1" w:after="100" w:afterAutospacing="1" w:line="240" w:lineRule="auto"/>
+        <w:rPr>
+          <w:rFonts w:ascii="Arial" w:eastAsia="Times New Roman" w:hAnsi="Arial" w:cs="Arial"/>
+          <w:kern w:val="0"/>
+          <w:sz w:val="24"/>
+          <w:szCs w:val="24"/>
+          <w:lang w:eastAsia="en-150"/>
+          <w14:ligatures w14:val="none"/>
+        </w:rPr>
+      </w:pPr>
+      <w:r>
+        <w:rPr>
+          <w:rFonts w:ascii="Arial" w:eastAsia="Times New Roman" w:hAnsi="Arial" w:cs="Arial"/>
+          <w:kern w:val="0"/>
+          <w:sz w:val="24"/>
+          <w:szCs w:val="24"/>
+          <w:lang w:eastAsia="en-150"/>
+          <w14:ligatures w14:val="none"/>
+        </w:rPr>
+        <w:t>Font Weight: Bold</w:t>
+      </w:r>
+    </w:p>
+    <w:p>
+      <w:pPr>
+        <w:numPr>
+          <w:ilvl w:val="0"/>
+          <w:numId w:val="5"/>
+        </w:numPr>
+        <w:suppressAutoHyphens w:val="0"/>
+        <w:spacing w:before="100" w:beforeAutospacing="1" w:after="100" w:afterAutospacing="1" w:line="240" w:lineRule="auto"/>
+        <w:rPr>
+          <w:rFonts w:ascii="Arial" w:eastAsia="Times New Roman" w:hAnsi="Arial" w:cs="Arial"/>
+          <w:kern w:val="0"/>
+          <w:sz w:val="24"/>
+          <w:szCs w:val="24"/>
+          <w:lang w:eastAsia="en-150"/>
+          <w14:ligatures w14:val="none"/>
+        </w:rPr>
+      </w:pPr>
+      <w:r>
+        <w:rPr>
+          <w:rFonts w:ascii="Arial" w:eastAsia="Times New Roman" w:hAnsi="Arial" w:cs="Arial"/>
+          <w:b/>
+          <w:bCs/>
+          <w:kern w:val="0"/>
+          <w:sz w:val="24"/>
+          <w:szCs w:val="24"/>
+          <w:lang w:eastAsia="en-150"/>
+          <w14:ligatures w14:val="none"/>
+        </w:rPr>
+        <w:t>Section Headings:</w:t>
+      </w:r>
+    </w:p>
+    <w:p>
+      <w:pPr>
+        <w:numPr>
+          <w:ilvl w:val="1"/>
+          <w:numId w:val="5"/>
+        </w:numPr>
+        <w:suppressAutoHyphens w:val="0"/>
+        <w:spacing w:before="100" w:beforeAutospacing="1" w:after="100" w:afterAutospacing="1" w:line="240" w:lineRule="auto"/>
+        <w:rPr>
+          <w:rFonts w:ascii="Arial" w:eastAsia="Times New Roman" w:hAnsi="Arial" w:cs="Arial"/>
+          <w:kern w:val="0"/>
+          <w:sz w:val="24"/>
+          <w:szCs w:val="24"/>
+          <w:lang w:eastAsia="en-150"/>
+          <w14:ligatures w14:val="none"/>
+        </w:rPr>
+      </w:pPr>
+      <w:r>
+        <w:rPr>
+          <w:rFonts w:ascii="Arial" w:eastAsia="Times New Roman" w:hAnsi="Arial" w:cs="Arial"/>
+          <w:kern w:val="0"/>
+          <w:sz w:val="24"/>
+          <w:szCs w:val="24"/>
+          <w:lang w:eastAsia="en-150"/>
+          <w14:ligatures w14:val="none"/>
+        </w:rPr>
+        <w:t>Font Size: 16pt</w:t>
+      </w:r>
+    </w:p>
+    <w:p>
+      <w:pPr>
+        <w:numPr>
+          <w:ilvl w:val="1"/>
+          <w:numId w:val="5"/>
+        </w:numPr>
+        <w:suppressAutoHyphens w:val="0"/>
+        <w:spacing w:before="100" w:beforeAutospacing="1" w:after="100" w:afterAutospacing="1" w:line="240" w:lineRule="auto"/>
+        <w:rPr>
+          <w:rFonts w:ascii="Arial" w:eastAsia="Times New Roman" w:hAnsi="Arial" w:cs="Arial"/>
+          <w:kern w:val="0"/>
+          <w:sz w:val="24"/>
+          <w:szCs w:val="24"/>
+          <w:lang w:eastAsia="en-150"/>
+          <w14:ligatures w14:val="none"/>
+        </w:rPr>
+      </w:pPr>
+      <w:r>
+        <w:rPr>
+          <w:rFonts w:ascii="Arial" w:eastAsia="Times New Roman" w:hAnsi="Arial" w:cs="Arial"/>
+          <w:kern w:val="0"/>
+          <w:sz w:val="24"/>
+          <w:szCs w:val="24"/>
+          <w:lang w:eastAsia="en-150"/>
+          <w14:ligatures w14:val="none"/>
+        </w:rPr>
+        <w:t>Font Weight: Bold</w:t>
+      </w:r>
+    </w:p>
+    <w:p>
+      <w:pPr>
+        <w:numPr>
+          <w:ilvl w:val="0"/>
+          <w:numId w:val="5"/>
+        </w:numPr>
+        <w:suppressAutoHyphens w:val="0"/>
+        <w:spacing w:before="100" w:beforeAutospacing="1" w:after="100" w:afterAutospacing="1" w:line="240" w:lineRule="auto"/>
+        <w:rPr>
+          <w:rFonts w:ascii="Arial" w:eastAsia="Times New Roman" w:hAnsi="Arial" w:cs="Arial"/>
+          <w:kern w:val="0"/>
+          <w:sz w:val="24"/>
+          <w:szCs w:val="24"/>
+          <w:lang w:eastAsia="en-150"/>
+          <w14:ligatures w14:val="none"/>
+        </w:rPr>
+      </w:pPr>
+      <w:r>
+        <w:rPr>
+          <w:rFonts w:ascii="Arial" w:eastAsia="Times New Roman" w:hAnsi="Arial" w:cs="Arial"/>
+          <w:b/>
+          <w:bCs/>
+          <w:kern w:val="0"/>
+          <w:sz w:val="24"/>
+          <w:szCs w:val="24"/>
+          <w:lang w:eastAsia="en-150"/>
+          <w14:ligatures w14:val="none"/>
+        </w:rPr>
+        <w:t>Subheadings:</w:t>
+      </w:r>
+    </w:p>
+    <w:p>
+      <w:pPr>
+        <w:numPr>
+          <w:ilvl w:val="1"/>
+          <w:numId w:val="5"/>
+        </w:numPr>
+        <w:suppressAutoHyphens w:val="0"/>
+        <w:spacing w:before="100" w:beforeAutospacing="1" w:after="100" w:afterAutospacing="1" w:line="240" w:lineRule="auto"/>
+        <w:rPr>
+          <w:rFonts w:ascii="Arial" w:eastAsia="Times New Roman" w:hAnsi="Arial" w:cs="Arial"/>
+          <w:kern w:val="0"/>
+          <w:sz w:val="24"/>
+          <w:szCs w:val="24"/>
+          <w:lang w:eastAsia="en-150"/>
+          <w14:ligatures w14:val="none"/>
+        </w:rPr>
+      </w:pPr>
+      <w:r>
+        <w:rPr>
+          <w:rFonts w:ascii="Arial" w:eastAsia="Times New Roman" w:hAnsi="Arial" w:cs="Arial"/>
+          <w:kern w:val="0"/>
+          <w:sz w:val="24"/>
+          <w:szCs w:val="24"/>
+          <w:lang w:eastAsia="en-150"/>
+          <w14:ligatures w14:val="none"/>
+        </w:rPr>
+        <w:t>Font Size: 14pt</w:t>
+      </w:r>
+    </w:p>
+    <w:p>
+      <w:pPr>
+        <w:numPr>
+          <w:ilvl w:val="1"/>
+          <w:numId w:val="5"/>
+        </w:numPr>
+        <w:suppressAutoHyphens w:val="0"/>
+        <w:spacing w:before="100" w:beforeAutospacing="1" w:after="100" w:afterAutospacing="1" w:line="240" w:lineRule="auto"/>
+        <w:rPr>
+          <w:rFonts w:ascii="Arial" w:eastAsia="Times New Roman" w:hAnsi="Arial" w:cs="Arial"/>
+          <w:kern w:val="0"/>
+          <w:sz w:val="24"/>
+          <w:szCs w:val="24"/>
+          <w:lang w:eastAsia="en-150"/>
+          <w14:ligatures w14:val="none"/>
+        </w:rPr>
+      </w:pPr>
+      <w:r>
+        <w:rPr>
+          <w:rFonts w:ascii="Arial" w:eastAsia="Times New Roman" w:hAnsi="Arial" w:cs="Arial"/>
+          <w:kern w:val="0"/>
+          <w:sz w:val="24"/>
+          <w:szCs w:val="24"/>
+          <w:lang w:eastAsia="en-150"/>
+          <w14:ligatures w14:val="none"/>
+        </w:rPr>
+        <w:t>Font Weight: Bold</w:t>
+      </w:r>
+    </w:p>
+    <w:p>
+      <w:pPr>
+        <w:numPr>
+          <w:ilvl w:val="0"/>
+          <w:numId w:val="5"/>
+        </w:numPr>
+        <w:suppressAutoHyphens w:val="0"/>
+        <w:spacing w:before="100" w:beforeAutospacing="1" w:after="100" w:afterAutospacing="1" w:line="240" w:lineRule="auto"/>
+        <w:rPr>
+          <w:rFonts w:ascii="Arial" w:eastAsia="Times New Roman" w:hAnsi="Arial" w:cs="Arial"/>
+          <w:kern w:val="0"/>
+          <w:sz w:val="24"/>
+          <w:szCs w:val="24"/>
+          <w:lang w:eastAsia="en-150"/>
+          <w14:ligatures w14:val="none"/>
+        </w:rPr>
+      </w:pPr>
+      <w:r>
+        <w:rPr>
+          <w:rFonts w:ascii="Arial" w:eastAsia="Times New Roman" w:hAnsi="Arial" w:cs="Arial"/>
+          <w:b/>
+          <w:bCs/>
+          <w:kern w:val="0"/>
+          <w:sz w:val="24"/>
+          <w:szCs w:val="24"/>
+          <w:lang w:eastAsia="en-150"/>
+          <w14:ligatures w14:val="none"/>
+        </w:rPr>
+        <w:t>Body Text:</w:t>
+      </w:r>
+    </w:p>
+    <w:p>
+      <w:pPr>
+        <w:numPr>
+          <w:ilvl w:val="1"/>
+          <w:numId w:val="5"/>
+        </w:numPr>
+        <w:suppressAutoHyphens w:val="0"/>
+        <w:spacing w:before="100" w:beforeAutospacing="1" w:after="100" w:afterAutospacing="1" w:line="240" w:lineRule="auto"/>
+        <w:rPr>
+          <w:rFonts w:ascii="Arial" w:eastAsia="Times New Roman" w:hAnsi="Arial" w:cs="Arial"/>
+          <w:kern w:val="0"/>
+          <w:sz w:val="24"/>
+          <w:szCs w:val="24"/>
+          <w:lang w:eastAsia="en-150"/>
+          <w14:ligatures w14:val="none"/>
+        </w:rPr>
+      </w:pPr>
+      <w:r>
+        <w:rPr>
+          <w:rFonts w:ascii="Arial" w:eastAsia="Times New Roman" w:hAnsi="Arial" w:cs="Arial"/>
+          <w:kern w:val="0"/>
+          <w:sz w:val="24"/>
+          <w:szCs w:val="24"/>
+          <w:lang w:eastAsia="en-150"/>
+          <w14:ligatures w14:val="none"/>
+        </w:rPr>
+        <w:t>Font Size: 12pt</w:t>
+      </w:r>
+    </w:p>
+    <w:p>
+      <w:pPr>
+        <w:numPr>
+          <w:ilvl w:val="1"/>
+          <w:numId w:val="5"/>
+        </w:numPr>
+        <w:suppressAutoHyphens w:val="0"/>
+        <w:spacing w:before="100" w:beforeAutospacing="1" w:after="100" w:afterAutospacing="1" w:line="240" w:lineRule="auto"/>
+        <w:rPr>
+          <w:rFonts w:ascii="Arial" w:eastAsia="Times New Roman" w:hAnsi="Arial" w:cs="Arial"/>
+          <w:kern w:val="0"/>
+          <w:sz w:val="24"/>
+          <w:szCs w:val="24"/>
+          <w:lang w:eastAsia="en-150"/>
+          <w14:ligatures w14:val="none"/>
+        </w:rPr>
+      </w:pPr>
+      <w:r>
+        <w:rPr>
+          <w:rFonts w:ascii="Arial" w:eastAsia="Times New Roman" w:hAnsi="Arial" w:cs="Arial"/>
+          <w:kern w:val="0"/>
+          <w:sz w:val="24"/>
+          <w:szCs w:val="24"/>
+          <w:lang w:eastAsia="en-150"/>
+          <w14:ligatures w14:val="none"/>
+        </w:rPr>
+        <w:t>Font Weight: Regular</w:t>
+      </w:r>
+    </w:p>
+    <w:p>
+      <w:pPr>
+        <w:numPr>
+          <w:ilvl w:val="0"/>
+          <w:numId w:val="5"/>
+        </w:numPr>
+        <w:suppressAutoHyphens w:val="0"/>
+        <w:spacing w:before="100" w:beforeAutospacing="1" w:after="100" w:afterAutospacing="1" w:line="240" w:lineRule="auto"/>
+        <w:rPr>
+          <w:rFonts w:ascii="Arial" w:eastAsia="Times New Roman" w:hAnsi="Arial" w:cs="Arial"/>
+          <w:kern w:val="0"/>
+          <w:sz w:val="24"/>
+          <w:szCs w:val="24"/>
+          <w:lang w:eastAsia="en-150"/>
+          <w14:ligatures w14:val="none"/>
+        </w:rPr>
+      </w:pPr>
+      <w:r>
+        <w:rPr>
+          <w:rFonts w:ascii="Arial" w:eastAsia="Times New Roman" w:hAnsi="Arial" w:cs="Arial"/>
+          <w:b/>
+          <w:bCs/>
+          <w:kern w:val="0"/>
+          <w:sz w:val="24"/>
+          <w:szCs w:val="24"/>
+          <w:lang w:eastAsia="en-150"/>
+          <w14:ligatures w14:val="none"/>
+        </w:rPr>
+        <w:t>Captions and Labels:</w:t>
+      </w:r>
+    </w:p>
+    <w:p>
+      <w:pPr>
+        <w:numPr>
+          <w:ilvl w:val="1"/>
+          <w:numId w:val="5"/>
+        </w:numPr>
+        <w:suppressAutoHyphens w:val="0"/>
+        <w:spacing w:before="100" w:beforeAutospacing="1" w:after="100" w:afterAutospacing="1" w:line="240" w:lineRule="auto"/>
+        <w:rPr>
+          <w:rFonts w:ascii="Arial" w:eastAsia="Times New Roman" w:hAnsi="Arial" w:cs="Arial"/>
+          <w:kern w:val="0"/>
+          <w:sz w:val="24"/>
+          <w:szCs w:val="24"/>
+          <w:lang w:eastAsia="en-150"/>
+          <w14:ligatures w14:val="none"/>
+        </w:rPr>
+      </w:pPr>
+      <w:r>
+        <w:rPr>
+          <w:rFonts w:ascii="Arial" w:eastAsia="Times New Roman" w:hAnsi="Arial" w:cs="Arial"/>
+          <w:kern w:val="0"/>
+          <w:sz w:val="24"/>
+          <w:szCs w:val="24"/>
+          <w:lang w:eastAsia="en-150"/>
+          <w14:ligatures w14:val="none"/>
+        </w:rPr>
+        <w:t>Font Size: 10pt</w:t>
+      </w:r>
+    </w:p>
+    <w:p>
+      <w:pPr>
+        <w:numPr>
+          <w:ilvl w:val="1"/>
+          <w:numId w:val="5"/>
+        </w:numPr>
+        <w:suppressAutoHyphens w:val="0"/>
+        <w:spacing w:before="100" w:beforeAutospacing="1" w:after="100" w:afterAutospacing="1" w:line="240" w:lineRule="auto"/>
+        <w:rPr>
+          <w:rFonts w:ascii="Arial" w:eastAsia="Times New Roman" w:hAnsi="Arial" w:cs="Arial"/>
+          <w:kern w:val="0"/>
+          <w:sz w:val="24"/>
+          <w:szCs w:val="24"/>
+          <w:lang w:eastAsia="en-150"/>
+          <w14:ligatures w14:val="none"/>
+        </w:rPr>
+      </w:pPr>
+      <w:r>
+        <w:rPr>
+          <w:rFonts w:ascii="Arial" w:eastAsia="Times New Roman" w:hAnsi="Arial" w:cs="Arial"/>
+          <w:kern w:val="0"/>
+          <w:sz w:val="24"/>
+          <w:szCs w:val="24"/>
+          <w:lang w:eastAsia="en-150"/>
+          <w14:ligatures w14:val="none"/>
+        </w:rPr>
+        <w:t>Font Weight: Regular</w:t>
+      </w:r>
+      <w:r>
+        <w:rPr>
+          <w:rFonts w:ascii="Arial" w:eastAsia="Times New Roman" w:hAnsi="Arial" w:cs="Arial"/>
+          <w:kern w:val="0"/>
+          <w:sz w:val="24"/>
+          <w:szCs w:val="24"/>
+          <w:lang w:val="en-US" w:eastAsia="en-150"/>
+          <w14:ligatures w14:val="none"/>
+        </w:rPr>
+        <w:br/>
+      </w:r>
+    </w:p>
     <w:sectPr>
-      <w:type w:val="nextPage"/>
       <w:pgSz w:w="11906" w:h="16838"/>
-      <w:pgMar w:left="1440" w:right="1440" w:gutter="0" w:header="0" w:top="1440" w:footer="0" w:bottom="1440"/>
-      <w:pgNumType w:fmt="decimal"/>
-      <w:formProt w:val="false"/>
-      <w:textDirection w:val="lrTb"/>
-      <w:docGrid w:type="default" w:linePitch="360" w:charSpace="4096"/>
+      <w:pgMar w:top="1440" w:right="1440" w:bottom="1440" w:left="1440" w:header="0" w:footer="0" w:gutter="0"/>
+      <w:cols w:space="720"/>
+      <w:formProt w:val="0"/>
+      <w:docGrid w:linePitch="360" w:charSpace="4096"/>
     </w:sectPr>
   </w:body>
 </w:document>
 </file>
 
 <file path=word/numbering.xml><?xml version="1.0" encoding="utf-8"?>
-<w:numbering xmlns:w="http://schemas.openxmlformats.org/wordprocessingml/2006/main" xmlns:o="urn:schemas-microsoft-com:office:office" xmlns:r="http://schemas.openxmlformats.org/officeDocument/2006/relationships" xmlns:v="urn:schemas-microsoft-com:vml" xmlns:mc="http://schemas.openxmlformats.org/markup-compatibility/2006" xmlns:w14="http://schemas.microsoft.com/office/word/2010/wordml" mc:Ignorable="w14">
-  <w:abstractNum w:abstractNumId="1">
+<w:numbering xmlns:wpc="http://schemas.microsoft.com/office/word/2010/wordprocessingCanvas" xmlns:cx="http://schemas.microsoft.com/office/drawing/2014/chartex" xmlns:cx1="http://schemas.microsoft.com/office/drawing/2015/9/8/chartex" xmlns:cx2="http://schemas.microsoft.com/office/drawing/2015/10/21/chartex" xmlns:cx3="http://schemas.microsoft.com/office/drawing/2016/5/9/chartex" xmlns:cx4="http://schemas.microsoft.com/office/drawing/2016/5/10/chartex" xmlns:cx5="http://schemas.microsoft.com/office/drawing/2016/5/11/chartex" xmlns:cx6="http://schemas.microsoft.com/office/drawing/2016/5/12/chartex" xmlns:cx7="http://schemas.microsoft.com/office/drawing/2016/5/13/chartex" xmlns:cx8="http://schemas.microsoft.com/office/drawing/2016/5/14/chartex" xmlns:mc="http://schemas.openxmlformats.org/markup-compatibility/2006" xmlns:aink="http://schemas.microsoft.com/office/drawing/2016/ink" xmlns:am3d="http://schemas.microsoft.com/office/drawing/2017/model3d" xmlns:o="urn:schemas-microsoft-com:office:office" xmlns:oel="http://schemas.microsoft.com/office/2019/extlst" xmlns:r="http://schemas.openxmlformats.org/officeDocument/2006/relationships" xmlns:m="http://schemas.openxmlformats.org/officeDocument/2006/math" xmlns:v="urn:schemas-microsoft-com:vml" xmlns:wp14="http://schemas.microsoft.com/office/word/2010/wordprocessingDrawing" xmlns:wp="http://schemas.openxmlformats.org/drawingml/2006/wordprocessingDrawing" xmlns:w10="urn:schemas-microsoft-com:office:word" xmlns:w="http://schemas.openxmlformats.org/wordprocessingml/2006/main" xmlns:w14="http://schemas.microsoft.com/office/word/2010/wordml" xmlns:w15="http://schemas.microsoft.com/office/word/2012/wordml" xmlns:w16cex="http://schemas.microsoft.com/office/word/2018/wordml/cex" xmlns:w16cid="http://schemas.microsoft.com/office/word/2016/wordml/cid" xmlns:w16="http://schemas.microsoft.com/office/word/2018/wordml" xmlns:w16sdtdh="http://schemas.microsoft.com/office/word/2020/wordml/sdtdatahash" xmlns:w16se="http://schemas.microsoft.com/office/word/2015/wordml/symex" xmlns:wpg="http://schemas.microsoft.com/office/word/2010/wordprocessingGroup" xmlns:wpi="http://schemas.microsoft.com/office/word/2010/wordprocessingInk" xmlns:wne="http://schemas.microsoft.com/office/word/2006/wordml" xmlns:wps="http://schemas.microsoft.com/office/word/2010/wordprocessingShape" mc:Ignorable="w14 w15 w16se w16cid w16 w16cex w16sdtdh wp14">
+  <w:abstractNum w:abstractNumId="0" w15:restartNumberingAfterBreak="0">
+    <w:nsid w:val="209235FE"/>
+    <w:multiLevelType w:val="multilevel"/>
+    <w:tmpl w:val="2A22D01C"/>
     <w:lvl w:ilvl="0">
       <w:start w:val="1"/>
       <w:numFmt w:val="bullet"/>
@@ -933,7 +1485,10 @@
       </w:rPr>
     </w:lvl>
   </w:abstractNum>
-  <w:abstractNum w:abstractNumId="2">
+  <w:abstractNum w:abstractNumId="1" w15:restartNumberingAfterBreak="0">
+    <w:nsid w:val="247F60C8"/>
+    <w:multiLevelType w:val="multilevel"/>
+    <w:tmpl w:val="633E988A"/>
     <w:lvl w:ilvl="0">
       <w:start w:val="1"/>
       <w:numFmt w:val="decimal"/>
@@ -945,12 +1500,11 @@
         </w:tabs>
         <w:ind w:left="720" w:hanging="360"/>
       </w:pPr>
-      <w:rPr/>
     </w:lvl>
     <w:lvl w:ilvl="1">
       <w:start w:val="1"/>
-      <w:numFmt w:val="decimal"/>
-      <w:lvlText w:val="%2."/>
+      <w:numFmt w:val="bullet"/>
+      <w:lvlText w:val="o"/>
       <w:lvlJc w:val="left"/>
       <w:pPr>
         <w:tabs>
@@ -958,9 +1512,12 @@
         </w:tabs>
         <w:ind w:left="1440" w:hanging="360"/>
       </w:pPr>
-      <w:rPr/>
-    </w:lvl>
-    <w:lvl w:ilvl="2">
+      <w:rPr>
+        <w:rFonts w:ascii="Courier New" w:hAnsi="Courier New" w:hint="default"/>
+        <w:sz w:val="20"/>
+      </w:rPr>
+    </w:lvl>
+    <w:lvl w:ilvl="2" w:tentative="1">
       <w:start w:val="1"/>
       <w:numFmt w:val="decimal"/>
       <w:lvlText w:val="%3."/>
@@ -971,9 +1528,8 @@
         </w:tabs>
         <w:ind w:left="2160" w:hanging="360"/>
       </w:pPr>
-      <w:rPr/>
-    </w:lvl>
-    <w:lvl w:ilvl="3">
+    </w:lvl>
+    <w:lvl w:ilvl="3" w:tentative="1">
       <w:start w:val="1"/>
       <w:numFmt w:val="decimal"/>
       <w:lvlText w:val="%4."/>
@@ -984,9 +1540,8 @@
         </w:tabs>
         <w:ind w:left="2880" w:hanging="360"/>
       </w:pPr>
-      <w:rPr/>
-    </w:lvl>
-    <w:lvl w:ilvl="4">
+    </w:lvl>
+    <w:lvl w:ilvl="4" w:tentative="1">
       <w:start w:val="1"/>
       <w:numFmt w:val="decimal"/>
       <w:lvlText w:val="%5."/>
@@ -997,9 +1552,8 @@
         </w:tabs>
         <w:ind w:left="3600" w:hanging="360"/>
       </w:pPr>
-      <w:rPr/>
-    </w:lvl>
-    <w:lvl w:ilvl="5">
+    </w:lvl>
+    <w:lvl w:ilvl="5" w:tentative="1">
       <w:start w:val="1"/>
       <w:numFmt w:val="decimal"/>
       <w:lvlText w:val="%6."/>
@@ -1010,9 +1564,8 @@
         </w:tabs>
         <w:ind w:left="4320" w:hanging="360"/>
       </w:pPr>
-      <w:rPr/>
-    </w:lvl>
-    <w:lvl w:ilvl="6">
+    </w:lvl>
+    <w:lvl w:ilvl="6" w:tentative="1">
       <w:start w:val="1"/>
       <w:numFmt w:val="decimal"/>
       <w:lvlText w:val="%7."/>
@@ -1023,9 +1576,8 @@
         </w:tabs>
         <w:ind w:left="5040" w:hanging="360"/>
       </w:pPr>
-      <w:rPr/>
-    </w:lvl>
-    <w:lvl w:ilvl="7">
+    </w:lvl>
+    <w:lvl w:ilvl="7" w:tentative="1">
       <w:start w:val="1"/>
       <w:numFmt w:val="decimal"/>
       <w:lvlText w:val="%8."/>
@@ -1036,9 +1588,8 @@
         </w:tabs>
         <w:ind w:left="5760" w:hanging="360"/>
       </w:pPr>
-      <w:rPr/>
-    </w:lvl>
-    <w:lvl w:ilvl="8">
+    </w:lvl>
+    <w:lvl w:ilvl="8" w:tentative="1">
       <w:start w:val="1"/>
       <w:numFmt w:val="decimal"/>
       <w:lvlText w:val="%9."/>
@@ -1049,10 +1600,12 @@
         </w:tabs>
         <w:ind w:left="6480" w:hanging="360"/>
       </w:pPr>
-      <w:rPr/>
     </w:lvl>
   </w:abstractNum>
-  <w:abstractNum w:abstractNumId="3">
+  <w:abstractNum w:abstractNumId="2" w15:restartNumberingAfterBreak="0">
+    <w:nsid w:val="3AA228DF"/>
+    <w:multiLevelType w:val="multilevel"/>
+    <w:tmpl w:val="4BC64ACC"/>
     <w:lvl w:ilvl="0">
       <w:start w:val="1"/>
       <w:numFmt w:val="none"/>
@@ -1063,7 +1616,7 @@
         <w:tabs>
           <w:tab w:val="num" w:pos="0"/>
         </w:tabs>
-        <w:ind w:left="0" w:hanging="0"/>
+        <w:ind w:left="0" w:firstLine="0"/>
       </w:pPr>
     </w:lvl>
     <w:lvl w:ilvl="1">
@@ -1076,7 +1629,7 @@
         <w:tabs>
           <w:tab w:val="num" w:pos="0"/>
         </w:tabs>
-        <w:ind w:left="0" w:hanging="0"/>
+        <w:ind w:left="0" w:firstLine="0"/>
       </w:pPr>
     </w:lvl>
     <w:lvl w:ilvl="2">
@@ -1089,7 +1642,7 @@
         <w:tabs>
           <w:tab w:val="num" w:pos="0"/>
         </w:tabs>
-        <w:ind w:left="0" w:hanging="0"/>
+        <w:ind w:left="0" w:firstLine="0"/>
       </w:pPr>
     </w:lvl>
     <w:lvl w:ilvl="3">
@@ -1102,7 +1655,7 @@
         <w:tabs>
           <w:tab w:val="num" w:pos="0"/>
         </w:tabs>
-        <w:ind w:left="0" w:hanging="0"/>
+        <w:ind w:left="0" w:firstLine="0"/>
       </w:pPr>
     </w:lvl>
     <w:lvl w:ilvl="4">
@@ -1115,7 +1668,7 @@
         <w:tabs>
           <w:tab w:val="num" w:pos="0"/>
         </w:tabs>
-        <w:ind w:left="0" w:hanging="0"/>
+        <w:ind w:left="0" w:firstLine="0"/>
       </w:pPr>
     </w:lvl>
     <w:lvl w:ilvl="5">
@@ -1128,7 +1681,7 @@
         <w:tabs>
           <w:tab w:val="num" w:pos="0"/>
         </w:tabs>
-        <w:ind w:left="0" w:hanging="0"/>
+        <w:ind w:left="0" w:firstLine="0"/>
       </w:pPr>
     </w:lvl>
     <w:lvl w:ilvl="6">
@@ -1141,7 +1694,7 @@
         <w:tabs>
           <w:tab w:val="num" w:pos="0"/>
         </w:tabs>
-        <w:ind w:left="0" w:hanging="0"/>
+        <w:ind w:left="0" w:firstLine="0"/>
       </w:pPr>
     </w:lvl>
     <w:lvl w:ilvl="7">
@@ -1154,7 +1707,7 @@
         <w:tabs>
           <w:tab w:val="num" w:pos="0"/>
         </w:tabs>
-        <w:ind w:left="0" w:hanging="0"/>
+        <w:ind w:left="0" w:firstLine="0"/>
       </w:pPr>
     </w:lvl>
     <w:lvl w:ilvl="8">
@@ -1167,28 +1720,269 @@
         <w:tabs>
           <w:tab w:val="num" w:pos="0"/>
         </w:tabs>
-        <w:ind w:left="0" w:hanging="0"/>
+        <w:ind w:left="0" w:firstLine="0"/>
       </w:pPr>
     </w:lvl>
   </w:abstractNum>
-  <w:num w:numId="1">
+  <w:abstractNum w:abstractNumId="3" w15:restartNumberingAfterBreak="0">
+    <w:nsid w:val="3B6D122A"/>
+    <w:multiLevelType w:val="multilevel"/>
+    <w:tmpl w:val="23EA39C2"/>
+    <w:lvl w:ilvl="0">
+      <w:start w:val="1"/>
+      <w:numFmt w:val="decimal"/>
+      <w:lvlText w:val="%1."/>
+      <w:lvlJc w:val="left"/>
+      <w:pPr>
+        <w:tabs>
+          <w:tab w:val="num" w:pos="720"/>
+        </w:tabs>
+        <w:ind w:left="720" w:hanging="360"/>
+      </w:pPr>
+    </w:lvl>
+    <w:lvl w:ilvl="1">
+      <w:start w:val="1"/>
+      <w:numFmt w:val="decimal"/>
+      <w:lvlText w:val="%2."/>
+      <w:lvlJc w:val="left"/>
+      <w:pPr>
+        <w:tabs>
+          <w:tab w:val="num" w:pos="1440"/>
+        </w:tabs>
+        <w:ind w:left="1440" w:hanging="360"/>
+      </w:pPr>
+    </w:lvl>
+    <w:lvl w:ilvl="2">
+      <w:start w:val="1"/>
+      <w:numFmt w:val="decimal"/>
+      <w:lvlText w:val="%3."/>
+      <w:lvlJc w:val="left"/>
+      <w:pPr>
+        <w:tabs>
+          <w:tab w:val="num" w:pos="2160"/>
+        </w:tabs>
+        <w:ind w:left="2160" w:hanging="360"/>
+      </w:pPr>
+    </w:lvl>
+    <w:lvl w:ilvl="3">
+      <w:start w:val="1"/>
+      <w:numFmt w:val="decimal"/>
+      <w:lvlText w:val="%4."/>
+      <w:lvlJc w:val="left"/>
+      <w:pPr>
+        <w:tabs>
+          <w:tab w:val="num" w:pos="2880"/>
+        </w:tabs>
+        <w:ind w:left="2880" w:hanging="360"/>
+      </w:pPr>
+    </w:lvl>
+    <w:lvl w:ilvl="4">
+      <w:start w:val="1"/>
+      <w:numFmt w:val="decimal"/>
+      <w:lvlText w:val="%5."/>
+      <w:lvlJc w:val="left"/>
+      <w:pPr>
+        <w:tabs>
+          <w:tab w:val="num" w:pos="3600"/>
+        </w:tabs>
+        <w:ind w:left="3600" w:hanging="360"/>
+      </w:pPr>
+    </w:lvl>
+    <w:lvl w:ilvl="5">
+      <w:start w:val="1"/>
+      <w:numFmt w:val="decimal"/>
+      <w:lvlText w:val="%6."/>
+      <w:lvlJc w:val="left"/>
+      <w:pPr>
+        <w:tabs>
+          <w:tab w:val="num" w:pos="4320"/>
+        </w:tabs>
+        <w:ind w:left="4320" w:hanging="360"/>
+      </w:pPr>
+    </w:lvl>
+    <w:lvl w:ilvl="6">
+      <w:start w:val="1"/>
+      <w:numFmt w:val="decimal"/>
+      <w:lvlText w:val="%7."/>
+      <w:lvlJc w:val="left"/>
+      <w:pPr>
+        <w:tabs>
+          <w:tab w:val="num" w:pos="5040"/>
+        </w:tabs>
+        <w:ind w:left="5040" w:hanging="360"/>
+      </w:pPr>
+    </w:lvl>
+    <w:lvl w:ilvl="7">
+      <w:start w:val="1"/>
+      <w:numFmt w:val="decimal"/>
+      <w:lvlText w:val="%8."/>
+      <w:lvlJc w:val="left"/>
+      <w:pPr>
+        <w:tabs>
+          <w:tab w:val="num" w:pos="5760"/>
+        </w:tabs>
+        <w:ind w:left="5760" w:hanging="360"/>
+      </w:pPr>
+    </w:lvl>
+    <w:lvl w:ilvl="8">
+      <w:start w:val="1"/>
+      <w:numFmt w:val="decimal"/>
+      <w:lvlText w:val="%9."/>
+      <w:lvlJc w:val="left"/>
+      <w:pPr>
+        <w:tabs>
+          <w:tab w:val="num" w:pos="6480"/>
+        </w:tabs>
+        <w:ind w:left="6480" w:hanging="360"/>
+      </w:pPr>
+    </w:lvl>
+  </w:abstractNum>
+  <w:abstractNum w:abstractNumId="4" w15:restartNumberingAfterBreak="0">
+    <w:nsid w:val="43A252F0"/>
+    <w:multiLevelType w:val="multilevel"/>
+    <w:tmpl w:val="32A07512"/>
+    <w:lvl w:ilvl="0">
+      <w:start w:val="1"/>
+      <w:numFmt w:val="decimal"/>
+      <w:lvlText w:val="%1."/>
+      <w:lvlJc w:val="left"/>
+      <w:pPr>
+        <w:tabs>
+          <w:tab w:val="num" w:pos="720"/>
+        </w:tabs>
+        <w:ind w:left="720" w:hanging="360"/>
+      </w:pPr>
+      <w:rPr>
+        <w:rFonts w:ascii="Arial" w:eastAsia="Times New Roman" w:hAnsi="Arial" w:cs="Arial"/>
+        <w:b w:val="0"/>
+        <w:bCs w:val="0"/>
+      </w:rPr>
+    </w:lvl>
+    <w:lvl w:ilvl="1">
+      <w:start w:val="1"/>
+      <w:numFmt w:val="bullet"/>
+      <w:lvlText w:val="o"/>
+      <w:lvlJc w:val="left"/>
+      <w:pPr>
+        <w:tabs>
+          <w:tab w:val="num" w:pos="1440"/>
+        </w:tabs>
+        <w:ind w:left="1440" w:hanging="360"/>
+      </w:pPr>
+      <w:rPr>
+        <w:rFonts w:ascii="Courier New" w:hAnsi="Courier New" w:hint="default"/>
+        <w:sz w:val="20"/>
+      </w:rPr>
+    </w:lvl>
+    <w:lvl w:ilvl="2" w:tentative="1">
+      <w:start w:val="1"/>
+      <w:numFmt w:val="decimal"/>
+      <w:lvlText w:val="%3."/>
+      <w:lvlJc w:val="left"/>
+      <w:pPr>
+        <w:tabs>
+          <w:tab w:val="num" w:pos="2160"/>
+        </w:tabs>
+        <w:ind w:left="2160" w:hanging="360"/>
+      </w:pPr>
+    </w:lvl>
+    <w:lvl w:ilvl="3" w:tentative="1">
+      <w:start w:val="1"/>
+      <w:numFmt w:val="decimal"/>
+      <w:lvlText w:val="%4."/>
+      <w:lvlJc w:val="left"/>
+      <w:pPr>
+        <w:tabs>
+          <w:tab w:val="num" w:pos="2880"/>
+        </w:tabs>
+        <w:ind w:left="2880" w:hanging="360"/>
+      </w:pPr>
+    </w:lvl>
+    <w:lvl w:ilvl="4" w:tentative="1">
+      <w:start w:val="1"/>
+      <w:numFmt w:val="decimal"/>
+      <w:lvlText w:val="%5."/>
+      <w:lvlJc w:val="left"/>
+      <w:pPr>
+        <w:tabs>
+          <w:tab w:val="num" w:pos="3600"/>
+        </w:tabs>
+        <w:ind w:left="3600" w:hanging="360"/>
+      </w:pPr>
+    </w:lvl>
+    <w:lvl w:ilvl="5" w:tentative="1">
+      <w:start w:val="1"/>
+      <w:numFmt w:val="decimal"/>
+      <w:lvlText w:val="%6."/>
+      <w:lvlJc w:val="left"/>
+      <w:pPr>
+        <w:tabs>
+          <w:tab w:val="num" w:pos="4320"/>
+        </w:tabs>
+        <w:ind w:left="4320" w:hanging="360"/>
+      </w:pPr>
+    </w:lvl>
+    <w:lvl w:ilvl="6" w:tentative="1">
+      <w:start w:val="1"/>
+      <w:numFmt w:val="decimal"/>
+      <w:lvlText w:val="%7."/>
+      <w:lvlJc w:val="left"/>
+      <w:pPr>
+        <w:tabs>
+          <w:tab w:val="num" w:pos="5040"/>
+        </w:tabs>
+        <w:ind w:left="5040" w:hanging="360"/>
+      </w:pPr>
+    </w:lvl>
+    <w:lvl w:ilvl="7" w:tentative="1">
+      <w:start w:val="1"/>
+      <w:numFmt w:val="decimal"/>
+      <w:lvlText w:val="%8."/>
+      <w:lvlJc w:val="left"/>
+      <w:pPr>
+        <w:tabs>
+          <w:tab w:val="num" w:pos="5760"/>
+        </w:tabs>
+        <w:ind w:left="5760" w:hanging="360"/>
+      </w:pPr>
+    </w:lvl>
+    <w:lvl w:ilvl="8" w:tentative="1">
+      <w:start w:val="1"/>
+      <w:numFmt w:val="decimal"/>
+      <w:lvlText w:val="%9."/>
+      <w:lvlJc w:val="left"/>
+      <w:pPr>
+        <w:tabs>
+          <w:tab w:val="num" w:pos="6480"/>
+        </w:tabs>
+        <w:ind w:left="6480" w:hanging="360"/>
+      </w:pPr>
+    </w:lvl>
+  </w:abstractNum>
+  <w:num w:numId="1" w16cid:durableId="1228760147">
+    <w:abstractNumId w:val="0"/>
+  </w:num>
+  <w:num w:numId="2" w16cid:durableId="945305143">
+    <w:abstractNumId w:val="3"/>
+  </w:num>
+  <w:num w:numId="3" w16cid:durableId="876697796">
+    <w:abstractNumId w:val="2"/>
+  </w:num>
+  <w:num w:numId="4" w16cid:durableId="1183861653">
     <w:abstractNumId w:val="1"/>
   </w:num>
-  <w:num w:numId="2">
-    <w:abstractNumId w:val="2"/>
-  </w:num>
-  <w:num w:numId="3">
-    <w:abstractNumId w:val="3"/>
+  <w:num w:numId="5" w16cid:durableId="163129367">
+    <w:abstractNumId w:val="4"/>
   </w:num>
 </w:numbering>
 </file>
 
 <file path=word/styles.xml><?xml version="1.0" encoding="utf-8"?>
-<w:styles xmlns:w="http://schemas.openxmlformats.org/wordprocessingml/2006/main" xmlns:w14="http://schemas.microsoft.com/office/word/2010/wordml" xmlns:mc="http://schemas.openxmlformats.org/markup-compatibility/2006" mc:Ignorable="w14">
+<w:styles xmlns:mc="http://schemas.openxmlformats.org/markup-compatibility/2006" xmlns:r="http://schemas.openxmlformats.org/officeDocument/2006/relationships" xmlns:w="http://schemas.openxmlformats.org/wordprocessingml/2006/main" xmlns:w14="http://schemas.microsoft.com/office/word/2010/wordml" xmlns:w15="http://schemas.microsoft.com/office/word/2012/wordml" xmlns:w16cex="http://schemas.microsoft.com/office/word/2018/wordml/cex" xmlns:w16cid="http://schemas.microsoft.com/office/word/2016/wordml/cid" xmlns:w16="http://schemas.microsoft.com/office/word/2018/wordml" xmlns:w16sdtdh="http://schemas.microsoft.com/office/word/2020/wordml/sdtdatahash" xmlns:w16se="http://schemas.microsoft.com/office/word/2015/wordml/symex" mc:Ignorable="w14 w15 w16se w16cid w16 w16cex w16sdtdh">
   <w:docDefaults>
     <w:rPrDefault>
       <w:rPr>
-        <w:rFonts w:ascii="Aptos" w:hAnsi="Aptos" w:eastAsia="Aptos" w:cs="" w:asciiTheme="minorHAnsi" w:cstheme="minorBidi" w:eastAsiaTheme="minorHAnsi" w:hAnsiTheme="minorHAnsi"/>
+        <w:rFonts w:asciiTheme="minorHAnsi" w:eastAsiaTheme="minorHAnsi" w:hAnsiTheme="minorHAnsi" w:cstheme="minorBidi"/>
         <w:kern w:val="2"/>
         <w:sz w:val="22"/>
         <w:szCs w:val="22"/>
@@ -1198,21 +1992,21 @@
     </w:rPrDefault>
     <w:pPrDefault>
       <w:pPr>
-        <w:suppressAutoHyphens w:val="true"/>
+        <w:suppressAutoHyphens/>
       </w:pPr>
     </w:pPrDefault>
   </w:docDefaults>
   <w:latentStyles w:defLockedState="0" w:defUIPriority="99" w:defSemiHidden="0" w:defUnhideWhenUsed="0" w:defQFormat="0" w:count="376">
     <w:lsdException w:name="Normal" w:uiPriority="0" w:qFormat="1"/>
     <w:lsdException w:name="heading 1" w:uiPriority="9" w:qFormat="1"/>
-    <w:lsdException w:name="heading 2" w:uiPriority="9" w:semiHidden="1" w:unhideWhenUsed="1" w:qFormat="1"/>
-    <w:lsdException w:name="heading 3" w:uiPriority="9" w:semiHidden="1" w:unhideWhenUsed="1" w:qFormat="1"/>
-    <w:lsdException w:name="heading 4" w:uiPriority="9" w:semiHidden="1" w:unhideWhenUsed="1" w:qFormat="1"/>
-    <w:lsdException w:name="heading 5" w:uiPriority="9" w:semiHidden="1" w:unhideWhenUsed="1" w:qFormat="1"/>
-    <w:lsdException w:name="heading 6" w:uiPriority="9" w:semiHidden="1" w:unhideWhenUsed="1" w:qFormat="1"/>
-    <w:lsdException w:name="heading 7" w:uiPriority="9" w:semiHidden="1" w:unhideWhenUsed="1" w:qFormat="1"/>
-    <w:lsdException w:name="heading 8" w:uiPriority="9" w:semiHidden="1" w:unhideWhenUsed="1" w:qFormat="1"/>
-    <w:lsdException w:name="heading 9" w:uiPriority="9" w:semiHidden="1" w:unhideWhenUsed="1" w:qFormat="1"/>
+    <w:lsdException w:name="heading 2" w:semiHidden="1" w:uiPriority="9" w:unhideWhenUsed="1" w:qFormat="1"/>
+    <w:lsdException w:name="heading 3" w:semiHidden="1" w:uiPriority="9" w:unhideWhenUsed="1" w:qFormat="1"/>
+    <w:lsdException w:name="heading 4" w:semiHidden="1" w:uiPriority="9" w:unhideWhenUsed="1" w:qFormat="1"/>
+    <w:lsdException w:name="heading 5" w:semiHidden="1" w:uiPriority="9" w:unhideWhenUsed="1" w:qFormat="1"/>
+    <w:lsdException w:name="heading 6" w:semiHidden="1" w:uiPriority="9" w:unhideWhenUsed="1" w:qFormat="1"/>
+    <w:lsdException w:name="heading 7" w:semiHidden="1" w:uiPriority="9" w:unhideWhenUsed="1" w:qFormat="1"/>
+    <w:lsdException w:name="heading 8" w:semiHidden="1" w:uiPriority="9" w:unhideWhenUsed="1" w:qFormat="1"/>
+    <w:lsdException w:name="heading 9" w:semiHidden="1" w:uiPriority="9" w:unhideWhenUsed="1" w:qFormat="1"/>
     <w:lsdException w:name="index 1" w:semiHidden="1" w:unhideWhenUsed="1"/>
     <w:lsdException w:name="index 2" w:semiHidden="1" w:unhideWhenUsed="1"/>
     <w:lsdException w:name="index 3" w:semiHidden="1" w:unhideWhenUsed="1"/>
@@ -1222,22 +2016,22 @@
     <w:lsdException w:name="index 7" w:semiHidden="1" w:unhideWhenUsed="1"/>
     <w:lsdException w:name="index 8" w:semiHidden="1" w:unhideWhenUsed="1"/>
     <w:lsdException w:name="index 9" w:semiHidden="1" w:unhideWhenUsed="1"/>
-    <w:lsdException w:name="toc 1" w:uiPriority="39" w:semiHidden="1" w:unhideWhenUsed="1"/>
-    <w:lsdException w:name="toc 2" w:uiPriority="39" w:semiHidden="1" w:unhideWhenUsed="1"/>
-    <w:lsdException w:name="toc 3" w:uiPriority="39" w:semiHidden="1" w:unhideWhenUsed="1"/>
-    <w:lsdException w:name="toc 4" w:uiPriority="39" w:semiHidden="1" w:unhideWhenUsed="1"/>
-    <w:lsdException w:name="toc 5" w:uiPriority="39" w:semiHidden="1" w:unhideWhenUsed="1"/>
-    <w:lsdException w:name="toc 6" w:uiPriority="39" w:semiHidden="1" w:unhideWhenUsed="1"/>
-    <w:lsdException w:name="toc 7" w:uiPriority="39" w:semiHidden="1" w:unhideWhenUsed="1"/>
-    <w:lsdException w:name="toc 8" w:uiPriority="39" w:semiHidden="1" w:unhideWhenUsed="1"/>
-    <w:lsdException w:name="toc 9" w:uiPriority="39" w:semiHidden="1" w:unhideWhenUsed="1"/>
+    <w:lsdException w:name="toc 1" w:semiHidden="1" w:uiPriority="39" w:unhideWhenUsed="1"/>
+    <w:lsdException w:name="toc 2" w:semiHidden="1" w:uiPriority="39" w:unhideWhenUsed="1"/>
+    <w:lsdException w:name="toc 3" w:semiHidden="1" w:uiPriority="39" w:unhideWhenUsed="1"/>
+    <w:lsdException w:name="toc 4" w:semiHidden="1" w:uiPriority="39" w:unhideWhenUsed="1"/>
+    <w:lsdException w:name="toc 5" w:semiHidden="1" w:uiPriority="39" w:unhideWhenUsed="1"/>
+    <w:lsdException w:name="toc 6" w:semiHidden="1" w:uiPriority="39" w:unhideWhenUsed="1"/>
+    <w:lsdException w:name="toc 7" w:semiHidden="1" w:uiPriority="39" w:unhideWhenUsed="1"/>
+    <w:lsdException w:name="toc 8" w:semiHidden="1" w:uiPriority="39" w:unhideWhenUsed="1"/>
+    <w:lsdException w:name="toc 9" w:semiHidden="1" w:uiPriority="39" w:unhideWhenUsed="1"/>
     <w:lsdException w:name="Normal Indent" w:semiHidden="1" w:unhideWhenUsed="1"/>
     <w:lsdException w:name="footnote text" w:semiHidden="1" w:unhideWhenUsed="1"/>
     <w:lsdException w:name="annotation text" w:semiHidden="1" w:unhideWhenUsed="1"/>
     <w:lsdException w:name="header" w:semiHidden="1" w:unhideWhenUsed="1"/>
     <w:lsdException w:name="footer" w:semiHidden="1" w:unhideWhenUsed="1"/>
     <w:lsdException w:name="index heading" w:semiHidden="1" w:unhideWhenUsed="1"/>
-    <w:lsdException w:name="caption" w:uiPriority="35" w:semiHidden="1" w:unhideWhenUsed="1" w:qFormat="1"/>
+    <w:lsdException w:name="caption" w:semiHidden="1" w:uiPriority="35" w:unhideWhenUsed="1" w:qFormat="1"/>
     <w:lsdException w:name="table of figures" w:semiHidden="1" w:unhideWhenUsed="1"/>
     <w:lsdException w:name="envelope address" w:semiHidden="1" w:unhideWhenUsed="1"/>
     <w:lsdException w:name="envelope return" w:semiHidden="1" w:unhideWhenUsed="1"/>
@@ -1268,7 +2062,7 @@
     <w:lsdException w:name="Title" w:uiPriority="10" w:qFormat="1"/>
     <w:lsdException w:name="Closing" w:semiHidden="1" w:unhideWhenUsed="1"/>
     <w:lsdException w:name="Signature" w:semiHidden="1" w:unhideWhenUsed="1"/>
-    <w:lsdException w:name="Default Paragraph Font" w:uiPriority="1" w:semiHidden="1" w:unhideWhenUsed="1"/>
+    <w:lsdException w:name="Default Paragraph Font" w:semiHidden="1" w:uiPriority="1" w:unhideWhenUsed="1"/>
     <w:lsdException w:name="Body Text" w:semiHidden="1" w:unhideWhenUsed="1"/>
     <w:lsdException w:name="Body Text Indent" w:semiHidden="1" w:unhideWhenUsed="1"/>
     <w:lsdException w:name="List Continue" w:semiHidden="1" w:unhideWhenUsed="1"/>
@@ -1468,8 +2262,8 @@
     <w:lsdException w:name="Subtle Reference" w:uiPriority="31" w:qFormat="1"/>
     <w:lsdException w:name="Intense Reference" w:uiPriority="32" w:qFormat="1"/>
     <w:lsdException w:name="Book Title" w:uiPriority="33" w:qFormat="1"/>
-    <w:lsdException w:name="Bibliography" w:uiPriority="37" w:semiHidden="1" w:unhideWhenUsed="1"/>
-    <w:lsdException w:name="TOC Heading" w:uiPriority="39" w:semiHidden="1" w:unhideWhenUsed="1" w:qFormat="1"/>
+    <w:lsdException w:name="Bibliography" w:semiHidden="1" w:uiPriority="37" w:unhideWhenUsed="1"/>
+    <w:lsdException w:name="TOC Heading" w:semiHidden="1" w:uiPriority="39" w:unhideWhenUsed="1" w:qFormat="1"/>
     <w:lsdException w:name="Plain Table 1" w:uiPriority="41"/>
     <w:lsdException w:name="Plain Table 2" w:uiPriority="42"/>
     <w:lsdException w:name="Plain Table 3" w:uiPriority="43"/>
@@ -1580,48 +2374,36 @@
     <w:lsdException w:name="Unresolved Mention" w:semiHidden="1" w:unhideWhenUsed="1"/>
     <w:lsdException w:name="Smart Link" w:semiHidden="1" w:unhideWhenUsed="1"/>
   </w:latentStyles>
-  <w:style w:type="paragraph" w:styleId="Normal" w:default="1">
+  <w:style w:type="paragraph" w:default="1" w:styleId="Normal">
     <w:name w:val="Normal"/>
     <w:qFormat/>
     <w:pPr>
-      <w:widowControl/>
-      <w:bidi w:val="0"/>
-      <w:spacing w:lineRule="auto" w:line="259" w:before="0" w:after="160"/>
-      <w:jc w:val="left"/>
+      <w:spacing w:after="160" w:line="259" w:lineRule="auto"/>
     </w:pPr>
-    <w:rPr>
-      <w:rFonts w:ascii="Aptos" w:hAnsi="Aptos" w:eastAsia="Aptos" w:cs="" w:asciiTheme="minorHAnsi" w:cstheme="minorBidi" w:eastAsiaTheme="minorHAnsi" w:hAnsiTheme="minorHAnsi"/>
-      <w:color w:val="auto"/>
-      <w:kern w:val="2"/>
-      <w:sz w:val="22"/>
-      <w:szCs w:val="22"/>
-      <w:lang w:val="en-150" w:eastAsia="en-US" w:bidi="ar-SA"/>
-      <w14:ligatures w14:val="standardContextual"/>
-    </w:rPr>
   </w:style>
   <w:style w:type="paragraph" w:styleId="Heading1">
-    <w:name w:val="Heading 1"/>
+    <w:name w:val="heading 1"/>
     <w:basedOn w:val="Normal"/>
     <w:next w:val="Normal"/>
     <w:link w:val="Heading1Char"/>
     <w:uiPriority w:val="9"/>
     <w:qFormat/>
-    <w:rsid w:val="0027615f"/>
+    <w:rsid w:val="0027615F"/>
     <w:pPr>
-      <w:keepNext w:val="true"/>
+      <w:keepNext/>
       <w:keepLines/>
       <w:spacing w:before="360" w:after="80"/>
       <w:outlineLvl w:val="0"/>
     </w:pPr>
     <w:rPr>
-      <w:rFonts w:ascii="Aptos Display" w:hAnsi="Aptos Display" w:eastAsia="" w:cs="" w:asciiTheme="majorHAnsi" w:cstheme="majorBidi" w:eastAsiaTheme="majorEastAsia" w:hAnsiTheme="majorHAnsi"/>
-      <w:color w:themeColor="accent1" w:themeShade="bf" w:val="0F4761"/>
+      <w:rFonts w:asciiTheme="majorHAnsi" w:eastAsiaTheme="majorEastAsia" w:hAnsiTheme="majorHAnsi" w:cstheme="majorBidi"/>
+      <w:color w:val="0F4761" w:themeColor="accent1" w:themeShade="BF"/>
       <w:sz w:val="40"/>
       <w:szCs w:val="40"/>
     </w:rPr>
   </w:style>
   <w:style w:type="paragraph" w:styleId="Heading2">
-    <w:name w:val="Heading 2"/>
+    <w:name w:val="heading 2"/>
     <w:basedOn w:val="Normal"/>
     <w:next w:val="Normal"/>
     <w:link w:val="Heading2Char"/>
@@ -1629,22 +2411,22 @@
     <w:semiHidden/>
     <w:unhideWhenUsed/>
     <w:qFormat/>
-    <w:rsid w:val="0027615f"/>
+    <w:rsid w:val="0027615F"/>
     <w:pPr>
-      <w:keepNext w:val="true"/>
+      <w:keepNext/>
       <w:keepLines/>
       <w:spacing w:before="160" w:after="80"/>
       <w:outlineLvl w:val="1"/>
     </w:pPr>
     <w:rPr>
-      <w:rFonts w:ascii="Aptos Display" w:hAnsi="Aptos Display" w:eastAsia="" w:cs="" w:asciiTheme="majorHAnsi" w:cstheme="majorBidi" w:eastAsiaTheme="majorEastAsia" w:hAnsiTheme="majorHAnsi"/>
-      <w:color w:themeColor="accent1" w:themeShade="bf" w:val="0F4761"/>
+      <w:rFonts w:asciiTheme="majorHAnsi" w:eastAsiaTheme="majorEastAsia" w:hAnsiTheme="majorHAnsi" w:cstheme="majorBidi"/>
+      <w:color w:val="0F4761" w:themeColor="accent1" w:themeShade="BF"/>
       <w:sz w:val="32"/>
       <w:szCs w:val="32"/>
     </w:rPr>
   </w:style>
   <w:style w:type="paragraph" w:styleId="Heading3">
-    <w:name w:val="Heading 3"/>
+    <w:name w:val="heading 3"/>
     <w:basedOn w:val="Normal"/>
     <w:next w:val="Normal"/>
     <w:link w:val="Heading3Char"/>
@@ -1652,22 +2434,22 @@
     <w:semiHidden/>
     <w:unhideWhenUsed/>
     <w:qFormat/>
-    <w:rsid w:val="0027615f"/>
+    <w:rsid w:val="0027615F"/>
     <w:pPr>
-      <w:keepNext w:val="true"/>
+      <w:keepNext/>
       <w:keepLines/>
       <w:spacing w:before="160" w:after="80"/>
       <w:outlineLvl w:val="2"/>
     </w:pPr>
     <w:rPr>
-      <w:rFonts w:eastAsia="" w:cs="" w:cstheme="majorBidi" w:eastAsiaTheme="majorEastAsia"/>
-      <w:color w:themeColor="accent1" w:themeShade="bf" w:val="0F4761"/>
+      <w:rFonts w:eastAsiaTheme="majorEastAsia" w:cstheme="majorBidi"/>
+      <w:color w:val="0F4761" w:themeColor="accent1" w:themeShade="BF"/>
       <w:sz w:val="28"/>
       <w:szCs w:val="28"/>
     </w:rPr>
   </w:style>
   <w:style w:type="paragraph" w:styleId="Heading4">
-    <w:name w:val="Heading 4"/>
+    <w:name w:val="heading 4"/>
     <w:basedOn w:val="Normal"/>
     <w:next w:val="Normal"/>
     <w:link w:val="Heading4Char"/>
@@ -1675,22 +2457,22 @@
     <w:semiHidden/>
     <w:unhideWhenUsed/>
     <w:qFormat/>
-    <w:rsid w:val="0027615f"/>
+    <w:rsid w:val="0027615F"/>
     <w:pPr>
-      <w:keepNext w:val="true"/>
+      <w:keepNext/>
       <w:keepLines/>
       <w:spacing w:before="80" w:after="40"/>
       <w:outlineLvl w:val="3"/>
     </w:pPr>
     <w:rPr>
-      <w:rFonts w:eastAsia="" w:cs="" w:cstheme="majorBidi" w:eastAsiaTheme="majorEastAsia"/>
+      <w:rFonts w:eastAsiaTheme="majorEastAsia" w:cstheme="majorBidi"/>
       <w:i/>
       <w:iCs/>
-      <w:color w:themeColor="accent1" w:themeShade="bf" w:val="0F4761"/>
+      <w:color w:val="0F4761" w:themeColor="accent1" w:themeShade="BF"/>
     </w:rPr>
   </w:style>
   <w:style w:type="paragraph" w:styleId="Heading5">
-    <w:name w:val="Heading 5"/>
+    <w:name w:val="heading 5"/>
     <w:basedOn w:val="Normal"/>
     <w:next w:val="Normal"/>
     <w:link w:val="Heading5Char"/>
@@ -1698,20 +2480,20 @@
     <w:semiHidden/>
     <w:unhideWhenUsed/>
     <w:qFormat/>
-    <w:rsid w:val="0027615f"/>
+    <w:rsid w:val="0027615F"/>
     <w:pPr>
-      <w:keepNext w:val="true"/>
+      <w:keepNext/>
       <w:keepLines/>
       <w:spacing w:before="80" w:after="40"/>
       <w:outlineLvl w:val="4"/>
     </w:pPr>
     <w:rPr>
-      <w:rFonts w:eastAsia="" w:cs="" w:cstheme="majorBidi" w:eastAsiaTheme="majorEastAsia"/>
-      <w:color w:themeColor="accent1" w:themeShade="bf" w:val="0F4761"/>
+      <w:rFonts w:eastAsiaTheme="majorEastAsia" w:cstheme="majorBidi"/>
+      <w:color w:val="0F4761" w:themeColor="accent1" w:themeShade="BF"/>
     </w:rPr>
   </w:style>
   <w:style w:type="paragraph" w:styleId="Heading6">
-    <w:name w:val="Heading 6"/>
+    <w:name w:val="heading 6"/>
     <w:basedOn w:val="Normal"/>
     <w:next w:val="Normal"/>
     <w:link w:val="Heading6Char"/>
@@ -1719,22 +2501,22 @@
     <w:semiHidden/>
     <w:unhideWhenUsed/>
     <w:qFormat/>
-    <w:rsid w:val="0027615f"/>
+    <w:rsid w:val="0027615F"/>
     <w:pPr>
-      <w:keepNext w:val="true"/>
+      <w:keepNext/>
       <w:keepLines/>
       <w:spacing w:before="40" w:after="0"/>
       <w:outlineLvl w:val="5"/>
     </w:pPr>
     <w:rPr>
-      <w:rFonts w:eastAsia="" w:cs="" w:cstheme="majorBidi" w:eastAsiaTheme="majorEastAsia"/>
+      <w:rFonts w:eastAsiaTheme="majorEastAsia" w:cstheme="majorBidi"/>
       <w:i/>
       <w:iCs/>
-      <w:color w:themeColor="text1" w:themeTint="a6" w:val="595959"/>
+      <w:color w:val="595959" w:themeColor="text1" w:themeTint="A6"/>
     </w:rPr>
   </w:style>
   <w:style w:type="paragraph" w:styleId="Heading7">
-    <w:name w:val="Heading 7"/>
+    <w:name w:val="heading 7"/>
     <w:basedOn w:val="Normal"/>
     <w:next w:val="Normal"/>
     <w:link w:val="Heading7Char"/>
@@ -1742,20 +2524,20 @@
     <w:semiHidden/>
     <w:unhideWhenUsed/>
     <w:qFormat/>
-    <w:rsid w:val="0027615f"/>
+    <w:rsid w:val="0027615F"/>
     <w:pPr>
-      <w:keepNext w:val="true"/>
+      <w:keepNext/>
       <w:keepLines/>
       <w:spacing w:before="40" w:after="0"/>
       <w:outlineLvl w:val="6"/>
     </w:pPr>
     <w:rPr>
-      <w:rFonts w:eastAsia="" w:cs="" w:cstheme="majorBidi" w:eastAsiaTheme="majorEastAsia"/>
-      <w:color w:themeColor="text1" w:themeTint="a6" w:val="595959"/>
+      <w:rFonts w:eastAsiaTheme="majorEastAsia" w:cstheme="majorBidi"/>
+      <w:color w:val="595959" w:themeColor="text1" w:themeTint="A6"/>
     </w:rPr>
   </w:style>
   <w:style w:type="paragraph" w:styleId="Heading8">
-    <w:name w:val="Heading 8"/>
+    <w:name w:val="heading 8"/>
     <w:basedOn w:val="Normal"/>
     <w:next w:val="Normal"/>
     <w:link w:val="Heading8Char"/>
@@ -1763,22 +2545,22 @@
     <w:semiHidden/>
     <w:unhideWhenUsed/>
     <w:qFormat/>
-    <w:rsid w:val="0027615f"/>
+    <w:rsid w:val="0027615F"/>
     <w:pPr>
-      <w:keepNext w:val="true"/>
+      <w:keepNext/>
       <w:keepLines/>
-      <w:spacing w:before="0" w:after="0"/>
+      <w:spacing w:after="0"/>
       <w:outlineLvl w:val="7"/>
     </w:pPr>
     <w:rPr>
-      <w:rFonts w:eastAsia="" w:cs="" w:cstheme="majorBidi" w:eastAsiaTheme="majorEastAsia"/>
+      <w:rFonts w:eastAsiaTheme="majorEastAsia" w:cstheme="majorBidi"/>
       <w:i/>
       <w:iCs/>
-      <w:color w:themeColor="text1" w:themeTint="d8" w:val="272727"/>
+      <w:color w:val="272727" w:themeColor="text1" w:themeTint="D8"/>
     </w:rPr>
   </w:style>
   <w:style w:type="paragraph" w:styleId="Heading9">
-    <w:name w:val="Heading 9"/>
+    <w:name w:val="heading 9"/>
     <w:basedOn w:val="Normal"/>
     <w:next w:val="Normal"/>
     <w:link w:val="Heading9Char"/>
@@ -1786,402 +2568,23 @@
     <w:semiHidden/>
     <w:unhideWhenUsed/>
     <w:qFormat/>
-    <w:rsid w:val="0027615f"/>
+    <w:rsid w:val="0027615F"/>
     <w:pPr>
-      <w:keepNext w:val="true"/>
+      <w:keepNext/>
       <w:keepLines/>
-      <w:spacing w:before="0" w:after="0"/>
+      <w:spacing w:after="0"/>
       <w:outlineLvl w:val="8"/>
     </w:pPr>
     <w:rPr>
-      <w:rFonts w:eastAsia="" w:cs="" w:cstheme="majorBidi" w:eastAsiaTheme="majorEastAsia"/>
-      <w:color w:themeColor="text1" w:themeTint="d8" w:val="272727"/>
-    </w:rPr>
-  </w:style>
-  <w:style w:type="character" w:styleId="DefaultParagraphFont" w:default="1">
+      <w:rFonts w:eastAsiaTheme="majorEastAsia" w:cstheme="majorBidi"/>
+      <w:color w:val="272727" w:themeColor="text1" w:themeTint="D8"/>
+    </w:rPr>
+  </w:style>
+  <w:style w:type="character" w:default="1" w:styleId="DefaultParagraphFont">
     <w:name w:val="Default Paragraph Font"/>
     <w:uiPriority w:val="1"/>
     <w:semiHidden/>
     <w:unhideWhenUsed/>
-    <w:qFormat/>
-    <w:rPr/>
-  </w:style>
-  <w:style w:type="character" w:styleId="Heading1Char" w:customStyle="1">
-    <w:name w:val="Heading 1 Char"/>
-    <w:basedOn w:val="DefaultParagraphFont"/>
-    <w:link w:val="Heading1"/>
-    <w:uiPriority w:val="9"/>
-    <w:qFormat/>
-    <w:rsid w:val="0027615f"/>
-    <w:rPr>
-      <w:rFonts w:ascii="Aptos Display" w:hAnsi="Aptos Display" w:eastAsia="" w:cs="" w:asciiTheme="majorHAnsi" w:cstheme="majorBidi" w:eastAsiaTheme="majorEastAsia" w:hAnsiTheme="majorHAnsi"/>
-      <w:color w:themeColor="accent1" w:themeShade="bf" w:val="0F4761"/>
-      <w:sz w:val="40"/>
-      <w:szCs w:val="40"/>
-    </w:rPr>
-  </w:style>
-  <w:style w:type="character" w:styleId="Heading2Char" w:customStyle="1">
-    <w:name w:val="Heading 2 Char"/>
-    <w:basedOn w:val="DefaultParagraphFont"/>
-    <w:link w:val="Heading2"/>
-    <w:uiPriority w:val="9"/>
-    <w:semiHidden/>
-    <w:qFormat/>
-    <w:rsid w:val="0027615f"/>
-    <w:rPr>
-      <w:rFonts w:ascii="Aptos Display" w:hAnsi="Aptos Display" w:eastAsia="" w:cs="" w:asciiTheme="majorHAnsi" w:cstheme="majorBidi" w:eastAsiaTheme="majorEastAsia" w:hAnsiTheme="majorHAnsi"/>
-      <w:color w:themeColor="accent1" w:themeShade="bf" w:val="0F4761"/>
-      <w:sz w:val="32"/>
-      <w:szCs w:val="32"/>
-    </w:rPr>
-  </w:style>
-  <w:style w:type="character" w:styleId="Heading3Char" w:customStyle="1">
-    <w:name w:val="Heading 3 Char"/>
-    <w:basedOn w:val="DefaultParagraphFont"/>
-    <w:link w:val="Heading3"/>
-    <w:uiPriority w:val="9"/>
-    <w:semiHidden/>
-    <w:qFormat/>
-    <w:rsid w:val="0027615f"/>
-    <w:rPr>
-      <w:rFonts w:eastAsia="" w:cs="" w:cstheme="majorBidi" w:eastAsiaTheme="majorEastAsia"/>
-      <w:color w:themeColor="accent1" w:themeShade="bf" w:val="0F4761"/>
-      <w:sz w:val="28"/>
-      <w:szCs w:val="28"/>
-    </w:rPr>
-  </w:style>
-  <w:style w:type="character" w:styleId="Heading4Char" w:customStyle="1">
-    <w:name w:val="Heading 4 Char"/>
-    <w:basedOn w:val="DefaultParagraphFont"/>
-    <w:link w:val="Heading4"/>
-    <w:uiPriority w:val="9"/>
-    <w:semiHidden/>
-    <w:qFormat/>
-    <w:rsid w:val="0027615f"/>
-    <w:rPr>
-      <w:rFonts w:eastAsia="" w:cs="" w:cstheme="majorBidi" w:eastAsiaTheme="majorEastAsia"/>
-      <w:i/>
-      <w:iCs/>
-      <w:color w:themeColor="accent1" w:themeShade="bf" w:val="0F4761"/>
-    </w:rPr>
-  </w:style>
-  <w:style w:type="character" w:styleId="Heading5Char" w:customStyle="1">
-    <w:name w:val="Heading 5 Char"/>
-    <w:basedOn w:val="DefaultParagraphFont"/>
-    <w:link w:val="Heading5"/>
-    <w:uiPriority w:val="9"/>
-    <w:semiHidden/>
-    <w:qFormat/>
-    <w:rsid w:val="0027615f"/>
-    <w:rPr>
-      <w:rFonts w:eastAsia="" w:cs="" w:cstheme="majorBidi" w:eastAsiaTheme="majorEastAsia"/>
-      <w:color w:themeColor="accent1" w:themeShade="bf" w:val="0F4761"/>
-    </w:rPr>
-  </w:style>
-  <w:style w:type="character" w:styleId="Heading6Char" w:customStyle="1">
-    <w:name w:val="Heading 6 Char"/>
-    <w:basedOn w:val="DefaultParagraphFont"/>
-    <w:link w:val="Heading6"/>
-    <w:uiPriority w:val="9"/>
-    <w:semiHidden/>
-    <w:qFormat/>
-    <w:rsid w:val="0027615f"/>
-    <w:rPr>
-      <w:rFonts w:eastAsia="" w:cs="" w:cstheme="majorBidi" w:eastAsiaTheme="majorEastAsia"/>
-      <w:i/>
-      <w:iCs/>
-      <w:color w:themeColor="text1" w:themeTint="a6" w:val="595959"/>
-    </w:rPr>
-  </w:style>
-  <w:style w:type="character" w:styleId="Heading7Char" w:customStyle="1">
-    <w:name w:val="Heading 7 Char"/>
-    <w:basedOn w:val="DefaultParagraphFont"/>
-    <w:link w:val="Heading7"/>
-    <w:uiPriority w:val="9"/>
-    <w:semiHidden/>
-    <w:qFormat/>
-    <w:rsid w:val="0027615f"/>
-    <w:rPr>
-      <w:rFonts w:eastAsia="" w:cs="" w:cstheme="majorBidi" w:eastAsiaTheme="majorEastAsia"/>
-      <w:color w:themeColor="text1" w:themeTint="a6" w:val="595959"/>
-    </w:rPr>
-  </w:style>
-  <w:style w:type="character" w:styleId="Heading8Char" w:customStyle="1">
-    <w:name w:val="Heading 8 Char"/>
-    <w:basedOn w:val="DefaultParagraphFont"/>
-    <w:link w:val="Heading8"/>
-    <w:uiPriority w:val="9"/>
-    <w:semiHidden/>
-    <w:qFormat/>
-    <w:rsid w:val="0027615f"/>
-    <w:rPr>
-      <w:rFonts w:eastAsia="" w:cs="" w:cstheme="majorBidi" w:eastAsiaTheme="majorEastAsia"/>
-      <w:i/>
-      <w:iCs/>
-      <w:color w:themeColor="text1" w:themeTint="d8" w:val="272727"/>
-    </w:rPr>
-  </w:style>
-  <w:style w:type="character" w:styleId="Heading9Char" w:customStyle="1">
-    <w:name w:val="Heading 9 Char"/>
-    <w:basedOn w:val="DefaultParagraphFont"/>
-    <w:link w:val="Heading9"/>
-    <w:uiPriority w:val="9"/>
-    <w:semiHidden/>
-    <w:qFormat/>
-    <w:rsid w:val="0027615f"/>
-    <w:rPr>
-      <w:rFonts w:eastAsia="" w:cs="" w:cstheme="majorBidi" w:eastAsiaTheme="majorEastAsia"/>
-      <w:color w:themeColor="text1" w:themeTint="d8" w:val="272727"/>
-    </w:rPr>
-  </w:style>
-  <w:style w:type="character" w:styleId="TitleChar" w:customStyle="1">
-    <w:name w:val="Title Char"/>
-    <w:basedOn w:val="DefaultParagraphFont"/>
-    <w:link w:val="Title"/>
-    <w:uiPriority w:val="10"/>
-    <w:qFormat/>
-    <w:rsid w:val="0027615f"/>
-    <w:rPr>
-      <w:rFonts w:ascii="Aptos Display" w:hAnsi="Aptos Display" w:eastAsia="" w:cs="" w:asciiTheme="majorHAnsi" w:cstheme="majorBidi" w:eastAsiaTheme="majorEastAsia" w:hAnsiTheme="majorHAnsi"/>
-      <w:spacing w:val="-10"/>
-      <w:kern w:val="2"/>
-      <w:sz w:val="56"/>
-      <w:szCs w:val="56"/>
-    </w:rPr>
-  </w:style>
-  <w:style w:type="character" w:styleId="SubtitleChar" w:customStyle="1">
-    <w:name w:val="Subtitle Char"/>
-    <w:basedOn w:val="DefaultParagraphFont"/>
-    <w:link w:val="Subtitle"/>
-    <w:uiPriority w:val="11"/>
-    <w:qFormat/>
-    <w:rsid w:val="0027615f"/>
-    <w:rPr>
-      <w:rFonts w:eastAsia="" w:cs="" w:cstheme="majorBidi" w:eastAsiaTheme="majorEastAsia"/>
-      <w:color w:themeColor="text1" w:themeTint="a6" w:val="595959"/>
-      <w:spacing w:val="15"/>
-      <w:sz w:val="28"/>
-      <w:szCs w:val="28"/>
-    </w:rPr>
-  </w:style>
-  <w:style w:type="character" w:styleId="QuoteChar" w:customStyle="1">
-    <w:name w:val="Quote Char"/>
-    <w:basedOn w:val="DefaultParagraphFont"/>
-    <w:link w:val="Quote"/>
-    <w:uiPriority w:val="29"/>
-    <w:qFormat/>
-    <w:rsid w:val="0027615f"/>
-    <w:rPr>
-      <w:i/>
-      <w:iCs/>
-      <w:color w:themeColor="text1" w:themeTint="bf" w:val="404040"/>
-    </w:rPr>
-  </w:style>
-  <w:style w:type="character" w:styleId="IntenseEmphasis">
-    <w:name w:val="Intense Emphasis"/>
-    <w:basedOn w:val="DefaultParagraphFont"/>
-    <w:uiPriority w:val="21"/>
-    <w:qFormat/>
-    <w:rsid w:val="0027615f"/>
-    <w:rPr>
-      <w:i/>
-      <w:iCs/>
-      <w:color w:themeColor="accent1" w:themeShade="bf" w:val="0F4761"/>
-    </w:rPr>
-  </w:style>
-  <w:style w:type="character" w:styleId="IntenseQuoteChar" w:customStyle="1">
-    <w:name w:val="Intense Quote Char"/>
-    <w:basedOn w:val="DefaultParagraphFont"/>
-    <w:link w:val="IntenseQuote"/>
-    <w:uiPriority w:val="30"/>
-    <w:qFormat/>
-    <w:rsid w:val="0027615f"/>
-    <w:rPr>
-      <w:i/>
-      <w:iCs/>
-      <w:color w:themeColor="accent1" w:themeShade="bf" w:val="0F4761"/>
-    </w:rPr>
-  </w:style>
-  <w:style w:type="character" w:styleId="IntenseReference">
-    <w:name w:val="Intense Reference"/>
-    <w:basedOn w:val="DefaultParagraphFont"/>
-    <w:uiPriority w:val="32"/>
-    <w:qFormat/>
-    <w:rsid w:val="0027615f"/>
-    <w:rPr>
-      <w:b/>
-      <w:bCs/>
-      <w:smallCaps/>
-      <w:color w:themeColor="accent1" w:themeShade="bf" w:val="0F4761"/>
-      <w:spacing w:val="5"/>
-    </w:rPr>
-  </w:style>
-  <w:style w:type="character" w:styleId="Strong">
-    <w:name w:val="Strong"/>
-    <w:basedOn w:val="DefaultParagraphFont"/>
-    <w:uiPriority w:val="22"/>
-    <w:qFormat/>
-    <w:rsid w:val="00250733"/>
-    <w:rPr>
-      <w:b/>
-      <w:bCs/>
-    </w:rPr>
-  </w:style>
-  <w:style w:type="paragraph" w:styleId="Heading">
-    <w:name w:val="Heading"/>
-    <w:basedOn w:val="Normal"/>
-    <w:next w:val="BodyText"/>
-    <w:qFormat/>
-    <w:pPr>
-      <w:keepNext w:val="true"/>
-      <w:spacing w:before="240" w:after="120"/>
-    </w:pPr>
-    <w:rPr>
-      <w:rFonts w:ascii="Liberation Sans" w:hAnsi="Liberation Sans" w:eastAsia="Microsoft YaHei" w:cs="Arial"/>
-      <w:sz w:val="28"/>
-      <w:szCs w:val="28"/>
-    </w:rPr>
-  </w:style>
-  <w:style w:type="paragraph" w:styleId="BodyText">
-    <w:name w:val="Body Text"/>
-    <w:basedOn w:val="Normal"/>
-    <w:pPr>
-      <w:spacing w:lineRule="auto" w:line="276" w:before="0" w:after="140"/>
-    </w:pPr>
-    <w:rPr/>
-  </w:style>
-  <w:style w:type="paragraph" w:styleId="List">
-    <w:name w:val="List"/>
-    <w:basedOn w:val="BodyText"/>
-    <w:pPr/>
-    <w:rPr>
-      <w:rFonts w:cs="Arial"/>
-    </w:rPr>
-  </w:style>
-  <w:style w:type="paragraph" w:styleId="Caption">
-    <w:name w:val="Caption"/>
-    <w:basedOn w:val="Normal"/>
-    <w:qFormat/>
-    <w:pPr>
-      <w:suppressLineNumbers/>
-      <w:spacing w:before="120" w:after="120"/>
-    </w:pPr>
-    <w:rPr>
-      <w:rFonts w:cs="Arial"/>
-      <w:i/>
-      <w:iCs/>
-      <w:sz w:val="24"/>
-      <w:szCs w:val="24"/>
-    </w:rPr>
-  </w:style>
-  <w:style w:type="paragraph" w:styleId="Index">
-    <w:name w:val="Index"/>
-    <w:basedOn w:val="Normal"/>
-    <w:qFormat/>
-    <w:pPr>
-      <w:suppressLineNumbers/>
-    </w:pPr>
-    <w:rPr>
-      <w:rFonts w:cs="Arial"/>
-    </w:rPr>
-  </w:style>
-  <w:style w:type="paragraph" w:styleId="Title">
-    <w:name w:val="Title"/>
-    <w:basedOn w:val="Normal"/>
-    <w:next w:val="Normal"/>
-    <w:link w:val="TitleChar"/>
-    <w:uiPriority w:val="10"/>
-    <w:qFormat/>
-    <w:rsid w:val="0027615f"/>
-    <w:pPr>
-      <w:spacing w:lineRule="auto" w:line="240" w:before="0" w:after="80"/>
-      <w:contextualSpacing/>
-    </w:pPr>
-    <w:rPr>
-      <w:rFonts w:ascii="Aptos Display" w:hAnsi="Aptos Display" w:eastAsia="" w:cs="" w:asciiTheme="majorHAnsi" w:cstheme="majorBidi" w:eastAsiaTheme="majorEastAsia" w:hAnsiTheme="majorHAnsi"/>
-      <w:spacing w:val="-10"/>
-      <w:kern w:val="2"/>
-      <w:sz w:val="56"/>
-      <w:szCs w:val="56"/>
-    </w:rPr>
-  </w:style>
-  <w:style w:type="paragraph" w:styleId="Subtitle">
-    <w:name w:val="Subtitle"/>
-    <w:basedOn w:val="Normal"/>
-    <w:next w:val="Normal"/>
-    <w:link w:val="SubtitleChar"/>
-    <w:uiPriority w:val="11"/>
-    <w:qFormat/>
-    <w:rsid w:val="0027615f"/>
-    <w:pPr/>
-    <w:rPr>
-      <w:rFonts w:eastAsia="" w:cs="" w:cstheme="majorBidi" w:eastAsiaTheme="majorEastAsia"/>
-      <w:color w:themeColor="text1" w:themeTint="a6" w:val="595959"/>
-      <w:spacing w:val="15"/>
-      <w:sz w:val="28"/>
-      <w:szCs w:val="28"/>
-    </w:rPr>
-  </w:style>
-  <w:style w:type="paragraph" w:styleId="Quote">
-    <w:name w:val="Quote"/>
-    <w:basedOn w:val="Normal"/>
-    <w:next w:val="Normal"/>
-    <w:link w:val="QuoteChar"/>
-    <w:uiPriority w:val="29"/>
-    <w:qFormat/>
-    <w:rsid w:val="0027615f"/>
-    <w:pPr>
-      <w:spacing w:before="160" w:after="160"/>
-      <w:jc w:val="center"/>
-    </w:pPr>
-    <w:rPr>
-      <w:i/>
-      <w:iCs/>
-      <w:color w:themeColor="text1" w:themeTint="bf" w:val="404040"/>
-    </w:rPr>
-  </w:style>
-  <w:style w:type="paragraph" w:styleId="ListParagraph">
-    <w:name w:val="List Paragraph"/>
-    <w:basedOn w:val="Normal"/>
-    <w:uiPriority w:val="34"/>
-    <w:qFormat/>
-    <w:rsid w:val="0027615f"/>
-    <w:pPr>
-      <w:spacing w:before="0" w:after="160"/>
-      <w:ind w:left="720"/>
-      <w:contextualSpacing/>
-    </w:pPr>
-    <w:rPr/>
-  </w:style>
-  <w:style w:type="paragraph" w:styleId="IntenseQuote">
-    <w:name w:val="Intense Quote"/>
-    <w:basedOn w:val="Normal"/>
-    <w:next w:val="Normal"/>
-    <w:link w:val="IntenseQuoteChar"/>
-    <w:uiPriority w:val="30"/>
-    <w:qFormat/>
-    <w:rsid w:val="0027615f"/>
-    <w:pPr>
-      <w:pBdr>
-        <w:top w:val="single" w:sz="4" w:space="10" w:color="0F4761" w:themeColor="accent1" w:themeShade="bf"/>
-        <w:bottom w:val="single" w:sz="4" w:space="10" w:color="0F4761" w:themeColor="accent1" w:themeShade="bf"/>
-      </w:pBdr>
-      <w:spacing w:before="360" w:after="360"/>
-      <w:ind w:left="864" w:right="864"/>
-      <w:jc w:val="center"/>
-    </w:pPr>
-    <w:rPr>
-      <w:i/>
-      <w:iCs/>
-      <w:color w:themeColor="accent1" w:themeShade="bf" w:val="0F4761"/>
-    </w:rPr>
-  </w:style>
-  <w:style w:type="numbering" w:styleId="NoList" w:default="1">
-    <w:name w:val="No List"/>
-    <w:uiPriority w:val="99"/>
-    <w:semiHidden/>
-    <w:unhideWhenUsed/>
-    <w:qFormat/>
   </w:style>
   <w:style w:type="table" w:default="1" w:styleId="TableNormal">
     <w:name w:val="Normal Table"/>
@@ -2189,6 +2592,7 @@
     <w:semiHidden/>
     <w:unhideWhenUsed/>
     <w:tblPr>
+      <w:tblInd w:w="0" w:type="dxa"/>
       <w:tblCellMar>
         <w:top w:w="0" w:type="dxa"/>
         <w:left w:w="108" w:type="dxa"/>
@@ -2197,58 +2601,446 @@
       </w:tblCellMar>
     </w:tblPr>
   </w:style>
+  <w:style w:type="numbering" w:default="1" w:styleId="NoList">
+    <w:name w:val="No List"/>
+    <w:uiPriority w:val="99"/>
+    <w:semiHidden/>
+    <w:unhideWhenUsed/>
+  </w:style>
+  <w:style w:type="character" w:customStyle="1" w:styleId="Heading1Char">
+    <w:name w:val="Heading 1 Char"/>
+    <w:basedOn w:val="DefaultParagraphFont"/>
+    <w:link w:val="Heading1"/>
+    <w:uiPriority w:val="9"/>
+    <w:qFormat/>
+    <w:rsid w:val="0027615F"/>
+    <w:rPr>
+      <w:rFonts w:asciiTheme="majorHAnsi" w:eastAsiaTheme="majorEastAsia" w:hAnsiTheme="majorHAnsi" w:cstheme="majorBidi"/>
+      <w:color w:val="0F4761" w:themeColor="accent1" w:themeShade="BF"/>
+      <w:sz w:val="40"/>
+      <w:szCs w:val="40"/>
+    </w:rPr>
+  </w:style>
+  <w:style w:type="character" w:customStyle="1" w:styleId="Heading2Char">
+    <w:name w:val="Heading 2 Char"/>
+    <w:basedOn w:val="DefaultParagraphFont"/>
+    <w:link w:val="Heading2"/>
+    <w:uiPriority w:val="9"/>
+    <w:semiHidden/>
+    <w:qFormat/>
+    <w:rsid w:val="0027615F"/>
+    <w:rPr>
+      <w:rFonts w:asciiTheme="majorHAnsi" w:eastAsiaTheme="majorEastAsia" w:hAnsiTheme="majorHAnsi" w:cstheme="majorBidi"/>
+      <w:color w:val="0F4761" w:themeColor="accent1" w:themeShade="BF"/>
+      <w:sz w:val="32"/>
+      <w:szCs w:val="32"/>
+    </w:rPr>
+  </w:style>
+  <w:style w:type="character" w:customStyle="1" w:styleId="Heading3Char">
+    <w:name w:val="Heading 3 Char"/>
+    <w:basedOn w:val="DefaultParagraphFont"/>
+    <w:link w:val="Heading3"/>
+    <w:uiPriority w:val="9"/>
+    <w:semiHidden/>
+    <w:qFormat/>
+    <w:rsid w:val="0027615F"/>
+    <w:rPr>
+      <w:rFonts w:eastAsiaTheme="majorEastAsia" w:cstheme="majorBidi"/>
+      <w:color w:val="0F4761" w:themeColor="accent1" w:themeShade="BF"/>
+      <w:sz w:val="28"/>
+      <w:szCs w:val="28"/>
+    </w:rPr>
+  </w:style>
+  <w:style w:type="character" w:customStyle="1" w:styleId="Heading4Char">
+    <w:name w:val="Heading 4 Char"/>
+    <w:basedOn w:val="DefaultParagraphFont"/>
+    <w:link w:val="Heading4"/>
+    <w:uiPriority w:val="9"/>
+    <w:semiHidden/>
+    <w:qFormat/>
+    <w:rsid w:val="0027615F"/>
+    <w:rPr>
+      <w:rFonts w:eastAsiaTheme="majorEastAsia" w:cstheme="majorBidi"/>
+      <w:i/>
+      <w:iCs/>
+      <w:color w:val="0F4761" w:themeColor="accent1" w:themeShade="BF"/>
+    </w:rPr>
+  </w:style>
+  <w:style w:type="character" w:customStyle="1" w:styleId="Heading5Char">
+    <w:name w:val="Heading 5 Char"/>
+    <w:basedOn w:val="DefaultParagraphFont"/>
+    <w:link w:val="Heading5"/>
+    <w:uiPriority w:val="9"/>
+    <w:semiHidden/>
+    <w:qFormat/>
+    <w:rsid w:val="0027615F"/>
+    <w:rPr>
+      <w:rFonts w:eastAsiaTheme="majorEastAsia" w:cstheme="majorBidi"/>
+      <w:color w:val="0F4761" w:themeColor="accent1" w:themeShade="BF"/>
+    </w:rPr>
+  </w:style>
+  <w:style w:type="character" w:customStyle="1" w:styleId="Heading6Char">
+    <w:name w:val="Heading 6 Char"/>
+    <w:basedOn w:val="DefaultParagraphFont"/>
+    <w:link w:val="Heading6"/>
+    <w:uiPriority w:val="9"/>
+    <w:semiHidden/>
+    <w:qFormat/>
+    <w:rsid w:val="0027615F"/>
+    <w:rPr>
+      <w:rFonts w:eastAsiaTheme="majorEastAsia" w:cstheme="majorBidi"/>
+      <w:i/>
+      <w:iCs/>
+      <w:color w:val="595959" w:themeColor="text1" w:themeTint="A6"/>
+    </w:rPr>
+  </w:style>
+  <w:style w:type="character" w:customStyle="1" w:styleId="Heading7Char">
+    <w:name w:val="Heading 7 Char"/>
+    <w:basedOn w:val="DefaultParagraphFont"/>
+    <w:link w:val="Heading7"/>
+    <w:uiPriority w:val="9"/>
+    <w:semiHidden/>
+    <w:qFormat/>
+    <w:rsid w:val="0027615F"/>
+    <w:rPr>
+      <w:rFonts w:eastAsiaTheme="majorEastAsia" w:cstheme="majorBidi"/>
+      <w:color w:val="595959" w:themeColor="text1" w:themeTint="A6"/>
+    </w:rPr>
+  </w:style>
+  <w:style w:type="character" w:customStyle="1" w:styleId="Heading8Char">
+    <w:name w:val="Heading 8 Char"/>
+    <w:basedOn w:val="DefaultParagraphFont"/>
+    <w:link w:val="Heading8"/>
+    <w:uiPriority w:val="9"/>
+    <w:semiHidden/>
+    <w:qFormat/>
+    <w:rsid w:val="0027615F"/>
+    <w:rPr>
+      <w:rFonts w:eastAsiaTheme="majorEastAsia" w:cstheme="majorBidi"/>
+      <w:i/>
+      <w:iCs/>
+      <w:color w:val="272727" w:themeColor="text1" w:themeTint="D8"/>
+    </w:rPr>
+  </w:style>
+  <w:style w:type="character" w:customStyle="1" w:styleId="Heading9Char">
+    <w:name w:val="Heading 9 Char"/>
+    <w:basedOn w:val="DefaultParagraphFont"/>
+    <w:link w:val="Heading9"/>
+    <w:uiPriority w:val="9"/>
+    <w:semiHidden/>
+    <w:qFormat/>
+    <w:rsid w:val="0027615F"/>
+    <w:rPr>
+      <w:rFonts w:eastAsiaTheme="majorEastAsia" w:cstheme="majorBidi"/>
+      <w:color w:val="272727" w:themeColor="text1" w:themeTint="D8"/>
+    </w:rPr>
+  </w:style>
+  <w:style w:type="character" w:customStyle="1" w:styleId="TitleChar">
+    <w:name w:val="Title Char"/>
+    <w:basedOn w:val="DefaultParagraphFont"/>
+    <w:link w:val="Title"/>
+    <w:uiPriority w:val="10"/>
+    <w:qFormat/>
+    <w:rsid w:val="0027615F"/>
+    <w:rPr>
+      <w:rFonts w:asciiTheme="majorHAnsi" w:eastAsiaTheme="majorEastAsia" w:hAnsiTheme="majorHAnsi" w:cstheme="majorBidi"/>
+      <w:spacing w:val="-10"/>
+      <w:kern w:val="2"/>
+      <w:sz w:val="56"/>
+      <w:szCs w:val="56"/>
+    </w:rPr>
+  </w:style>
+  <w:style w:type="character" w:customStyle="1" w:styleId="SubtitleChar">
+    <w:name w:val="Subtitle Char"/>
+    <w:basedOn w:val="DefaultParagraphFont"/>
+    <w:link w:val="Subtitle"/>
+    <w:uiPriority w:val="11"/>
+    <w:qFormat/>
+    <w:rsid w:val="0027615F"/>
+    <w:rPr>
+      <w:rFonts w:eastAsiaTheme="majorEastAsia" w:cstheme="majorBidi"/>
+      <w:color w:val="595959" w:themeColor="text1" w:themeTint="A6"/>
+      <w:spacing w:val="15"/>
+      <w:sz w:val="28"/>
+      <w:szCs w:val="28"/>
+    </w:rPr>
+  </w:style>
+  <w:style w:type="character" w:customStyle="1" w:styleId="QuoteChar">
+    <w:name w:val="Quote Char"/>
+    <w:basedOn w:val="DefaultParagraphFont"/>
+    <w:link w:val="Quote"/>
+    <w:uiPriority w:val="29"/>
+    <w:qFormat/>
+    <w:rsid w:val="0027615F"/>
+    <w:rPr>
+      <w:i/>
+      <w:iCs/>
+      <w:color w:val="404040" w:themeColor="text1" w:themeTint="BF"/>
+    </w:rPr>
+  </w:style>
+  <w:style w:type="character" w:styleId="IntenseEmphasis">
+    <w:name w:val="Intense Emphasis"/>
+    <w:basedOn w:val="DefaultParagraphFont"/>
+    <w:uiPriority w:val="21"/>
+    <w:qFormat/>
+    <w:rsid w:val="0027615F"/>
+    <w:rPr>
+      <w:i/>
+      <w:iCs/>
+      <w:color w:val="0F4761" w:themeColor="accent1" w:themeShade="BF"/>
+    </w:rPr>
+  </w:style>
+  <w:style w:type="character" w:customStyle="1" w:styleId="IntenseQuoteChar">
+    <w:name w:val="Intense Quote Char"/>
+    <w:basedOn w:val="DefaultParagraphFont"/>
+    <w:link w:val="IntenseQuote"/>
+    <w:uiPriority w:val="30"/>
+    <w:qFormat/>
+    <w:rsid w:val="0027615F"/>
+    <w:rPr>
+      <w:i/>
+      <w:iCs/>
+      <w:color w:val="0F4761" w:themeColor="accent1" w:themeShade="BF"/>
+    </w:rPr>
+  </w:style>
+  <w:style w:type="character" w:styleId="IntenseReference">
+    <w:name w:val="Intense Reference"/>
+    <w:basedOn w:val="DefaultParagraphFont"/>
+    <w:uiPriority w:val="32"/>
+    <w:qFormat/>
+    <w:rsid w:val="0027615F"/>
+    <w:rPr>
+      <w:b/>
+      <w:bCs/>
+      <w:smallCaps/>
+      <w:color w:val="0F4761" w:themeColor="accent1" w:themeShade="BF"/>
+      <w:spacing w:val="5"/>
+    </w:rPr>
+  </w:style>
+  <w:style w:type="character" w:styleId="Strong">
+    <w:name w:val="Strong"/>
+    <w:basedOn w:val="DefaultParagraphFont"/>
+    <w:uiPriority w:val="22"/>
+    <w:qFormat/>
+    <w:rsid w:val="00250733"/>
+    <w:rPr>
+      <w:b/>
+      <w:bCs/>
+    </w:rPr>
+  </w:style>
+  <w:style w:type="paragraph" w:customStyle="1" w:styleId="Heading">
+    <w:name w:val="Heading"/>
+    <w:basedOn w:val="Normal"/>
+    <w:next w:val="BodyText"/>
+    <w:qFormat/>
+    <w:pPr>
+      <w:keepNext/>
+      <w:spacing w:before="240" w:after="120"/>
+    </w:pPr>
+    <w:rPr>
+      <w:rFonts w:ascii="Liberation Sans" w:eastAsia="Microsoft YaHei" w:hAnsi="Liberation Sans" w:cs="Arial"/>
+      <w:sz w:val="28"/>
+      <w:szCs w:val="28"/>
+    </w:rPr>
+  </w:style>
+  <w:style w:type="paragraph" w:styleId="BodyText">
+    <w:name w:val="Body Text"/>
+    <w:basedOn w:val="Normal"/>
+    <w:pPr>
+      <w:spacing w:after="140" w:line="276" w:lineRule="auto"/>
+    </w:pPr>
+  </w:style>
+  <w:style w:type="paragraph" w:styleId="List">
+    <w:name w:val="List"/>
+    <w:basedOn w:val="BodyText"/>
+    <w:rPr>
+      <w:rFonts w:cs="Arial"/>
+    </w:rPr>
+  </w:style>
+  <w:style w:type="paragraph" w:styleId="Caption">
+    <w:name w:val="caption"/>
+    <w:basedOn w:val="Normal"/>
+    <w:qFormat/>
+    <w:pPr>
+      <w:suppressLineNumbers/>
+      <w:spacing w:before="120" w:after="120"/>
+    </w:pPr>
+    <w:rPr>
+      <w:rFonts w:cs="Arial"/>
+      <w:i/>
+      <w:iCs/>
+      <w:sz w:val="24"/>
+      <w:szCs w:val="24"/>
+    </w:rPr>
+  </w:style>
+  <w:style w:type="paragraph" w:customStyle="1" w:styleId="Index">
+    <w:name w:val="Index"/>
+    <w:basedOn w:val="Normal"/>
+    <w:qFormat/>
+    <w:pPr>
+      <w:suppressLineNumbers/>
+    </w:pPr>
+    <w:rPr>
+      <w:rFonts w:cs="Arial"/>
+    </w:rPr>
+  </w:style>
+  <w:style w:type="paragraph" w:styleId="Title">
+    <w:name w:val="Title"/>
+    <w:basedOn w:val="Normal"/>
+    <w:next w:val="Normal"/>
+    <w:link w:val="TitleChar"/>
+    <w:uiPriority w:val="10"/>
+    <w:qFormat/>
+    <w:rsid w:val="0027615F"/>
+    <w:pPr>
+      <w:spacing w:after="80" w:line="240" w:lineRule="auto"/>
+      <w:contextualSpacing/>
+    </w:pPr>
+    <w:rPr>
+      <w:rFonts w:asciiTheme="majorHAnsi" w:eastAsiaTheme="majorEastAsia" w:hAnsiTheme="majorHAnsi" w:cstheme="majorBidi"/>
+      <w:spacing w:val="-10"/>
+      <w:sz w:val="56"/>
+      <w:szCs w:val="56"/>
+    </w:rPr>
+  </w:style>
+  <w:style w:type="paragraph" w:styleId="Subtitle">
+    <w:name w:val="Subtitle"/>
+    <w:basedOn w:val="Normal"/>
+    <w:next w:val="Normal"/>
+    <w:link w:val="SubtitleChar"/>
+    <w:uiPriority w:val="11"/>
+    <w:qFormat/>
+    <w:rsid w:val="0027615F"/>
+    <w:rPr>
+      <w:rFonts w:eastAsiaTheme="majorEastAsia" w:cstheme="majorBidi"/>
+      <w:color w:val="595959" w:themeColor="text1" w:themeTint="A6"/>
+      <w:spacing w:val="15"/>
+      <w:sz w:val="28"/>
+      <w:szCs w:val="28"/>
+    </w:rPr>
+  </w:style>
+  <w:style w:type="paragraph" w:styleId="Quote">
+    <w:name w:val="Quote"/>
+    <w:basedOn w:val="Normal"/>
+    <w:next w:val="Normal"/>
+    <w:link w:val="QuoteChar"/>
+    <w:uiPriority w:val="29"/>
+    <w:qFormat/>
+    <w:rsid w:val="0027615F"/>
+    <w:pPr>
+      <w:spacing w:before="160"/>
+      <w:jc w:val="center"/>
+    </w:pPr>
+    <w:rPr>
+      <w:i/>
+      <w:iCs/>
+      <w:color w:val="404040" w:themeColor="text1" w:themeTint="BF"/>
+    </w:rPr>
+  </w:style>
+  <w:style w:type="paragraph" w:styleId="ListParagraph">
+    <w:name w:val="List Paragraph"/>
+    <w:basedOn w:val="Normal"/>
+    <w:uiPriority w:val="34"/>
+    <w:qFormat/>
+    <w:rsid w:val="0027615F"/>
+    <w:pPr>
+      <w:ind w:left="720"/>
+      <w:contextualSpacing/>
+    </w:pPr>
+  </w:style>
+  <w:style w:type="paragraph" w:styleId="IntenseQuote">
+    <w:name w:val="Intense Quote"/>
+    <w:basedOn w:val="Normal"/>
+    <w:next w:val="Normal"/>
+    <w:link w:val="IntenseQuoteChar"/>
+    <w:uiPriority w:val="30"/>
+    <w:qFormat/>
+    <w:rsid w:val="0027615F"/>
+    <w:pPr>
+      <w:pBdr>
+        <w:top w:val="single" w:sz="4" w:space="10" w:color="0F4761" w:themeColor="accent1" w:themeShade="BF"/>
+        <w:bottom w:val="single" w:sz="4" w:space="10" w:color="0F4761" w:themeColor="accent1" w:themeShade="BF"/>
+      </w:pBdr>
+      <w:spacing w:before="360" w:after="360"/>
+      <w:ind w:left="864" w:right="864"/>
+      <w:jc w:val="center"/>
+    </w:pPr>
+    <w:rPr>
+      <w:i/>
+      <w:iCs/>
+      <w:color w:val="0F4761" w:themeColor="accent1" w:themeShade="BF"/>
+    </w:rPr>
+  </w:style>
+  <w:style w:type="paragraph" w:styleId="NormalWeb">
+    <w:name w:val="Normal (Web)"/>
+    <w:basedOn w:val="Normal"/>
+    <w:uiPriority w:val="99"/>
+    <w:unhideWhenUsed/>
+    <w:rsid w:val="00A70192"/>
+    <w:pPr>
+      <w:suppressAutoHyphens w:val="0"/>
+      <w:spacing w:before="100" w:beforeAutospacing="1" w:after="100" w:afterAutospacing="1" w:line="240" w:lineRule="auto"/>
+    </w:pPr>
+    <w:rPr>
+      <w:rFonts w:ascii="Times New Roman" w:eastAsia="Times New Roman" w:hAnsi="Times New Roman" w:cs="Times New Roman"/>
+      <w:kern w:val="0"/>
+      <w:sz w:val="24"/>
+      <w:szCs w:val="24"/>
+      <w:lang w:eastAsia="en-150"/>
+    </w:rPr>
+  </w:style>
 </w:styles>
 </file>
 
 <file path=word/theme/theme1.xml><?xml version="1.0" encoding="utf-8"?>
-<a:theme xmlns:a="http://schemas.openxmlformats.org/drawingml/2006/main" xmlns:r="http://schemas.openxmlformats.org/officeDocument/2006/relationships" name="Office Theme">
+<a:theme xmlns:a="http://schemas.openxmlformats.org/drawingml/2006/main" name="Office Theme">
   <a:themeElements>
     <a:clrScheme name="Office">
       <a:dk1>
         <a:srgbClr val="000000"/>
       </a:dk1>
       <a:lt1>
-        <a:srgbClr val="ffffff"/>
+        <a:srgbClr val="FFFFFF"/>
       </a:lt1>
       <a:dk2>
-        <a:srgbClr val="0e2841"/>
+        <a:srgbClr val="0E2841"/>
       </a:dk2>
       <a:lt2>
-        <a:srgbClr val="e8e8e8"/>
+        <a:srgbClr val="E8E8E8"/>
       </a:lt2>
       <a:accent1>
         <a:srgbClr val="156082"/>
       </a:accent1>
       <a:accent2>
-        <a:srgbClr val="e97132"/>
+        <a:srgbClr val="E97132"/>
       </a:accent2>
       <a:accent3>
-        <a:srgbClr val="196b24"/>
+        <a:srgbClr val="196B24"/>
       </a:accent3>
       <a:accent4>
-        <a:srgbClr val="0f9ed5"/>
+        <a:srgbClr val="0F9ED5"/>
       </a:accent4>
       <a:accent5>
-        <a:srgbClr val="a02b93"/>
+        <a:srgbClr val="A02B93"/>
       </a:accent5>
       <a:accent6>
-        <a:srgbClr val="4ea72e"/>
+        <a:srgbClr val="4EA72E"/>
       </a:accent6>
       <a:hlink>
         <a:srgbClr val="467886"/>
       </a:hlink>
       <a:folHlink>
-        <a:srgbClr val="96607d"/>
+        <a:srgbClr val="96607D"/>
       </a:folHlink>
     </a:clrScheme>
     <a:fontScheme name="Office">
       <a:majorFont>
-        <a:latin typeface="Aptos Display" panose="02110004020202020204" pitchFamily="0" charset="1"/>
+        <a:latin typeface="Aptos Display" panose="02110004020202020204"/>
         <a:ea typeface=""/>
         <a:cs typeface=""/>
       </a:majorFont>
       <a:minorFont>
-        <a:latin typeface="Aptos" panose="02110004020202020204" pitchFamily="0" charset="1"/>
+        <a:latin typeface="Aptos" panose="02110004020202020204"/>
         <a:ea typeface=""/>
         <a:cs typeface=""/>
       </a:minorFont>
@@ -2280,7 +3072,7 @@
             </a:gs>
           </a:gsLst>
           <a:lin ang="5400000" scaled="0"/>
-          <a:tileRect l="0" t="0" r="0" b="0"/>
+          <a:tileRect/>
         </a:gradFill>
         <a:gradFill>
           <a:gsLst>
@@ -2304,7 +3096,7 @@
             </a:gs>
           </a:gsLst>
           <a:lin ang="5400000" scaled="0"/>
-          <a:tileRect l="0" t="0" r="0" b="0"/>
+          <a:tileRect/>
         </a:gradFill>
       </a:fillStyleLst>
       <a:lnStyleLst>
@@ -2364,10 +3156,12 @@
             </a:gs>
           </a:gsLst>
           <a:lin ang="5400000" scaled="0"/>
-          <a:tileRect l="0" t="0" r="0" b="0"/>
+          <a:tileRect/>
         </a:gradFill>
       </a:bgFillStyleLst>
     </a:fmtScheme>
   </a:themeElements>
+  <a:objectDefaults/>
+  <a:extraClrSchemeLst/>
 </a:theme>
 </file>
</xml_diff>

<commit_message>
Updating documentation to reflect new changes
</commit_message>
<xml_diff>
--- a/Bike X Optimum.docx
+++ b/Bike X Optimum.docx
@@ -450,12 +450,12 @@
     </w:p>
     <w:p>
       <w:pPr>
-        <w:jc w:val="right"/>
-        <w:rPr>
-          <w:rFonts w:ascii="Arial" w:hAnsi="Arial" w:cs="Arial"/>
-          <w:sz w:val="36"/>
-          <w:szCs w:val="36"/>
-          <w:lang w:val="en-US"/>
+        <w:jc w:val="center"/>
+        <w:rPr>
+          <w:rFonts w:ascii="Arial" w:hAnsi="Arial" w:cs="Arial"/>
+          <w:sz w:val="24"/>
+          <w:szCs w:val="24"/>
+          <w:lang w:val="sr-Latn-RS"/>
         </w:rPr>
       </w:pPr>
     </w:p>
@@ -504,6 +504,26 @@
           <w:lang w:val="en-US"/>
         </w:rPr>
         <w:t>/2025</w:t>
+      </w:r>
+    </w:p>
+    <w:p>
+      <w:pPr>
+        <w:spacing w:after="0" w:line="240" w:lineRule="auto"/>
+        <w:rPr>
+          <w:rFonts w:ascii="Arial" w:hAnsi="Arial" w:cs="Arial"/>
+          <w:sz w:val="20"/>
+          <w:szCs w:val="20"/>
+          <w:lang w:val="en-US"/>
+        </w:rPr>
+      </w:pPr>
+      <w:r>
+        <w:rPr>
+          <w:rFonts w:ascii="Arial" w:hAnsi="Arial" w:cs="Arial"/>
+          <w:sz w:val="20"/>
+          <w:szCs w:val="20"/>
+          <w:lang w:val="en-US"/>
+        </w:rPr>
+        <w:br w:type="page"/>
       </w:r>
     </w:p>
     <w:p>
@@ -616,7 +636,15 @@
           <w:sz w:val="24"/>
           <w:szCs w:val="24"/>
         </w:rPr>
-        <w:t xml:space="preserve"> As of recent, also JWT access and refresh tokens, as well as HTTPS.</w:t>
+        <w:t xml:space="preserve"> As of recent, it also features</w:t>
+      </w:r>
+      <w:r>
+        <w:rPr>
+          <w:rFonts w:ascii="Arial" w:hAnsi="Arial" w:cs="Arial"/>
+          <w:sz w:val="24"/>
+          <w:szCs w:val="24"/>
+        </w:rPr>
+        <w:t xml:space="preserve"> JWT access and refresh tokens, as well as HTTPS.</w:t>
       </w:r>
     </w:p>
     <w:p>
@@ -667,25 +695,7 @@
           <w:sz w:val="24"/>
           <w:szCs w:val="24"/>
         </w:rPr>
-        <w:t xml:space="preserve">The backend is developed with Spring Boot, following a layered architecture that separates concerns into controllers, services, entities, and repositories. JWT tokens are managed using the </w:t>
-      </w:r>
-      <w:proofErr w:type="gramStart"/>
-      <w:r>
-        <w:rPr>
-          <w:rFonts w:ascii="Arial" w:hAnsi="Arial" w:cs="Arial"/>
-          <w:sz w:val="24"/>
-          <w:szCs w:val="24"/>
-        </w:rPr>
-        <w:t>io.jsonwebtoken</w:t>
-      </w:r>
-      <w:proofErr w:type="gramEnd"/>
-      <w:r>
-        <w:rPr>
-          <w:rFonts w:ascii="Arial" w:hAnsi="Arial" w:cs="Arial"/>
-          <w:sz w:val="24"/>
-          <w:szCs w:val="24"/>
-        </w:rPr>
-        <w:t xml:space="preserve"> library to handle secure authentication and authorization.</w:t>
+        <w:t>The backend is developed with Spring Boot, following a layered architecture that separates concerns into controllers, services, entities, and repositories. JWT tokens are managed using the io.jsonwebtoken library to handle secure authentication and authorization.</w:t>
       </w:r>
     </w:p>
     <w:p>
@@ -736,7 +746,39 @@
           <w:sz w:val="24"/>
           <w:szCs w:val="24"/>
         </w:rPr>
-        <w:t>Controllers serve as the interface between the frontend and backend logic. They handle incoming HTTP requests, process business logic via services, and return appropriate responses. In this web shop, controllers manage user authentication and profile actions, bike catalog retrieval, and transaction handling.</w:t>
+        <w:t>Controllers serve as the interface between the frontend and backend logic. They handle incoming HTTP</w:t>
+      </w:r>
+      <w:r>
+        <w:rPr>
+          <w:rFonts w:ascii="Arial" w:hAnsi="Arial" w:cs="Arial"/>
+          <w:sz w:val="24"/>
+          <w:szCs w:val="24"/>
+        </w:rPr>
+        <w:t>S</w:t>
+      </w:r>
+      <w:r>
+        <w:rPr>
+          <w:rFonts w:ascii="Arial" w:hAnsi="Arial" w:cs="Arial"/>
+          <w:sz w:val="24"/>
+          <w:szCs w:val="24"/>
+        </w:rPr>
+        <w:t xml:space="preserve"> requests, process business logic via services, and return appropriate responses. In this web shop, controllers manage user authentication and profile actions, bike </w:t>
+      </w:r>
+      <w:r>
+        <w:rPr>
+          <w:rFonts w:ascii="Arial" w:hAnsi="Arial" w:cs="Arial"/>
+          <w:sz w:val="24"/>
+          <w:szCs w:val="24"/>
+        </w:rPr>
+        <w:t>catalogue</w:t>
+      </w:r>
+      <w:r>
+        <w:rPr>
+          <w:rFonts w:ascii="Arial" w:hAnsi="Arial" w:cs="Arial"/>
+          <w:sz w:val="24"/>
+          <w:szCs w:val="24"/>
+        </w:rPr>
+        <w:t xml:space="preserve"> retrieval, and transaction handling.</w:t>
       </w:r>
     </w:p>
     <w:p>
@@ -787,7 +829,23 @@
           <w:sz w:val="24"/>
           <w:szCs w:val="24"/>
         </w:rPr>
-        <w:t>Entities model the core business objects of the application and directly map to database tables. Each entity encapsulates relevant attributes and behaviors. Key entities include User, Bike, and Transaction, representing users, available products, and purchase records respectively.</w:t>
+        <w:t xml:space="preserve">Entities model the core business objects of the application and directly map to database tables. Each entity encapsulates relevant attributes and </w:t>
+      </w:r>
+      <w:r>
+        <w:rPr>
+          <w:rFonts w:ascii="Arial" w:hAnsi="Arial" w:cs="Arial"/>
+          <w:sz w:val="24"/>
+          <w:szCs w:val="24"/>
+        </w:rPr>
+        <w:t>behaviours</w:t>
+      </w:r>
+      <w:r>
+        <w:rPr>
+          <w:rFonts w:ascii="Arial" w:hAnsi="Arial" w:cs="Arial"/>
+          <w:sz w:val="24"/>
+          <w:szCs w:val="24"/>
+        </w:rPr>
+        <w:t>. Key entities include User, Bike, and Transaction, representing users, available products, and purchase records respectively.</w:t>
       </w:r>
     </w:p>
     <w:p>
@@ -849,27 +907,27 @@
     </w:p>
     <w:p>
       <w:pPr>
-        <w:rPr>
-          <w:rFonts w:ascii="Arial" w:eastAsia="Times New Roman" w:hAnsi="Arial" w:cs="Arial"/>
-          <w:kern w:val="0"/>
-          <w:sz w:val="24"/>
-          <w:szCs w:val="24"/>
-          <w:lang w:eastAsia="en-150"/>
-          <w14:ligatures w14:val="none"/>
-        </w:rPr>
-      </w:pPr>
-    </w:p>
-    <w:p>
-      <w:pPr>
-        <w:rPr>
-          <w:rFonts w:ascii="Arial" w:eastAsia="Times New Roman" w:hAnsi="Arial" w:cs="Arial"/>
-          <w:kern w:val="0"/>
-          <w:sz w:val="24"/>
-          <w:szCs w:val="24"/>
-          <w:lang w:eastAsia="en-150"/>
-          <w14:ligatures w14:val="none"/>
-        </w:rPr>
-      </w:pPr>
+        <w:spacing w:after="0" w:line="240" w:lineRule="auto"/>
+        <w:rPr>
+          <w:rFonts w:ascii="Arial" w:eastAsia="Times New Roman" w:hAnsi="Arial" w:cs="Arial"/>
+          <w:kern w:val="0"/>
+          <w:sz w:val="24"/>
+          <w:szCs w:val="24"/>
+          <w:lang w:eastAsia="en-150"/>
+          <w14:ligatures w14:val="none"/>
+        </w:rPr>
+      </w:pPr>
+      <w:r>
+        <w:rPr>
+          <w:rFonts w:ascii="Arial" w:eastAsia="Times New Roman" w:hAnsi="Arial" w:cs="Arial"/>
+          <w:kern w:val="0"/>
+          <w:sz w:val="24"/>
+          <w:szCs w:val="24"/>
+          <w:lang w:eastAsia="en-150"/>
+          <w14:ligatures w14:val="none"/>
+        </w:rPr>
+        <w:br w:type="page"/>
+      </w:r>
     </w:p>
     <w:p>
       <w:pPr>
@@ -1192,31 +1250,7 @@
           <w:lang w:eastAsia="en-150"/>
           <w14:ligatures w14:val="none"/>
         </w:rPr>
-        <w:t xml:space="preserve">model: </w:t>
-      </w:r>
-      <w:proofErr w:type="gramStart"/>
-      <w:r>
-        <w:rPr>
-          <w:rFonts w:ascii="Arial" w:eastAsia="Times New Roman" w:hAnsi="Arial" w:cs="Arial"/>
-          <w:kern w:val="0"/>
-          <w:sz w:val="24"/>
-          <w:szCs w:val="24"/>
-          <w:lang w:eastAsia="en-150"/>
-          <w14:ligatures w14:val="none"/>
-        </w:rPr>
-        <w:t>VARCHAR(</w:t>
-      </w:r>
-      <w:proofErr w:type="gramEnd"/>
-      <w:r>
-        <w:rPr>
-          <w:rFonts w:ascii="Arial" w:eastAsia="Times New Roman" w:hAnsi="Arial" w:cs="Arial"/>
-          <w:kern w:val="0"/>
-          <w:sz w:val="24"/>
-          <w:szCs w:val="24"/>
-          <w:lang w:eastAsia="en-150"/>
-          <w14:ligatures w14:val="none"/>
-        </w:rPr>
-        <w:t>255) (Name or model of the bike)</w:t>
+        <w:t>model: VARCHAR(255) (Name or model of the bike)</w:t>
       </w:r>
     </w:p>
     <w:p>
@@ -1276,31 +1310,7 @@
           <w:lang w:eastAsia="en-150"/>
           <w14:ligatures w14:val="none"/>
         </w:rPr>
-        <w:t xml:space="preserve">img_path: </w:t>
-      </w:r>
-      <w:proofErr w:type="gramStart"/>
-      <w:r>
-        <w:rPr>
-          <w:rFonts w:ascii="Arial" w:eastAsia="Times New Roman" w:hAnsi="Arial" w:cs="Arial"/>
-          <w:kern w:val="0"/>
-          <w:sz w:val="24"/>
-          <w:szCs w:val="24"/>
-          <w:lang w:eastAsia="en-150"/>
-          <w14:ligatures w14:val="none"/>
-        </w:rPr>
-        <w:t>VARCHAR(</w:t>
-      </w:r>
-      <w:proofErr w:type="gramEnd"/>
-      <w:r>
-        <w:rPr>
-          <w:rFonts w:ascii="Arial" w:eastAsia="Times New Roman" w:hAnsi="Arial" w:cs="Arial"/>
-          <w:kern w:val="0"/>
-          <w:sz w:val="24"/>
-          <w:szCs w:val="24"/>
-          <w:lang w:eastAsia="en-150"/>
-          <w14:ligatures w14:val="none"/>
-        </w:rPr>
-        <w:t>255) (Path to the image of the bike)</w:t>
+        <w:t>img_path: VARCHAR(255) (Path to the image of the bike)</w:t>
       </w:r>
     </w:p>
     <w:p>
@@ -1576,31 +1586,7 @@
           <w:lang w:eastAsia="en-150"/>
           <w14:ligatures w14:val="none"/>
         </w:rPr>
-        <w:t xml:space="preserve">email: </w:t>
-      </w:r>
-      <w:proofErr w:type="gramStart"/>
-      <w:r>
-        <w:rPr>
-          <w:rFonts w:ascii="Arial" w:eastAsia="Times New Roman" w:hAnsi="Arial" w:cs="Arial"/>
-          <w:kern w:val="0"/>
-          <w:sz w:val="24"/>
-          <w:szCs w:val="24"/>
-          <w:lang w:eastAsia="en-150"/>
-          <w14:ligatures w14:val="none"/>
-        </w:rPr>
-        <w:t>VARCHAR(</w:t>
-      </w:r>
-      <w:proofErr w:type="gramEnd"/>
-      <w:r>
-        <w:rPr>
-          <w:rFonts w:ascii="Arial" w:eastAsia="Times New Roman" w:hAnsi="Arial" w:cs="Arial"/>
-          <w:kern w:val="0"/>
-          <w:sz w:val="24"/>
-          <w:szCs w:val="24"/>
-          <w:lang w:eastAsia="en-150"/>
-          <w14:ligatures w14:val="none"/>
-        </w:rPr>
-        <w:t>255) (Email address of the user)</w:t>
+        <w:t>email: VARCHAR(255) (Email address of the user)</w:t>
       </w:r>
     </w:p>
     <w:p>
@@ -1630,21 +1616,8 @@
           <w:lang w:eastAsia="en-150"/>
           <w14:ligatures w14:val="none"/>
         </w:rPr>
-        <w:t xml:space="preserve">password: </w:t>
-      </w:r>
-      <w:proofErr w:type="gramStart"/>
-      <w:r>
-        <w:rPr>
-          <w:rFonts w:ascii="Arial" w:eastAsia="Times New Roman" w:hAnsi="Arial" w:cs="Arial"/>
-          <w:kern w:val="0"/>
-          <w:sz w:val="24"/>
-          <w:szCs w:val="24"/>
-          <w:lang w:eastAsia="en-150"/>
-          <w14:ligatures w14:val="none"/>
-        </w:rPr>
-        <w:t>VARCHAR(</w:t>
-      </w:r>
-      <w:proofErr w:type="gramEnd"/>
+        <w:t>password: VARCHAR(</w:t>
+      </w:r>
       <w:r>
         <w:rPr>
           <w:rFonts w:ascii="Arial" w:eastAsia="Times New Roman" w:hAnsi="Arial" w:cs="Arial"/>
@@ -1725,60 +1698,35 @@
           <w:lang w:eastAsia="en-150"/>
           <w14:ligatures w14:val="none"/>
         </w:rPr>
-        <w:t xml:space="preserve">role: </w:t>
-      </w:r>
-      <w:proofErr w:type="gramStart"/>
-      <w:r>
-        <w:rPr>
-          <w:rFonts w:ascii="Arial" w:eastAsia="Times New Roman" w:hAnsi="Arial" w:cs="Arial"/>
-          <w:kern w:val="0"/>
-          <w:sz w:val="24"/>
-          <w:szCs w:val="24"/>
-          <w:lang w:eastAsia="en-150"/>
-          <w14:ligatures w14:val="none"/>
-        </w:rPr>
-        <w:t>VARCHAR(</w:t>
-      </w:r>
-      <w:proofErr w:type="gramEnd"/>
-      <w:r>
-        <w:rPr>
-          <w:rFonts w:ascii="Arial" w:eastAsia="Times New Roman" w:hAnsi="Arial" w:cs="Arial"/>
-          <w:kern w:val="0"/>
-          <w:sz w:val="24"/>
-          <w:szCs w:val="24"/>
-          <w:lang w:eastAsia="en-150"/>
-          <w14:ligatures w14:val="none"/>
-        </w:rPr>
-        <w:t xml:space="preserve">10) (Role of the </w:t>
-      </w:r>
-      <w:proofErr w:type="gramStart"/>
-      <w:r>
-        <w:rPr>
-          <w:rFonts w:ascii="Arial" w:eastAsia="Times New Roman" w:hAnsi="Arial" w:cs="Arial"/>
-          <w:kern w:val="0"/>
-          <w:sz w:val="24"/>
-          <w:szCs w:val="24"/>
-          <w:lang w:eastAsia="en-150"/>
-          <w14:ligatures w14:val="none"/>
-        </w:rPr>
-        <w:t>user;</w:t>
-      </w:r>
-      <w:proofErr w:type="gramEnd"/>
-      <w:r>
-        <w:rPr>
-          <w:rFonts w:ascii="Arial" w:eastAsia="Times New Roman" w:hAnsi="Arial" w:cs="Arial"/>
-          <w:kern w:val="0"/>
-          <w:sz w:val="24"/>
-          <w:szCs w:val="24"/>
-          <w:lang w:eastAsia="en-150"/>
-          <w14:ligatures w14:val="none"/>
-        </w:rPr>
-        <w:t xml:space="preserve"> e.g., 'admin', 'user')</w:t>
-      </w:r>
-    </w:p>
-    <w:p>
-      <w:pPr>
-        <w:pStyle w:val="ListParagraph"/>
+        <w:t>role: VARCHAR(10) (Role of the user; e.g., 'admin', 'user')</w:t>
+      </w:r>
+    </w:p>
+    <w:p>
+      <w:pPr>
+        <w:spacing w:after="0" w:line="240" w:lineRule="auto"/>
+        <w:rPr>
+          <w:rFonts w:ascii="Arial" w:eastAsia="Times New Roman" w:hAnsi="Arial" w:cs="Arial"/>
+          <w:kern w:val="0"/>
+          <w:sz w:val="24"/>
+          <w:szCs w:val="24"/>
+          <w:lang w:eastAsia="en-150"/>
+          <w14:ligatures w14:val="none"/>
+        </w:rPr>
+      </w:pPr>
+      <w:r>
+        <w:rPr>
+          <w:rFonts w:ascii="Arial" w:eastAsia="Times New Roman" w:hAnsi="Arial" w:cs="Arial"/>
+          <w:kern w:val="0"/>
+          <w:sz w:val="24"/>
+          <w:szCs w:val="24"/>
+          <w:lang w:eastAsia="en-150"/>
+          <w14:ligatures w14:val="none"/>
+        </w:rPr>
+        <w:br w:type="page"/>
+      </w:r>
+    </w:p>
+    <w:p>
+      <w:pPr>
         <w:suppressAutoHyphens w:val="0"/>
         <w:spacing w:before="100" w:beforeAutospacing="1" w:after="100" w:afterAutospacing="1" w:line="240" w:lineRule="auto"/>
         <w:rPr>
@@ -1790,10 +1738,23 @@
           <w14:ligatures w14:val="none"/>
         </w:rPr>
       </w:pPr>
-    </w:p>
-    <w:p>
-      <w:pPr>
-        <w:pStyle w:val="ListParagraph"/>
+      <w:r>
+        <w:rPr>
+          <w:rFonts w:ascii="Arial" w:eastAsia="Times New Roman" w:hAnsi="Arial" w:cs="Arial"/>
+          <w:b/>
+          <w:bCs/>
+          <w:kern w:val="0"/>
+          <w:sz w:val="28"/>
+          <w:szCs w:val="28"/>
+          <w:lang w:eastAsia="en-150"/>
+          <w14:ligatures w14:val="none"/>
+        </w:rPr>
+        <w:lastRenderedPageBreak/>
+        <w:t>Relationships:</w:t>
+      </w:r>
+    </w:p>
+    <w:p>
+      <w:pPr>
         <w:suppressAutoHyphens w:val="0"/>
         <w:spacing w:before="100" w:beforeAutospacing="1" w:after="100" w:afterAutospacing="1" w:line="240" w:lineRule="auto"/>
         <w:rPr>
@@ -1805,78 +1766,6 @@
           <w14:ligatures w14:val="none"/>
         </w:rPr>
       </w:pPr>
-    </w:p>
-    <w:p>
-      <w:pPr>
-        <w:pStyle w:val="ListParagraph"/>
-        <w:suppressAutoHyphens w:val="0"/>
-        <w:spacing w:before="100" w:beforeAutospacing="1" w:after="100" w:afterAutospacing="1" w:line="240" w:lineRule="auto"/>
-        <w:rPr>
-          <w:rFonts w:ascii="Arial" w:eastAsia="Times New Roman" w:hAnsi="Arial" w:cs="Arial"/>
-          <w:kern w:val="0"/>
-          <w:sz w:val="24"/>
-          <w:szCs w:val="24"/>
-          <w:lang w:eastAsia="en-150"/>
-          <w14:ligatures w14:val="none"/>
-        </w:rPr>
-      </w:pPr>
-    </w:p>
-    <w:p>
-      <w:pPr>
-        <w:pStyle w:val="ListParagraph"/>
-        <w:suppressAutoHyphens w:val="0"/>
-        <w:spacing w:before="100" w:beforeAutospacing="1" w:after="100" w:afterAutospacing="1" w:line="240" w:lineRule="auto"/>
-        <w:rPr>
-          <w:rFonts w:ascii="Arial" w:eastAsia="Times New Roman" w:hAnsi="Arial" w:cs="Arial"/>
-          <w:kern w:val="0"/>
-          <w:sz w:val="24"/>
-          <w:szCs w:val="24"/>
-          <w:lang w:eastAsia="en-150"/>
-          <w14:ligatures w14:val="none"/>
-        </w:rPr>
-      </w:pPr>
-    </w:p>
-    <w:p>
-      <w:pPr>
-        <w:suppressAutoHyphens w:val="0"/>
-        <w:spacing w:before="100" w:beforeAutospacing="1" w:after="100" w:afterAutospacing="1" w:line="240" w:lineRule="auto"/>
-        <w:rPr>
-          <w:rFonts w:ascii="Arial" w:eastAsia="Times New Roman" w:hAnsi="Arial" w:cs="Arial"/>
-          <w:kern w:val="0"/>
-          <w:sz w:val="28"/>
-          <w:szCs w:val="28"/>
-          <w:lang w:eastAsia="en-150"/>
-          <w14:ligatures w14:val="none"/>
-        </w:rPr>
-      </w:pPr>
-      <w:r>
-        <w:rPr>
-          <w:rFonts w:ascii="Arial" w:eastAsia="Times New Roman" w:hAnsi="Arial" w:cs="Arial"/>
-          <w:b/>
-          <w:bCs/>
-          <w:kern w:val="0"/>
-          <w:sz w:val="28"/>
-          <w:szCs w:val="28"/>
-          <w:lang w:eastAsia="en-150"/>
-          <w14:ligatures w14:val="none"/>
-        </w:rPr>
-        <w:lastRenderedPageBreak/>
-        <w:t>Relationships:</w:t>
-      </w:r>
-    </w:p>
-    <w:p>
-      <w:pPr>
-        <w:suppressAutoHyphens w:val="0"/>
-        <w:spacing w:before="100" w:beforeAutospacing="1" w:after="100" w:afterAutospacing="1" w:line="240" w:lineRule="auto"/>
-        <w:rPr>
-          <w:rFonts w:ascii="Arial" w:eastAsia="Times New Roman" w:hAnsi="Arial" w:cs="Arial"/>
-          <w:kern w:val="0"/>
-          <w:sz w:val="24"/>
-          <w:szCs w:val="24"/>
-          <w:lang w:eastAsia="en-150"/>
-          <w14:ligatures w14:val="none"/>
-        </w:rPr>
-      </w:pPr>
       <w:r>
         <w:rPr>
           <w:rFonts w:ascii="Arial" w:eastAsia="Times New Roman" w:hAnsi="Arial" w:cs="Arial"/>
@@ -1887,6 +1776,17 @@
           <w14:ligatures w14:val="none"/>
         </w:rPr>
         <w:t>The transactions table has foreign key constraints referencing both the users and bikes tables. This ensures referential integrity, i.e., each transaction is associated with valid user and bike IDs.</w:t>
+      </w:r>
+      <w:r>
+        <w:rPr>
+          <w:rFonts w:ascii="Arial" w:eastAsia="Times New Roman" w:hAnsi="Arial" w:cs="Arial"/>
+          <w:kern w:val="0"/>
+          <w:sz w:val="24"/>
+          <w:szCs w:val="24"/>
+          <w:lang w:eastAsia="en-150"/>
+          <w14:ligatures w14:val="none"/>
+        </w:rPr>
+        <w:t xml:space="preserve"> On user deletion, it changes user_id to null.</w:t>
       </w:r>
     </w:p>
     <w:p>
@@ -2531,17 +2431,27 @@
     </w:p>
     <w:p>
       <w:pPr>
-        <w:suppressAutoHyphens w:val="0"/>
-        <w:spacing w:before="100" w:beforeAutospacing="1" w:after="100" w:afterAutospacing="1" w:line="240" w:lineRule="auto"/>
-        <w:rPr>
-          <w:rFonts w:ascii="Arial" w:eastAsia="Times New Roman" w:hAnsi="Arial" w:cs="Arial"/>
-          <w:kern w:val="0"/>
-          <w:sz w:val="24"/>
-          <w:szCs w:val="24"/>
-          <w:lang w:eastAsia="en-150"/>
-          <w14:ligatures w14:val="none"/>
-        </w:rPr>
-      </w:pPr>
+        <w:spacing w:after="0" w:line="240" w:lineRule="auto"/>
+        <w:rPr>
+          <w:rFonts w:ascii="Arial" w:eastAsia="Times New Roman" w:hAnsi="Arial" w:cs="Arial"/>
+          <w:kern w:val="0"/>
+          <w:sz w:val="24"/>
+          <w:szCs w:val="24"/>
+          <w:lang w:eastAsia="en-150"/>
+          <w14:ligatures w14:val="none"/>
+        </w:rPr>
+      </w:pPr>
+      <w:r>
+        <w:rPr>
+          <w:rFonts w:ascii="Arial" w:eastAsia="Times New Roman" w:hAnsi="Arial" w:cs="Arial"/>
+          <w:kern w:val="0"/>
+          <w:sz w:val="24"/>
+          <w:szCs w:val="24"/>
+          <w:lang w:eastAsia="en-150"/>
+          <w14:ligatures w14:val="none"/>
+        </w:rPr>
+        <w:br w:type="page"/>
+      </w:r>
     </w:p>
     <w:p>
       <w:pPr>
@@ -2964,7 +2874,20 @@
           <w:lang w:eastAsia="en-150"/>
           <w14:ligatures w14:val="none"/>
         </w:rPr>
-        <w:t>POST /refresh</w:t>
+        <w:t>POST /</w:t>
+      </w:r>
+      <w:r>
+        <w:rPr>
+          <w:rFonts w:ascii="Arial" w:eastAsia="Times New Roman" w:hAnsi="Arial" w:cs="Arial"/>
+          <w:i/>
+          <w:iCs/>
+          <w:kern w:val="0"/>
+          <w:sz w:val="20"/>
+          <w:szCs w:val="20"/>
+          <w:lang w:eastAsia="en-150"/>
+          <w14:ligatures w14:val="none"/>
+        </w:rPr>
+        <w:t>login</w:t>
       </w:r>
     </w:p>
     <w:p>
@@ -2989,22 +2912,76 @@
           <w:lang w:eastAsia="en-150"/>
           <w14:ligatures w14:val="none"/>
         </w:rPr>
-        <w:t xml:space="preserve">Accepts a refresh token in the request body and returns a new access token if valid. </w:t>
-      </w:r>
-    </w:p>
-    <w:p>
-      <w:pPr>
+        <w:t xml:space="preserve">Accepts user credentials and returns </w:t>
+      </w:r>
+      <w:r>
+        <w:rPr>
+          <w:rFonts w:ascii="Arial" w:eastAsia="Times New Roman" w:hAnsi="Arial" w:cs="Arial"/>
+          <w:kern w:val="0"/>
+          <w:sz w:val="24"/>
+          <w:szCs w:val="24"/>
+          <w:lang w:eastAsia="en-150"/>
+          <w14:ligatures w14:val="none"/>
+        </w:rPr>
+        <w:t>HTTP 200</w:t>
+      </w:r>
+      <w:r>
+        <w:rPr>
+          <w:rFonts w:ascii="Arial" w:eastAsia="Times New Roman" w:hAnsi="Arial" w:cs="Arial"/>
+          <w:kern w:val="0"/>
+          <w:sz w:val="24"/>
+          <w:szCs w:val="24"/>
+          <w:lang w:eastAsia="en-150"/>
+          <w14:ligatures w14:val="none"/>
+        </w:rPr>
+        <w:t>/401.</w:t>
+      </w:r>
+    </w:p>
+    <w:p>
+      <w:pPr>
+        <w:numPr>
+          <w:ilvl w:val="0"/>
+          <w:numId w:val="35"/>
+        </w:numPr>
         <w:suppressAutoHyphens w:val="0"/>
         <w:spacing w:before="100" w:beforeAutospacing="1" w:after="100" w:afterAutospacing="1" w:line="240" w:lineRule="auto"/>
         <w:rPr>
           <w:rFonts w:ascii="Arial" w:eastAsia="Times New Roman" w:hAnsi="Arial" w:cs="Arial"/>
-          <w:kern w:val="0"/>
-          <w:sz w:val="24"/>
-          <w:szCs w:val="24"/>
-          <w:lang w:eastAsia="en-150"/>
-          <w14:ligatures w14:val="none"/>
-        </w:rPr>
-      </w:pPr>
+          <w:i/>
+          <w:iCs/>
+          <w:kern w:val="0"/>
+          <w:sz w:val="20"/>
+          <w:szCs w:val="20"/>
+          <w:lang w:eastAsia="en-150"/>
+          <w14:ligatures w14:val="none"/>
+        </w:rPr>
+      </w:pPr>
+      <w:r>
+        <w:rPr>
+          <w:rFonts w:ascii="Arial" w:eastAsia="Times New Roman" w:hAnsi="Arial" w:cs="Arial"/>
+          <w:i/>
+          <w:iCs/>
+          <w:kern w:val="0"/>
+          <w:sz w:val="20"/>
+          <w:szCs w:val="20"/>
+          <w:lang w:eastAsia="en-150"/>
+          <w14:ligatures w14:val="none"/>
+        </w:rPr>
+        <w:t>POST /</w:t>
+      </w:r>
+      <w:r>
+        <w:rPr>
+          <w:rFonts w:ascii="Arial" w:eastAsia="Times New Roman" w:hAnsi="Arial" w:cs="Arial"/>
+          <w:i/>
+          <w:iCs/>
+          <w:kern w:val="0"/>
+          <w:sz w:val="20"/>
+          <w:szCs w:val="20"/>
+          <w:lang w:eastAsia="en-150"/>
+          <w14:ligatures w14:val="none"/>
+        </w:rPr>
+        <w:t>check-password</w:t>
+      </w:r>
     </w:p>
     <w:p>
       <w:pPr>
@@ -3013,6 +2990,149 @@
         <w:rPr>
           <w:rFonts w:ascii="Arial" w:eastAsia="Times New Roman" w:hAnsi="Arial" w:cs="Arial"/>
           <w:kern w:val="0"/>
+          <w:sz w:val="24"/>
+          <w:szCs w:val="24"/>
+          <w:lang w:eastAsia="en-150"/>
+          <w14:ligatures w14:val="none"/>
+        </w:rPr>
+      </w:pPr>
+      <w:r>
+        <w:rPr>
+          <w:rFonts w:ascii="Arial" w:eastAsia="Times New Roman" w:hAnsi="Arial" w:cs="Arial"/>
+          <w:kern w:val="0"/>
+          <w:sz w:val="24"/>
+          <w:szCs w:val="24"/>
+          <w:lang w:eastAsia="en-150"/>
+          <w14:ligatures w14:val="none"/>
+        </w:rPr>
+        <w:t xml:space="preserve">Validates </w:t>
+      </w:r>
+      <w:r>
+        <w:rPr>
+          <w:rFonts w:ascii="Arial" w:eastAsia="Times New Roman" w:hAnsi="Arial" w:cs="Arial"/>
+          <w:kern w:val="0"/>
+          <w:sz w:val="24"/>
+          <w:szCs w:val="24"/>
+          <w:lang w:eastAsia="en-150"/>
+          <w14:ligatures w14:val="none"/>
+        </w:rPr>
+        <w:t>user</w:t>
+      </w:r>
+      <w:r>
+        <w:rPr>
+          <w:rFonts w:ascii="Arial" w:eastAsia="Times New Roman" w:hAnsi="Arial" w:cs="Arial"/>
+          <w:kern w:val="0"/>
+          <w:sz w:val="24"/>
+          <w:szCs w:val="24"/>
+          <w:lang w:eastAsia="en-150"/>
+          <w14:ligatures w14:val="none"/>
+        </w:rPr>
+        <w:t xml:space="preserve"> password and returns HTTP 200/40</w:t>
+      </w:r>
+      <w:r>
+        <w:rPr>
+          <w:rFonts w:ascii="Arial" w:eastAsia="Times New Roman" w:hAnsi="Arial" w:cs="Arial"/>
+          <w:kern w:val="0"/>
+          <w:sz w:val="24"/>
+          <w:szCs w:val="24"/>
+          <w:lang w:eastAsia="en-150"/>
+          <w14:ligatures w14:val="none"/>
+        </w:rPr>
+        <w:t>4</w:t>
+      </w:r>
+      <w:r>
+        <w:rPr>
+          <w:rFonts w:ascii="Arial" w:eastAsia="Times New Roman" w:hAnsi="Arial" w:cs="Arial"/>
+          <w:kern w:val="0"/>
+          <w:sz w:val="24"/>
+          <w:szCs w:val="24"/>
+          <w:lang w:eastAsia="en-150"/>
+          <w14:ligatures w14:val="none"/>
+        </w:rPr>
+        <w:t>.</w:t>
+      </w:r>
+    </w:p>
+    <w:p>
+      <w:pPr>
+        <w:numPr>
+          <w:ilvl w:val="0"/>
+          <w:numId w:val="35"/>
+        </w:numPr>
+        <w:suppressAutoHyphens w:val="0"/>
+        <w:spacing w:before="100" w:beforeAutospacing="1" w:after="100" w:afterAutospacing="1" w:line="240" w:lineRule="auto"/>
+        <w:rPr>
+          <w:rFonts w:ascii="Arial" w:eastAsia="Times New Roman" w:hAnsi="Arial" w:cs="Arial"/>
+          <w:i/>
+          <w:iCs/>
+          <w:kern w:val="0"/>
+          <w:sz w:val="20"/>
+          <w:szCs w:val="20"/>
+          <w:lang w:eastAsia="en-150"/>
+          <w14:ligatures w14:val="none"/>
+        </w:rPr>
+      </w:pPr>
+      <w:r>
+        <w:rPr>
+          <w:rFonts w:ascii="Arial" w:eastAsia="Times New Roman" w:hAnsi="Arial" w:cs="Arial"/>
+          <w:i/>
+          <w:iCs/>
+          <w:kern w:val="0"/>
+          <w:sz w:val="20"/>
+          <w:szCs w:val="20"/>
+          <w:lang w:eastAsia="en-150"/>
+          <w14:ligatures w14:val="none"/>
+        </w:rPr>
+        <w:t>POST /refresh</w:t>
+      </w:r>
+    </w:p>
+    <w:p>
+      <w:pPr>
+        <w:suppressAutoHyphens w:val="0"/>
+        <w:spacing w:before="100" w:beforeAutospacing="1" w:after="100" w:afterAutospacing="1" w:line="240" w:lineRule="auto"/>
+        <w:rPr>
+          <w:rFonts w:ascii="Arial" w:eastAsia="Times New Roman" w:hAnsi="Arial" w:cs="Arial"/>
+          <w:kern w:val="0"/>
+          <w:sz w:val="24"/>
+          <w:szCs w:val="24"/>
+          <w:lang w:eastAsia="en-150"/>
+          <w14:ligatures w14:val="none"/>
+        </w:rPr>
+      </w:pPr>
+      <w:r>
+        <w:rPr>
+          <w:rFonts w:ascii="Arial" w:eastAsia="Times New Roman" w:hAnsi="Arial" w:cs="Arial"/>
+          <w:kern w:val="0"/>
+          <w:sz w:val="24"/>
+          <w:szCs w:val="24"/>
+          <w:lang w:eastAsia="en-150"/>
+          <w14:ligatures w14:val="none"/>
+        </w:rPr>
+        <w:t xml:space="preserve">Accepts a refresh token and returns a new access token if valid. </w:t>
+      </w:r>
+    </w:p>
+    <w:p>
+      <w:pPr>
+        <w:suppressAutoHyphens w:val="0"/>
+        <w:spacing w:before="100" w:beforeAutospacing="1" w:after="100" w:afterAutospacing="1" w:line="240" w:lineRule="auto"/>
+        <w:rPr>
+          <w:rFonts w:ascii="Arial" w:eastAsia="Times New Roman" w:hAnsi="Arial" w:cs="Arial"/>
+          <w:kern w:val="0"/>
+          <w:sz w:val="24"/>
+          <w:szCs w:val="24"/>
+          <w:lang w:eastAsia="en-150"/>
+          <w14:ligatures w14:val="none"/>
+        </w:rPr>
+      </w:pPr>
+    </w:p>
+    <w:p>
+      <w:pPr>
+        <w:suppressAutoHyphens w:val="0"/>
+        <w:spacing w:before="100" w:beforeAutospacing="1" w:after="100" w:afterAutospacing="1" w:line="240" w:lineRule="auto"/>
+        <w:rPr>
+          <w:rFonts w:ascii="Arial" w:eastAsia="Times New Roman" w:hAnsi="Arial" w:cs="Arial"/>
+          <w:b/>
+          <w:bCs/>
+          <w:kern w:val="0"/>
           <w:sz w:val="28"/>
           <w:szCs w:val="28"/>
           <w:lang w:eastAsia="en-150"/>
@@ -3022,115 +3142,81 @@
       <w:r>
         <w:rPr>
           <w:rFonts w:ascii="Arial" w:hAnsi="Arial" w:cs="Arial"/>
-          <w:sz w:val="24"/>
-          <w:szCs w:val="24"/>
-        </w:rPr>
-        <w:t>Refer to the API documentation for detailed information on request and response formats for each endpoint.</w:t>
-      </w:r>
-    </w:p>
-    <w:p>
-      <w:pPr>
-        <w:jc w:val="center"/>
-        <w:rPr>
-          <w:rFonts w:ascii="Arial" w:hAnsi="Arial" w:cs="Arial"/>
           <w:b/>
           <w:bCs/>
-          <w:sz w:val="32"/>
-          <w:szCs w:val="32"/>
-          <w:lang w:val="sr-Latn-RS"/>
-        </w:rPr>
-      </w:pPr>
-    </w:p>
-    <w:p>
-      <w:pPr>
-        <w:jc w:val="center"/>
+          <w:sz w:val="24"/>
+          <w:szCs w:val="24"/>
+        </w:rPr>
+        <w:t xml:space="preserve">Refer to </w:t>
+      </w:r>
+      <w:r>
         <w:rPr>
           <w:rFonts w:ascii="Arial" w:hAnsi="Arial" w:cs="Arial"/>
           <w:b/>
           <w:bCs/>
-          <w:sz w:val="32"/>
-          <w:szCs w:val="32"/>
-          <w:lang w:val="sr-Latn-RS"/>
-        </w:rPr>
-      </w:pPr>
-    </w:p>
-    <w:p>
-      <w:pPr>
-        <w:jc w:val="center"/>
+          <w:sz w:val="24"/>
+          <w:szCs w:val="24"/>
+        </w:rPr>
+        <w:t>each</w:t>
+      </w:r>
+      <w:r>
         <w:rPr>
           <w:rFonts w:ascii="Arial" w:hAnsi="Arial" w:cs="Arial"/>
           <w:b/>
           <w:bCs/>
-          <w:sz w:val="32"/>
-          <w:szCs w:val="32"/>
-          <w:lang w:val="sr-Latn-RS"/>
-        </w:rPr>
-      </w:pPr>
-    </w:p>
-    <w:p>
-      <w:pPr>
-        <w:jc w:val="center"/>
+          <w:sz w:val="24"/>
+          <w:szCs w:val="24"/>
+        </w:rPr>
+        <w:t xml:space="preserve"> </w:t>
+      </w:r>
+      <w:r>
         <w:rPr>
           <w:rFonts w:ascii="Arial" w:hAnsi="Arial" w:cs="Arial"/>
           <w:b/>
           <w:bCs/>
-          <w:sz w:val="32"/>
-          <w:szCs w:val="32"/>
-          <w:lang w:val="sr-Latn-RS"/>
-        </w:rPr>
-      </w:pPr>
-    </w:p>
-    <w:p>
-      <w:pPr>
-        <w:jc w:val="center"/>
+          <w:sz w:val="24"/>
+          <w:szCs w:val="24"/>
+        </w:rPr>
+        <w:t xml:space="preserve">respective Controller code </w:t>
+      </w:r>
+      <w:r>
         <w:rPr>
           <w:rFonts w:ascii="Arial" w:hAnsi="Arial" w:cs="Arial"/>
           <w:b/>
           <w:bCs/>
-          <w:sz w:val="32"/>
-          <w:szCs w:val="32"/>
-          <w:lang w:val="sr-Latn-RS"/>
-        </w:rPr>
-      </w:pPr>
-    </w:p>
-    <w:p>
-      <w:pPr>
-        <w:jc w:val="center"/>
-        <w:rPr>
-          <w:rFonts w:ascii="Arial" w:hAnsi="Arial" w:cs="Arial"/>
+          <w:sz w:val="24"/>
+          <w:szCs w:val="24"/>
+        </w:rPr>
+        <w:t>for detailed information on request and response formats for each endpoint.</w:t>
+      </w:r>
+    </w:p>
+    <w:p>
+      <w:pPr>
+        <w:spacing w:after="0" w:line="240" w:lineRule="auto"/>
+        <w:rPr>
+          <w:rFonts w:ascii="Arial" w:eastAsia="Times New Roman" w:hAnsi="Arial" w:cs="Arial"/>
           <w:b/>
           <w:bCs/>
-          <w:sz w:val="32"/>
-          <w:szCs w:val="32"/>
-          <w:lang w:val="sr-Latn-RS"/>
-        </w:rPr>
-      </w:pPr>
-    </w:p>
-    <w:p>
-      <w:pPr>
-        <w:jc w:val="center"/>
-        <w:rPr>
-          <w:rFonts w:ascii="Arial" w:hAnsi="Arial" w:cs="Arial"/>
+          <w:kern w:val="0"/>
+          <w:sz w:val="28"/>
+          <w:szCs w:val="28"/>
+          <w:lang w:eastAsia="en-150"/>
+          <w14:ligatures w14:val="none"/>
+        </w:rPr>
+      </w:pPr>
+      <w:r>
+        <w:rPr>
+          <w:rFonts w:ascii="Arial" w:eastAsia="Times New Roman" w:hAnsi="Arial" w:cs="Arial"/>
           <w:b/>
           <w:bCs/>
-          <w:sz w:val="32"/>
-          <w:szCs w:val="32"/>
-          <w:lang w:val="sr-Latn-RS"/>
-        </w:rPr>
-      </w:pPr>
-    </w:p>
-    <w:p>
-      <w:pPr>
-        <w:jc w:val="center"/>
-        <w:rPr>
-          <w:rFonts w:ascii="Arial" w:hAnsi="Arial" w:cs="Arial"/>
-          <w:b/>
-          <w:bCs/>
-          <w:sz w:val="32"/>
-          <w:szCs w:val="32"/>
-          <w:lang w:val="sr-Latn-RS"/>
-        </w:rPr>
-      </w:pPr>
+          <w:kern w:val="0"/>
+          <w:sz w:val="28"/>
+          <w:szCs w:val="28"/>
+          <w:lang w:eastAsia="en-150"/>
+          <w14:ligatures w14:val="none"/>
+        </w:rPr>
+        <w:br w:type="page"/>
+      </w:r>
     </w:p>
     <w:p>
       <w:pPr>
@@ -3190,7 +3276,18 @@
           <w:szCs w:val="28"/>
           <w:lang w:val="en-US"/>
         </w:rPr>
-        <w:t>Github Repository:</w:t>
+        <w:t>GitHub</w:t>
+      </w:r>
+      <w:r>
+        <w:rPr>
+          <w:rFonts w:ascii="Arial" w:hAnsi="Arial" w:cs="Arial"/>
+          <w:b/>
+          <w:bCs/>
+          <w:sz w:val="28"/>
+          <w:szCs w:val="28"/>
+          <w:lang w:val="en-US"/>
+        </w:rPr>
+        <w:t xml:space="preserve"> Repository:</w:t>
       </w:r>
     </w:p>
     <w:p>
@@ -3389,43 +3486,7 @@
           <w:sz w:val="24"/>
           <w:szCs w:val="24"/>
         </w:rPr>
-        <w:t xml:space="preserve">Through a terminal, navigate </w:t>
-      </w:r>
-      <w:proofErr w:type="gramStart"/>
-      <w:r>
-        <w:rPr>
-          <w:rFonts w:ascii="Arial" w:hAnsi="Arial" w:cs="Arial"/>
-          <w:sz w:val="24"/>
-          <w:szCs w:val="24"/>
-        </w:rPr>
-        <w:t>to .</w:t>
-      </w:r>
-      <w:proofErr w:type="gramEnd"/>
-      <w:r>
-        <w:rPr>
-          <w:rFonts w:ascii="Arial" w:hAnsi="Arial" w:cs="Arial"/>
-          <w:sz w:val="24"/>
-          <w:szCs w:val="24"/>
-        </w:rPr>
-        <w:t>\frontend\ by typing “</w:t>
-      </w:r>
-      <w:proofErr w:type="gramStart"/>
-      <w:r>
-        <w:rPr>
-          <w:rFonts w:ascii="Arial" w:hAnsi="Arial" w:cs="Arial"/>
-          <w:sz w:val="24"/>
-          <w:szCs w:val="24"/>
-        </w:rPr>
-        <w:t>cd .</w:t>
-      </w:r>
-      <w:proofErr w:type="gramEnd"/>
-      <w:r>
-        <w:rPr>
-          <w:rFonts w:ascii="Arial" w:hAnsi="Arial" w:cs="Arial"/>
-          <w:sz w:val="24"/>
-          <w:szCs w:val="24"/>
-        </w:rPr>
-        <w:t>\frontend” then execute the following commands in order</w:t>
+        <w:t>Through a terminal, navigate to .\frontend\ by typing “cd .\frontend” then execute the following commands in order</w:t>
       </w:r>
       <w:r>
         <w:rPr>
@@ -3452,15 +3513,14 @@
         </w:rPr>
         <w:t>npm install</w:t>
       </w:r>
-    </w:p>
-    <w:p>
-      <w:pPr>
-        <w:rPr>
-          <w:rFonts w:ascii="Arial" w:hAnsi="Arial" w:cs="Arial"/>
-          <w:sz w:val="24"/>
-          <w:szCs w:val="24"/>
-        </w:rPr>
-      </w:pPr>
+      <w:r>
+        <w:rPr>
+          <w:rFonts w:ascii="Arial" w:hAnsi="Arial" w:cs="Arial"/>
+          <w:sz w:val="24"/>
+          <w:szCs w:val="24"/>
+        </w:rPr>
+        <w:br/>
+      </w:r>
       <w:r>
         <w:rPr>
           <w:rFonts w:ascii="Arial" w:hAnsi="Arial" w:cs="Arial"/>
@@ -3560,39 +3620,21 @@
     </w:p>
     <w:p>
       <w:pPr>
-        <w:rPr>
-          <w:rFonts w:ascii="Arial" w:hAnsi="Arial" w:cs="Arial"/>
-          <w:sz w:val="24"/>
-          <w:szCs w:val="24"/>
-        </w:rPr>
-      </w:pPr>
-    </w:p>
-    <w:p>
-      <w:pPr>
-        <w:rPr>
-          <w:rFonts w:ascii="Arial" w:hAnsi="Arial" w:cs="Arial"/>
-          <w:sz w:val="24"/>
-          <w:szCs w:val="24"/>
-        </w:rPr>
-      </w:pPr>
-    </w:p>
-    <w:p>
-      <w:pPr>
-        <w:rPr>
-          <w:rFonts w:ascii="Arial" w:hAnsi="Arial" w:cs="Arial"/>
-          <w:sz w:val="24"/>
-          <w:szCs w:val="24"/>
-        </w:rPr>
-      </w:pPr>
-    </w:p>
-    <w:p>
-      <w:pPr>
-        <w:rPr>
-          <w:rFonts w:ascii="Arial" w:hAnsi="Arial" w:cs="Arial"/>
-          <w:sz w:val="24"/>
-          <w:szCs w:val="24"/>
-        </w:rPr>
-      </w:pPr>
+        <w:spacing w:after="0" w:line="240" w:lineRule="auto"/>
+        <w:rPr>
+          <w:rFonts w:ascii="Arial" w:hAnsi="Arial" w:cs="Arial"/>
+          <w:sz w:val="24"/>
+          <w:szCs w:val="24"/>
+        </w:rPr>
+      </w:pPr>
+      <w:r>
+        <w:rPr>
+          <w:rFonts w:ascii="Arial" w:hAnsi="Arial" w:cs="Arial"/>
+          <w:sz w:val="24"/>
+          <w:szCs w:val="24"/>
+        </w:rPr>
+        <w:br w:type="page"/>
+      </w:r>
     </w:p>
     <w:p>
       <w:pPr>
@@ -3689,16 +3731,40 @@
         </w:rPr>
         <w:t xml:space="preserve"> and accept the security risk.</w:t>
       </w:r>
-    </w:p>
-    <w:p>
-      <w:pPr>
+      <w:r>
         <w:rPr>
           <w:rFonts w:ascii="Arial" w:hAnsi="Arial" w:cs="Arial"/>
           <w:sz w:val="24"/>
           <w:szCs w:val="24"/>
           <w:lang w:val="en-US"/>
         </w:rPr>
-      </w:pPr>
+        <w:br/>
+      </w:r>
+      <w:r>
+        <w:rPr>
+          <w:rFonts w:ascii="Arial" w:hAnsi="Arial" w:cs="Arial"/>
+          <w:sz w:val="24"/>
+          <w:szCs w:val="24"/>
+        </w:rPr>
+        <w:t xml:space="preserve">For testing purposes, JWT token expiry will automatically log the user out after thirty seconds. </w:t>
+      </w:r>
+      <w:r>
+        <w:rPr>
+          <w:rFonts w:ascii="Arial" w:hAnsi="Arial" w:cs="Arial"/>
+          <w:sz w:val="24"/>
+          <w:szCs w:val="24"/>
+        </w:rPr>
+        <w:br/>
+        <w:t>You may change REFRESH_TOKEN_VALIDITY in “.\backend\src\main\java\rs\ac\singidunum\backend\util\JwtUtil.java”</w:t>
+      </w:r>
+      <w:r>
+        <w:rPr>
+          <w:rFonts w:ascii="Arial" w:hAnsi="Arial" w:cs="Arial"/>
+          <w:sz w:val="24"/>
+          <w:szCs w:val="24"/>
+        </w:rPr>
+        <w:br/>
+      </w:r>
     </w:p>
     <w:p>
       <w:pPr>

</xml_diff>